<commit_message>
Changed some object names in Settings. Updated Doc
</commit_message>
<xml_diff>
--- a/doc/raaj documentation.docx
+++ b/doc/raaj documentation.docx
@@ -5266,9 +5266,2270 @@
       </w:pPr>
     </w:p>
     <w:p>
-      <w:bookmarkStart w:id="0" w:name="_GoBack"/>
-      <w:bookmarkEnd w:id="0"/>
+      <w:pPr>
+        <w:spacing w:after="0" w:line="240" w:lineRule="auto"/>
+        <w:rPr>
+          <w:b/>
+          <w:sz w:val="32"/>
+        </w:rPr>
+      </w:pPr>
+      <w:r>
+        <w:rPr>
+          <w:b/>
+          <w:noProof/>
+          <w:sz w:val="32"/>
+        </w:rPr>
+        <mc:AlternateContent>
+          <mc:Choice Requires="wps">
+            <w:drawing>
+              <wp:anchor distT="0" distB="0" distL="114300" distR="114300" simplePos="0" relativeHeight="251671552" behindDoc="0" locked="0" layoutInCell="1" allowOverlap="1" wp14:anchorId="0BBA7E12" wp14:editId="0C833576">
+                <wp:simplePos x="0" y="0"/>
+                <wp:positionH relativeFrom="column">
+                  <wp:posOffset>-104775</wp:posOffset>
+                </wp:positionH>
+                <wp:positionV relativeFrom="paragraph">
+                  <wp:posOffset>-95250</wp:posOffset>
+                </wp:positionV>
+                <wp:extent cx="6172200" cy="619125"/>
+                <wp:effectExtent l="0" t="0" r="19050" b="28575"/>
+                <wp:wrapNone/>
+                <wp:docPr id="7" name="Rounded Rectangle 7"/>
+                <wp:cNvGraphicFramePr/>
+                <a:graphic xmlns:a="http://schemas.openxmlformats.org/drawingml/2006/main">
+                  <a:graphicData uri="http://schemas.microsoft.com/office/word/2010/wordprocessingShape">
+                    <wps:wsp>
+                      <wps:cNvSpPr/>
+                      <wps:spPr>
+                        <a:xfrm>
+                          <a:off x="0" y="0"/>
+                          <a:ext cx="6172200" cy="619125"/>
+                        </a:xfrm>
+                        <a:prstGeom prst="roundRect">
+                          <a:avLst/>
+                        </a:prstGeom>
+                        <a:noFill/>
+                      </wps:spPr>
+                      <wps:style>
+                        <a:lnRef idx="2">
+                          <a:schemeClr val="accent1">
+                            <a:shade val="50000"/>
+                          </a:schemeClr>
+                        </a:lnRef>
+                        <a:fillRef idx="1">
+                          <a:schemeClr val="accent1"/>
+                        </a:fillRef>
+                        <a:effectRef idx="0">
+                          <a:schemeClr val="accent1"/>
+                        </a:effectRef>
+                        <a:fontRef idx="minor">
+                          <a:schemeClr val="lt1"/>
+                        </a:fontRef>
+                      </wps:style>
+                      <wps:bodyPr rot="0" spcFirstLastPara="0" vertOverflow="overflow" horzOverflow="overflow" vert="horz" wrap="square" lIns="91440" tIns="45720" rIns="91440" bIns="45720" numCol="1" spcCol="0" rtlCol="0" fromWordArt="0" anchor="ctr" anchorCtr="0" forceAA="0" compatLnSpc="1">
+                        <a:prstTxWarp prst="textNoShape">
+                          <a:avLst/>
+                        </a:prstTxWarp>
+                        <a:noAutofit/>
+                      </wps:bodyPr>
+                    </wps:wsp>
+                  </a:graphicData>
+                </a:graphic>
+              </wp:anchor>
+            </w:drawing>
+          </mc:Choice>
+          <mc:Fallback>
+            <w:pict>
+              <v:roundrect id="Rounded Rectangle 7" o:spid="_x0000_s1026" style="position:absolute;margin-left:-8.25pt;margin-top:-7.5pt;width:486pt;height:48.75pt;z-index:251671552;visibility:visible;mso-wrap-style:square;mso-wrap-distance-left:9pt;mso-wrap-distance-top:0;mso-wrap-distance-right:9pt;mso-wrap-distance-bottom:0;mso-position-horizontal:absolute;mso-position-horizontal-relative:text;mso-position-vertical:absolute;mso-position-vertical-relative:text;v-text-anchor:middle" arcsize="10923f" o:gfxdata="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" filled="f" strokecolor="#243f60 [1604]" strokeweight="2pt"/>
+            </w:pict>
+          </mc:Fallback>
+        </mc:AlternateContent>
+      </w:r>
+      <w:r>
+        <w:rPr>
+          <w:b/>
+          <w:noProof/>
+          <w:sz w:val="32"/>
+        </w:rPr>
+        <w:t>Settings</w:t>
+      </w:r>
+      <w:r>
+        <w:rPr>
+          <w:b/>
+          <w:sz w:val="32"/>
+        </w:rPr>
+        <w:t xml:space="preserve"> User Interface</w:t>
+      </w:r>
     </w:p>
+    <w:p>
+      <w:pPr>
+        <w:spacing w:after="0" w:line="240" w:lineRule="auto"/>
+        <w:rPr>
+          <w:sz w:val="24"/>
+        </w:rPr>
+      </w:pPr>
+      <w:r>
+        <w:rPr>
+          <w:sz w:val="24"/>
+        </w:rPr>
+        <w:t>Developer Guide for User Interface</w:t>
+      </w:r>
+    </w:p>
+    <w:p/>
+    <w:p>
+      <w:pPr>
+        <w:spacing w:line="240" w:lineRule="auto"/>
+        <w:rPr>
+          <w:b/>
+          <w:sz w:val="24"/>
+        </w:rPr>
+      </w:pPr>
+      <w:r>
+        <w:rPr>
+          <w:noProof/>
+        </w:rPr>
+        <mc:AlternateContent>
+          <mc:Choice Requires="wps">
+            <w:drawing>
+              <wp:anchor distT="0" distB="0" distL="114300" distR="114300" simplePos="0" relativeHeight="251688960" behindDoc="0" locked="0" layoutInCell="1" allowOverlap="1" wp14:anchorId="3CE6E2D2" wp14:editId="0098689C">
+                <wp:simplePos x="0" y="0"/>
+                <wp:positionH relativeFrom="column">
+                  <wp:posOffset>5464810</wp:posOffset>
+                </wp:positionH>
+                <wp:positionV relativeFrom="paragraph">
+                  <wp:posOffset>127635</wp:posOffset>
+                </wp:positionV>
+                <wp:extent cx="1323975" cy="1222375"/>
+                <wp:effectExtent l="57150" t="38100" r="85725" b="92075"/>
+                <wp:wrapNone/>
+                <wp:docPr id="30" name="Rounded Rectangle 30"/>
+                <wp:cNvGraphicFramePr/>
+                <a:graphic xmlns:a="http://schemas.openxmlformats.org/drawingml/2006/main">
+                  <a:graphicData uri="http://schemas.microsoft.com/office/word/2010/wordprocessingShape">
+                    <wps:wsp>
+                      <wps:cNvSpPr/>
+                      <wps:spPr>
+                        <a:xfrm>
+                          <a:off x="0" y="0"/>
+                          <a:ext cx="1323975" cy="1222375"/>
+                        </a:xfrm>
+                        <a:prstGeom prst="roundRect">
+                          <a:avLst/>
+                        </a:prstGeom>
+                      </wps:spPr>
+                      <wps:style>
+                        <a:lnRef idx="1">
+                          <a:schemeClr val="accent1"/>
+                        </a:lnRef>
+                        <a:fillRef idx="2">
+                          <a:schemeClr val="accent1"/>
+                        </a:fillRef>
+                        <a:effectRef idx="1">
+                          <a:schemeClr val="accent1"/>
+                        </a:effectRef>
+                        <a:fontRef idx="minor">
+                          <a:schemeClr val="dk1"/>
+                        </a:fontRef>
+                      </wps:style>
+                      <wps:txbx>
+                        <w:txbxContent>
+                          <w:p>
+                            <w:pPr>
+                              <w:spacing w:after="0" w:line="240" w:lineRule="auto"/>
+                              <w:jc w:val="center"/>
+                              <w:rPr>
+                                <w:b/>
+                                <w:sz w:val="18"/>
+                              </w:rPr>
+                            </w:pPr>
+                            <w:proofErr w:type="spellStart"/>
+                            <w:proofErr w:type="gramStart"/>
+                            <w:r>
+                              <w:rPr>
+                                <w:b/>
+                                <w:sz w:val="18"/>
+                              </w:rPr>
+                              <w:t>commandPreview</w:t>
+                            </w:r>
+                            <w:proofErr w:type="spellEnd"/>
+                            <w:proofErr w:type="gramEnd"/>
+                          </w:p>
+                          <w:p>
+                            <w:pPr>
+                              <w:spacing w:after="0" w:line="240" w:lineRule="auto"/>
+                              <w:jc w:val="center"/>
+                              <w:rPr>
+                                <w:sz w:val="18"/>
+                              </w:rPr>
+                            </w:pPr>
+                            <w:proofErr w:type="spellStart"/>
+                            <w:r>
+                              <w:rPr>
+                                <w:sz w:val="18"/>
+                              </w:rPr>
+                              <w:t>TextBox</w:t>
+                            </w:r>
+                            <w:proofErr w:type="spellEnd"/>
+                            <w:r>
+                              <w:rPr>
+                                <w:sz w:val="18"/>
+                              </w:rPr>
+                              <w:t xml:space="preserve"> that shows the current command</w:t>
+                            </w:r>
+                          </w:p>
+                          <w:p>
+                            <w:pPr>
+                              <w:spacing w:after="0" w:line="240" w:lineRule="auto"/>
+                              <w:jc w:val="center"/>
+                              <w:rPr>
+                                <w:b/>
+                                <w:sz w:val="18"/>
+                              </w:rPr>
+                            </w:pPr>
+                            <w:proofErr w:type="spellStart"/>
+                            <w:proofErr w:type="gramStart"/>
+                            <w:r>
+                              <w:rPr>
+                                <w:b/>
+                                <w:sz w:val="18"/>
+                              </w:rPr>
+                              <w:t>listOfCommands</w:t>
+                            </w:r>
+                            <w:proofErr w:type="spellEnd"/>
+                            <w:proofErr w:type="gramEnd"/>
+                          </w:p>
+                          <w:p>
+                            <w:pPr>
+                              <w:spacing w:after="0" w:line="240" w:lineRule="auto"/>
+                              <w:jc w:val="center"/>
+                              <w:rPr>
+                                <w:sz w:val="18"/>
+                              </w:rPr>
+                            </w:pPr>
+                            <w:r>
+                              <w:rPr>
+                                <w:sz w:val="18"/>
+                              </w:rPr>
+                              <w:t>Lists all user Commands</w:t>
+                            </w:r>
+                          </w:p>
+                        </w:txbxContent>
+                      </wps:txbx>
+                      <wps:bodyPr rot="0" spcFirstLastPara="0" vertOverflow="overflow" horzOverflow="overflow" vert="horz" wrap="square" lIns="91440" tIns="45720" rIns="91440" bIns="45720" numCol="1" spcCol="0" rtlCol="0" fromWordArt="0" anchor="ctr" anchorCtr="0" forceAA="0" compatLnSpc="1">
+                        <a:prstTxWarp prst="textNoShape">
+                          <a:avLst/>
+                        </a:prstTxWarp>
+                        <a:noAutofit/>
+                      </wps:bodyPr>
+                    </wps:wsp>
+                  </a:graphicData>
+                </a:graphic>
+                <wp14:sizeRelH relativeFrom="margin">
+                  <wp14:pctWidth>0</wp14:pctWidth>
+                </wp14:sizeRelH>
+                <wp14:sizeRelV relativeFrom="margin">
+                  <wp14:pctHeight>0</wp14:pctHeight>
+                </wp14:sizeRelV>
+              </wp:anchor>
+            </w:drawing>
+          </mc:Choice>
+          <mc:Fallback>
+            <w:pict>
+              <v:roundrect id="Rounded Rectangle 30" o:spid="_x0000_s1031" style="position:absolute;margin-left:430.3pt;margin-top:10.05pt;width:104.25pt;height:96.25pt;z-index:251688960;visibility:visible;mso-wrap-style:square;mso-width-percent:0;mso-height-percent:0;mso-wrap-distance-left:9pt;mso-wrap-distance-top:0;mso-wrap-distance-right:9pt;mso-wrap-distance-bottom:0;mso-position-horizontal:absolute;mso-position-horizontal-relative:text;mso-position-vertical:absolute;mso-position-vertical-relative:text;mso-width-percent:0;mso-height-percent:0;mso-width-relative:margin;mso-height-relative:margin;v-text-anchor:middle" arcsize="10923f" o:gfxdata="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" fillcolor="#a7bfde [1620]" strokecolor="#4579b8 [3044]">
+                <v:fill color2="#e4ecf5 [500]" rotate="t" angle="180" colors="0 #a3c4ff;22938f #bfd5ff;1 #e5eeff" focus="100%" type="gradient"/>
+                <v:shadow on="t" color="black" opacity="24903f" origin=",.5" offset="0,.55556mm"/>
+                <v:textbox>
+                  <w:txbxContent>
+                    <w:p>
+                      <w:pPr>
+                        <w:spacing w:after="0" w:line="240" w:lineRule="auto"/>
+                        <w:jc w:val="center"/>
+                        <w:rPr>
+                          <w:b/>
+                          <w:sz w:val="18"/>
+                        </w:rPr>
+                      </w:pPr>
+                      <w:proofErr w:type="spellStart"/>
+                      <w:proofErr w:type="gramStart"/>
+                      <w:r>
+                        <w:rPr>
+                          <w:b/>
+                          <w:sz w:val="18"/>
+                        </w:rPr>
+                        <w:t>commandPreview</w:t>
+                      </w:r>
+                      <w:proofErr w:type="spellEnd"/>
+                      <w:proofErr w:type="gramEnd"/>
+                    </w:p>
+                    <w:p>
+                      <w:pPr>
+                        <w:spacing w:after="0" w:line="240" w:lineRule="auto"/>
+                        <w:jc w:val="center"/>
+                        <w:rPr>
+                          <w:sz w:val="18"/>
+                        </w:rPr>
+                      </w:pPr>
+                      <w:proofErr w:type="spellStart"/>
+                      <w:r>
+                        <w:rPr>
+                          <w:sz w:val="18"/>
+                        </w:rPr>
+                        <w:t>TextBox</w:t>
+                      </w:r>
+                      <w:proofErr w:type="spellEnd"/>
+                      <w:r>
+                        <w:rPr>
+                          <w:sz w:val="18"/>
+                        </w:rPr>
+                        <w:t xml:space="preserve"> that shows the current command</w:t>
+                      </w:r>
+                    </w:p>
+                    <w:p>
+                      <w:pPr>
+                        <w:spacing w:after="0" w:line="240" w:lineRule="auto"/>
+                        <w:jc w:val="center"/>
+                        <w:rPr>
+                          <w:b/>
+                          <w:sz w:val="18"/>
+                        </w:rPr>
+                      </w:pPr>
+                      <w:proofErr w:type="spellStart"/>
+                      <w:proofErr w:type="gramStart"/>
+                      <w:r>
+                        <w:rPr>
+                          <w:b/>
+                          <w:sz w:val="18"/>
+                        </w:rPr>
+                        <w:t>listOfCommands</w:t>
+                      </w:r>
+                      <w:proofErr w:type="spellEnd"/>
+                      <w:proofErr w:type="gramEnd"/>
+                    </w:p>
+                    <w:p>
+                      <w:pPr>
+                        <w:spacing w:after="0" w:line="240" w:lineRule="auto"/>
+                        <w:jc w:val="center"/>
+                        <w:rPr>
+                          <w:sz w:val="18"/>
+                        </w:rPr>
+                      </w:pPr>
+                      <w:r>
+                        <w:rPr>
+                          <w:sz w:val="18"/>
+                        </w:rPr>
+                        <w:t>Lists all user Commands</w:t>
+                      </w:r>
+                    </w:p>
+                  </w:txbxContent>
+                </v:textbox>
+              </v:roundrect>
+            </w:pict>
+          </mc:Fallback>
+        </mc:AlternateContent>
+      </w:r>
+      <w:r>
+        <w:rPr>
+          <w:b/>
+          <w:sz w:val="24"/>
+        </w:rPr>
+        <w:t>Controls</w:t>
+      </w:r>
+      <w:r>
+        <w:rPr>
+          <w:b/>
+          <w:sz w:val="24"/>
+        </w:rPr>
+        <w:t>/Interfaces</w:t>
+      </w:r>
+    </w:p>
+    <w:p>
+      <w:pPr>
+        <w:spacing w:line="240" w:lineRule="auto"/>
+        <w:jc w:val="center"/>
+        <w:rPr>
+          <w:b/>
+          <w:sz w:val="24"/>
+        </w:rPr>
+      </w:pPr>
+      <w:r>
+        <w:rPr>
+          <w:noProof/>
+        </w:rPr>
+        <mc:AlternateContent>
+          <mc:Choice Requires="wps">
+            <w:drawing>
+              <wp:anchor distT="0" distB="0" distL="114300" distR="114300" simplePos="0" relativeHeight="251691008" behindDoc="0" locked="0" layoutInCell="1" allowOverlap="1" wp14:anchorId="3058EB9A" wp14:editId="5E533255">
+                <wp:simplePos x="0" y="0"/>
+                <wp:positionH relativeFrom="column">
+                  <wp:posOffset>5422103</wp:posOffset>
+                </wp:positionH>
+                <wp:positionV relativeFrom="paragraph">
+                  <wp:posOffset>1292225</wp:posOffset>
+                </wp:positionV>
+                <wp:extent cx="1387770" cy="1222375"/>
+                <wp:effectExtent l="57150" t="38100" r="79375" b="92075"/>
+                <wp:wrapNone/>
+                <wp:docPr id="31" name="Rounded Rectangle 31"/>
+                <wp:cNvGraphicFramePr/>
+                <a:graphic xmlns:a="http://schemas.openxmlformats.org/drawingml/2006/main">
+                  <a:graphicData uri="http://schemas.microsoft.com/office/word/2010/wordprocessingShape">
+                    <wps:wsp>
+                      <wps:cNvSpPr/>
+                      <wps:spPr>
+                        <a:xfrm>
+                          <a:off x="0" y="0"/>
+                          <a:ext cx="1387770" cy="1222375"/>
+                        </a:xfrm>
+                        <a:prstGeom prst="roundRect">
+                          <a:avLst/>
+                        </a:prstGeom>
+                      </wps:spPr>
+                      <wps:style>
+                        <a:lnRef idx="1">
+                          <a:schemeClr val="accent1"/>
+                        </a:lnRef>
+                        <a:fillRef idx="2">
+                          <a:schemeClr val="accent1"/>
+                        </a:fillRef>
+                        <a:effectRef idx="1">
+                          <a:schemeClr val="accent1"/>
+                        </a:effectRef>
+                        <a:fontRef idx="minor">
+                          <a:schemeClr val="dk1"/>
+                        </a:fontRef>
+                      </wps:style>
+                      <wps:txbx>
+                        <w:txbxContent>
+                          <w:p>
+                            <w:pPr>
+                              <w:spacing w:after="0" w:line="240" w:lineRule="auto"/>
+                              <w:jc w:val="center"/>
+                              <w:rPr>
+                                <w:b/>
+                                <w:sz w:val="18"/>
+                              </w:rPr>
+                            </w:pPr>
+                            <w:proofErr w:type="spellStart"/>
+                            <w:proofErr w:type="gramStart"/>
+                            <w:r>
+                              <w:rPr>
+                                <w:b/>
+                                <w:sz w:val="18"/>
+                              </w:rPr>
+                              <w:t>commandDescription</w:t>
+                            </w:r>
+                            <w:proofErr w:type="spellEnd"/>
+                            <w:proofErr w:type="gramEnd"/>
+                          </w:p>
+                          <w:p>
+                            <w:pPr>
+                              <w:spacing w:after="0" w:line="240" w:lineRule="auto"/>
+                              <w:jc w:val="center"/>
+                              <w:rPr>
+                                <w:sz w:val="18"/>
+                              </w:rPr>
+                            </w:pPr>
+                            <w:r>
+                              <w:rPr>
+                                <w:sz w:val="18"/>
+                              </w:rPr>
+                              <w:t>Description of selected Command</w:t>
+                            </w:r>
+                          </w:p>
+                          <w:p>
+                            <w:pPr>
+                              <w:spacing w:after="0" w:line="240" w:lineRule="auto"/>
+                              <w:jc w:val="center"/>
+                              <w:rPr>
+                                <w:b/>
+                                <w:sz w:val="18"/>
+                              </w:rPr>
+                            </w:pPr>
+                          </w:p>
+                          <w:p>
+                            <w:pPr>
+                              <w:spacing w:after="0" w:line="240" w:lineRule="auto"/>
+                              <w:jc w:val="center"/>
+                              <w:rPr>
+                                <w:sz w:val="18"/>
+                              </w:rPr>
+                            </w:pPr>
+                          </w:p>
+                        </w:txbxContent>
+                      </wps:txbx>
+                      <wps:bodyPr rot="0" spcFirstLastPara="0" vertOverflow="overflow" horzOverflow="overflow" vert="horz" wrap="square" lIns="91440" tIns="45720" rIns="91440" bIns="45720" numCol="1" spcCol="0" rtlCol="0" fromWordArt="0" anchor="ctr" anchorCtr="0" forceAA="0" compatLnSpc="1">
+                        <a:prstTxWarp prst="textNoShape">
+                          <a:avLst/>
+                        </a:prstTxWarp>
+                        <a:noAutofit/>
+                      </wps:bodyPr>
+                    </wps:wsp>
+                  </a:graphicData>
+                </a:graphic>
+                <wp14:sizeRelH relativeFrom="margin">
+                  <wp14:pctWidth>0</wp14:pctWidth>
+                </wp14:sizeRelH>
+                <wp14:sizeRelV relativeFrom="margin">
+                  <wp14:pctHeight>0</wp14:pctHeight>
+                </wp14:sizeRelV>
+              </wp:anchor>
+            </w:drawing>
+          </mc:Choice>
+          <mc:Fallback>
+            <w:pict>
+              <v:roundrect id="Rounded Rectangle 31" o:spid="_x0000_s1032" style="position:absolute;left:0;text-align:left;margin-left:426.95pt;margin-top:101.75pt;width:109.25pt;height:96.25pt;z-index:251691008;visibility:visible;mso-wrap-style:square;mso-width-percent:0;mso-height-percent:0;mso-wrap-distance-left:9pt;mso-wrap-distance-top:0;mso-wrap-distance-right:9pt;mso-wrap-distance-bottom:0;mso-position-horizontal:absolute;mso-position-horizontal-relative:text;mso-position-vertical:absolute;mso-position-vertical-relative:text;mso-width-percent:0;mso-height-percent:0;mso-width-relative:margin;mso-height-relative:margin;v-text-anchor:middle" arcsize="10923f" o:gfxdata="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" fillcolor="#a7bfde [1620]" strokecolor="#4579b8 [3044]">
+                <v:fill color2="#e4ecf5 [500]" rotate="t" angle="180" colors="0 #a3c4ff;22938f #bfd5ff;1 #e5eeff" focus="100%" type="gradient"/>
+                <v:shadow on="t" color="black" opacity="24903f" origin=",.5" offset="0,.55556mm"/>
+                <v:textbox>
+                  <w:txbxContent>
+                    <w:p>
+                      <w:pPr>
+                        <w:spacing w:after="0" w:line="240" w:lineRule="auto"/>
+                        <w:jc w:val="center"/>
+                        <w:rPr>
+                          <w:b/>
+                          <w:sz w:val="18"/>
+                        </w:rPr>
+                      </w:pPr>
+                      <w:proofErr w:type="spellStart"/>
+                      <w:proofErr w:type="gramStart"/>
+                      <w:r>
+                        <w:rPr>
+                          <w:b/>
+                          <w:sz w:val="18"/>
+                        </w:rPr>
+                        <w:t>commandDescription</w:t>
+                      </w:r>
+                      <w:proofErr w:type="spellEnd"/>
+                      <w:proofErr w:type="gramEnd"/>
+                    </w:p>
+                    <w:p>
+                      <w:pPr>
+                        <w:spacing w:after="0" w:line="240" w:lineRule="auto"/>
+                        <w:jc w:val="center"/>
+                        <w:rPr>
+                          <w:sz w:val="18"/>
+                        </w:rPr>
+                      </w:pPr>
+                      <w:r>
+                        <w:rPr>
+                          <w:sz w:val="18"/>
+                        </w:rPr>
+                        <w:t>Description of selected Command</w:t>
+                      </w:r>
+                    </w:p>
+                    <w:p>
+                      <w:pPr>
+                        <w:spacing w:after="0" w:line="240" w:lineRule="auto"/>
+                        <w:jc w:val="center"/>
+                        <w:rPr>
+                          <w:b/>
+                          <w:sz w:val="18"/>
+                        </w:rPr>
+                      </w:pPr>
+                    </w:p>
+                    <w:p>
+                      <w:pPr>
+                        <w:spacing w:after="0" w:line="240" w:lineRule="auto"/>
+                        <w:jc w:val="center"/>
+                        <w:rPr>
+                          <w:sz w:val="18"/>
+                        </w:rPr>
+                      </w:pPr>
+                    </w:p>
+                  </w:txbxContent>
+                </v:textbox>
+              </v:roundrect>
+            </w:pict>
+          </mc:Fallback>
+        </mc:AlternateContent>
+      </w:r>
+      <w:r>
+        <w:rPr>
+          <w:noProof/>
+        </w:rPr>
+        <mc:AlternateContent>
+          <mc:Choice Requires="wps">
+            <w:drawing>
+              <wp:anchor distT="0" distB="0" distL="114300" distR="114300" simplePos="0" relativeHeight="251678720" behindDoc="0" locked="0" layoutInCell="1" allowOverlap="1" wp14:anchorId="0032E230" wp14:editId="3B1C02A9">
+                <wp:simplePos x="0" y="0"/>
+                <wp:positionH relativeFrom="column">
+                  <wp:posOffset>3402420</wp:posOffset>
+                </wp:positionH>
+                <wp:positionV relativeFrom="paragraph">
+                  <wp:posOffset>-4653</wp:posOffset>
+                </wp:positionV>
+                <wp:extent cx="2061387" cy="744279"/>
+                <wp:effectExtent l="95250" t="0" r="15240" b="55880"/>
+                <wp:wrapNone/>
+                <wp:docPr id="17" name="Elbow Connector 17"/>
+                <wp:cNvGraphicFramePr/>
+                <a:graphic xmlns:a="http://schemas.openxmlformats.org/drawingml/2006/main">
+                  <a:graphicData uri="http://schemas.microsoft.com/office/word/2010/wordprocessingShape">
+                    <wps:wsp>
+                      <wps:cNvCnPr/>
+                      <wps:spPr>
+                        <a:xfrm rot="10800000" flipV="1">
+                          <a:off x="0" y="0"/>
+                          <a:ext cx="2061387" cy="744279"/>
+                        </a:xfrm>
+                        <a:prstGeom prst="bentConnector3">
+                          <a:avLst>
+                            <a:gd name="adj1" fmla="val 100028"/>
+                          </a:avLst>
+                        </a:prstGeom>
+                        <a:ln>
+                          <a:tailEnd type="arrow"/>
+                        </a:ln>
+                      </wps:spPr>
+                      <wps:style>
+                        <a:lnRef idx="1">
+                          <a:schemeClr val="accent1"/>
+                        </a:lnRef>
+                        <a:fillRef idx="0">
+                          <a:schemeClr val="accent1"/>
+                        </a:fillRef>
+                        <a:effectRef idx="0">
+                          <a:schemeClr val="accent1"/>
+                        </a:effectRef>
+                        <a:fontRef idx="minor">
+                          <a:schemeClr val="tx1"/>
+                        </a:fontRef>
+                      </wps:style>
+                      <wps:bodyPr/>
+                    </wps:wsp>
+                  </a:graphicData>
+                </a:graphic>
+                <wp14:sizeRelH relativeFrom="margin">
+                  <wp14:pctWidth>0</wp14:pctWidth>
+                </wp14:sizeRelH>
+                <wp14:sizeRelV relativeFrom="margin">
+                  <wp14:pctHeight>0</wp14:pctHeight>
+                </wp14:sizeRelV>
+              </wp:anchor>
+            </w:drawing>
+          </mc:Choice>
+          <mc:Fallback>
+            <w:pict>
+              <v:shapetype id="_x0000_t34" coordsize="21600,21600" o:spt="34" o:oned="t" adj="10800" path="m,l@0,0@0,21600,21600,21600e" filled="f">
+                <v:stroke joinstyle="miter"/>
+                <v:formulas>
+                  <v:f eqn="val #0"/>
+                </v:formulas>
+                <v:path arrowok="t" fillok="f" o:connecttype="none"/>
+                <v:handles>
+                  <v:h position="#0,center"/>
+                </v:handles>
+                <o:lock v:ext="edit" shapetype="t"/>
+              </v:shapetype>
+              <v:shape id="Elbow Connector 17" o:spid="_x0000_s1026" type="#_x0000_t34" style="position:absolute;margin-left:267.9pt;margin-top:-.35pt;width:162.3pt;height:58.6pt;rotation:180;flip:y;z-index:251678720;visibility:visible;mso-wrap-style:square;mso-width-percent:0;mso-height-percent:0;mso-wrap-distance-left:9pt;mso-wrap-distance-top:0;mso-wrap-distance-right:9pt;mso-wrap-distance-bottom:0;mso-position-horizontal:absolute;mso-position-horizontal-relative:text;mso-position-vertical:absolute;mso-position-vertical-relative:text;mso-width-percent:0;mso-height-percent:0;mso-width-relative:margin;mso-height-relative:margin" o:gfxdata="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" adj="21606" strokecolor="#4579b8 [3044]">
+                <v:stroke endarrow="open"/>
+              </v:shape>
+            </w:pict>
+          </mc:Fallback>
+        </mc:AlternateContent>
+      </w:r>
+      <w:r>
+        <w:rPr>
+          <w:noProof/>
+        </w:rPr>
+        <mc:AlternateContent>
+          <mc:Choice Requires="wps">
+            <w:drawing>
+              <wp:anchor distT="0" distB="0" distL="114300" distR="114300" simplePos="0" relativeHeight="251686912" behindDoc="0" locked="0" layoutInCell="1" allowOverlap="1" wp14:anchorId="79C0BDCD" wp14:editId="723E6592">
+                <wp:simplePos x="0" y="0"/>
+                <wp:positionH relativeFrom="column">
+                  <wp:posOffset>575310</wp:posOffset>
+                </wp:positionH>
+                <wp:positionV relativeFrom="paragraph">
+                  <wp:posOffset>2109308</wp:posOffset>
+                </wp:positionV>
+                <wp:extent cx="1541145" cy="0"/>
+                <wp:effectExtent l="0" t="76200" r="20955" b="114300"/>
+                <wp:wrapNone/>
+                <wp:docPr id="29" name="Straight Arrow Connector 29"/>
+                <wp:cNvGraphicFramePr/>
+                <a:graphic xmlns:a="http://schemas.openxmlformats.org/drawingml/2006/main">
+                  <a:graphicData uri="http://schemas.microsoft.com/office/word/2010/wordprocessingShape">
+                    <wps:wsp>
+                      <wps:cNvCnPr/>
+                      <wps:spPr>
+                        <a:xfrm>
+                          <a:off x="0" y="0"/>
+                          <a:ext cx="1541145" cy="0"/>
+                        </a:xfrm>
+                        <a:prstGeom prst="straightConnector1">
+                          <a:avLst/>
+                        </a:prstGeom>
+                        <a:ln>
+                          <a:tailEnd type="arrow"/>
+                        </a:ln>
+                      </wps:spPr>
+                      <wps:style>
+                        <a:lnRef idx="1">
+                          <a:schemeClr val="accent1"/>
+                        </a:lnRef>
+                        <a:fillRef idx="0">
+                          <a:schemeClr val="accent1"/>
+                        </a:fillRef>
+                        <a:effectRef idx="0">
+                          <a:schemeClr val="accent1"/>
+                        </a:effectRef>
+                        <a:fontRef idx="minor">
+                          <a:schemeClr val="tx1"/>
+                        </a:fontRef>
+                      </wps:style>
+                      <wps:bodyPr/>
+                    </wps:wsp>
+                  </a:graphicData>
+                </a:graphic>
+                <wp14:sizeRelH relativeFrom="margin">
+                  <wp14:pctWidth>0</wp14:pctWidth>
+                </wp14:sizeRelH>
+                <wp14:sizeRelV relativeFrom="margin">
+                  <wp14:pctHeight>0</wp14:pctHeight>
+                </wp14:sizeRelV>
+              </wp:anchor>
+            </w:drawing>
+          </mc:Choice>
+          <mc:Fallback>
+            <w:pict>
+              <v:shapetype id="_x0000_t32" coordsize="21600,21600" o:spt="32" o:oned="t" path="m,l21600,21600e" filled="f">
+                <v:path arrowok="t" fillok="f" o:connecttype="none"/>
+                <o:lock v:ext="edit" shapetype="t"/>
+              </v:shapetype>
+              <v:shape id="Straight Arrow Connector 29" o:spid="_x0000_s1026" type="#_x0000_t32" style="position:absolute;margin-left:45.3pt;margin-top:166.1pt;width:121.35pt;height:0;z-index:251686912;visibility:visible;mso-wrap-style:square;mso-width-percent:0;mso-height-percent:0;mso-wrap-distance-left:9pt;mso-wrap-distance-top:0;mso-wrap-distance-right:9pt;mso-wrap-distance-bottom:0;mso-position-horizontal:absolute;mso-position-horizontal-relative:text;mso-position-vertical:absolute;mso-position-vertical-relative:text;mso-width-percent:0;mso-height-percent:0;mso-width-relative:margin;mso-height-relative:margin" o:gfxdata="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" strokecolor="#4579b8 [3044]">
+                <v:stroke endarrow="open"/>
+              </v:shape>
+            </w:pict>
+          </mc:Fallback>
+        </mc:AlternateContent>
+      </w:r>
+      <w:r>
+        <w:rPr>
+          <w:noProof/>
+        </w:rPr>
+        <mc:AlternateContent>
+          <mc:Choice Requires="wps">
+            <w:drawing>
+              <wp:anchor distT="0" distB="0" distL="114300" distR="114300" simplePos="0" relativeHeight="251684864" behindDoc="0" locked="0" layoutInCell="1" allowOverlap="1" wp14:anchorId="5ECB74DE" wp14:editId="3E4F58F7">
+                <wp:simplePos x="0" y="0"/>
+                <wp:positionH relativeFrom="column">
+                  <wp:posOffset>-765544</wp:posOffset>
+                </wp:positionH>
+                <wp:positionV relativeFrom="paragraph">
+                  <wp:posOffset>1861968</wp:posOffset>
+                </wp:positionV>
+                <wp:extent cx="1323975" cy="531628"/>
+                <wp:effectExtent l="57150" t="38100" r="85725" b="97155"/>
+                <wp:wrapNone/>
+                <wp:docPr id="28" name="Rounded Rectangle 28"/>
+                <wp:cNvGraphicFramePr/>
+                <a:graphic xmlns:a="http://schemas.openxmlformats.org/drawingml/2006/main">
+                  <a:graphicData uri="http://schemas.microsoft.com/office/word/2010/wordprocessingShape">
+                    <wps:wsp>
+                      <wps:cNvSpPr/>
+                      <wps:spPr>
+                        <a:xfrm>
+                          <a:off x="0" y="0"/>
+                          <a:ext cx="1323975" cy="531628"/>
+                        </a:xfrm>
+                        <a:prstGeom prst="roundRect">
+                          <a:avLst/>
+                        </a:prstGeom>
+                      </wps:spPr>
+                      <wps:style>
+                        <a:lnRef idx="1">
+                          <a:schemeClr val="accent1"/>
+                        </a:lnRef>
+                        <a:fillRef idx="2">
+                          <a:schemeClr val="accent1"/>
+                        </a:fillRef>
+                        <a:effectRef idx="1">
+                          <a:schemeClr val="accent1"/>
+                        </a:effectRef>
+                        <a:fontRef idx="minor">
+                          <a:schemeClr val="dk1"/>
+                        </a:fontRef>
+                      </wps:style>
+                      <wps:txbx>
+                        <w:txbxContent>
+                          <w:p>
+                            <w:pPr>
+                              <w:spacing w:after="0" w:line="240" w:lineRule="auto"/>
+                              <w:jc w:val="center"/>
+                              <w:rPr>
+                                <w:b/>
+                                <w:sz w:val="18"/>
+                              </w:rPr>
+                            </w:pPr>
+                            <w:proofErr w:type="spellStart"/>
+                            <w:proofErr w:type="gramStart"/>
+                            <w:r>
+                              <w:rPr>
+                                <w:b/>
+                                <w:sz w:val="18"/>
+                              </w:rPr>
+                              <w:t>okayButton</w:t>
+                            </w:r>
+                            <w:proofErr w:type="spellEnd"/>
+                            <w:proofErr w:type="gramEnd"/>
+                          </w:p>
+                          <w:p>
+                            <w:pPr>
+                              <w:spacing w:after="0" w:line="240" w:lineRule="auto"/>
+                              <w:jc w:val="center"/>
+                              <w:rPr>
+                                <w:b/>
+                                <w:sz w:val="18"/>
+                              </w:rPr>
+                            </w:pPr>
+                            <w:proofErr w:type="spellStart"/>
+                            <w:proofErr w:type="gramStart"/>
+                            <w:r>
+                              <w:rPr>
+                                <w:b/>
+                                <w:sz w:val="18"/>
+                              </w:rPr>
+                              <w:t>applyButton</w:t>
+                            </w:r>
+                            <w:proofErr w:type="spellEnd"/>
+                            <w:proofErr w:type="gramEnd"/>
+                          </w:p>
+                          <w:p>
+                            <w:pPr>
+                              <w:spacing w:after="0" w:line="240" w:lineRule="auto"/>
+                              <w:jc w:val="center"/>
+                              <w:rPr>
+                                <w:sz w:val="18"/>
+                              </w:rPr>
+                            </w:pPr>
+                            <w:proofErr w:type="spellStart"/>
+                            <w:proofErr w:type="gramStart"/>
+                            <w:r>
+                              <w:rPr>
+                                <w:b/>
+                                <w:sz w:val="18"/>
+                              </w:rPr>
+                              <w:t>cancelButton</w:t>
+                            </w:r>
+                            <w:proofErr w:type="spellEnd"/>
+                            <w:proofErr w:type="gramEnd"/>
+                          </w:p>
+                        </w:txbxContent>
+                      </wps:txbx>
+                      <wps:bodyPr rot="0" spcFirstLastPara="0" vertOverflow="overflow" horzOverflow="overflow" vert="horz" wrap="square" lIns="91440" tIns="45720" rIns="91440" bIns="45720" numCol="1" spcCol="0" rtlCol="0" fromWordArt="0" anchor="ctr" anchorCtr="0" forceAA="0" compatLnSpc="1">
+                        <a:prstTxWarp prst="textNoShape">
+                          <a:avLst/>
+                        </a:prstTxWarp>
+                        <a:noAutofit/>
+                      </wps:bodyPr>
+                    </wps:wsp>
+                  </a:graphicData>
+                </a:graphic>
+                <wp14:sizeRelH relativeFrom="margin">
+                  <wp14:pctWidth>0</wp14:pctWidth>
+                </wp14:sizeRelH>
+                <wp14:sizeRelV relativeFrom="margin">
+                  <wp14:pctHeight>0</wp14:pctHeight>
+                </wp14:sizeRelV>
+              </wp:anchor>
+            </w:drawing>
+          </mc:Choice>
+          <mc:Fallback>
+            <w:pict>
+              <v:roundrect id="Rounded Rectangle 28" o:spid="_x0000_s1033" style="position:absolute;left:0;text-align:left;margin-left:-60.3pt;margin-top:146.6pt;width:104.25pt;height:41.85pt;z-index:251684864;visibility:visible;mso-wrap-style:square;mso-width-percent:0;mso-height-percent:0;mso-wrap-distance-left:9pt;mso-wrap-distance-top:0;mso-wrap-distance-right:9pt;mso-wrap-distance-bottom:0;mso-position-horizontal:absolute;mso-position-horizontal-relative:text;mso-position-vertical:absolute;mso-position-vertical-relative:text;mso-width-percent:0;mso-height-percent:0;mso-width-relative:margin;mso-height-relative:margin;v-text-anchor:middle" arcsize="10923f" o:gfxdata="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" fillcolor="#a7bfde [1620]" strokecolor="#4579b8 [3044]">
+                <v:fill color2="#e4ecf5 [500]" rotate="t" angle="180" colors="0 #a3c4ff;22938f #bfd5ff;1 #e5eeff" focus="100%" type="gradient"/>
+                <v:shadow on="t" color="black" opacity="24903f" origin=",.5" offset="0,.55556mm"/>
+                <v:textbox>
+                  <w:txbxContent>
+                    <w:p>
+                      <w:pPr>
+                        <w:spacing w:after="0" w:line="240" w:lineRule="auto"/>
+                        <w:jc w:val="center"/>
+                        <w:rPr>
+                          <w:b/>
+                          <w:sz w:val="18"/>
+                        </w:rPr>
+                      </w:pPr>
+                      <w:proofErr w:type="spellStart"/>
+                      <w:proofErr w:type="gramStart"/>
+                      <w:r>
+                        <w:rPr>
+                          <w:b/>
+                          <w:sz w:val="18"/>
+                        </w:rPr>
+                        <w:t>okayButton</w:t>
+                      </w:r>
+                      <w:proofErr w:type="spellEnd"/>
+                      <w:proofErr w:type="gramEnd"/>
+                    </w:p>
+                    <w:p>
+                      <w:pPr>
+                        <w:spacing w:after="0" w:line="240" w:lineRule="auto"/>
+                        <w:jc w:val="center"/>
+                        <w:rPr>
+                          <w:b/>
+                          <w:sz w:val="18"/>
+                        </w:rPr>
+                      </w:pPr>
+                      <w:proofErr w:type="spellStart"/>
+                      <w:proofErr w:type="gramStart"/>
+                      <w:r>
+                        <w:rPr>
+                          <w:b/>
+                          <w:sz w:val="18"/>
+                        </w:rPr>
+                        <w:t>applyButton</w:t>
+                      </w:r>
+                      <w:proofErr w:type="spellEnd"/>
+                      <w:proofErr w:type="gramEnd"/>
+                    </w:p>
+                    <w:p>
+                      <w:pPr>
+                        <w:spacing w:after="0" w:line="240" w:lineRule="auto"/>
+                        <w:jc w:val="center"/>
+                        <w:rPr>
+                          <w:sz w:val="18"/>
+                        </w:rPr>
+                      </w:pPr>
+                      <w:proofErr w:type="spellStart"/>
+                      <w:proofErr w:type="gramStart"/>
+                      <w:r>
+                        <w:rPr>
+                          <w:b/>
+                          <w:sz w:val="18"/>
+                        </w:rPr>
+                        <w:t>cancelButton</w:t>
+                      </w:r>
+                      <w:proofErr w:type="spellEnd"/>
+                      <w:proofErr w:type="gramEnd"/>
+                    </w:p>
+                  </w:txbxContent>
+                </v:textbox>
+              </v:roundrect>
+            </w:pict>
+          </mc:Fallback>
+        </mc:AlternateContent>
+      </w:r>
+      <w:r>
+        <w:rPr>
+          <w:noProof/>
+        </w:rPr>
+        <mc:AlternateContent>
+          <mc:Choice Requires="wps">
+            <w:drawing>
+              <wp:anchor distT="0" distB="0" distL="114300" distR="114300" simplePos="0" relativeHeight="251681792" behindDoc="0" locked="0" layoutInCell="1" allowOverlap="1" wp14:anchorId="0514E04A" wp14:editId="0CED2139">
+                <wp:simplePos x="0" y="0"/>
+                <wp:positionH relativeFrom="column">
+                  <wp:posOffset>-765544</wp:posOffset>
+                </wp:positionH>
+                <wp:positionV relativeFrom="paragraph">
+                  <wp:posOffset>1032629</wp:posOffset>
+                </wp:positionV>
+                <wp:extent cx="1323975" cy="712382"/>
+                <wp:effectExtent l="57150" t="38100" r="85725" b="88265"/>
+                <wp:wrapNone/>
+                <wp:docPr id="10" name="Rounded Rectangle 10"/>
+                <wp:cNvGraphicFramePr/>
+                <a:graphic xmlns:a="http://schemas.openxmlformats.org/drawingml/2006/main">
+                  <a:graphicData uri="http://schemas.microsoft.com/office/word/2010/wordprocessingShape">
+                    <wps:wsp>
+                      <wps:cNvSpPr/>
+                      <wps:spPr>
+                        <a:xfrm>
+                          <a:off x="0" y="0"/>
+                          <a:ext cx="1323975" cy="712382"/>
+                        </a:xfrm>
+                        <a:prstGeom prst="roundRect">
+                          <a:avLst/>
+                        </a:prstGeom>
+                      </wps:spPr>
+                      <wps:style>
+                        <a:lnRef idx="1">
+                          <a:schemeClr val="accent1"/>
+                        </a:lnRef>
+                        <a:fillRef idx="2">
+                          <a:schemeClr val="accent1"/>
+                        </a:fillRef>
+                        <a:effectRef idx="1">
+                          <a:schemeClr val="accent1"/>
+                        </a:effectRef>
+                        <a:fontRef idx="minor">
+                          <a:schemeClr val="dk1"/>
+                        </a:fontRef>
+                      </wps:style>
+                      <wps:txbx>
+                        <w:txbxContent>
+                          <w:p>
+                            <w:pPr>
+                              <w:spacing w:after="0" w:line="240" w:lineRule="auto"/>
+                              <w:jc w:val="center"/>
+                              <w:rPr>
+                                <w:b/>
+                                <w:sz w:val="18"/>
+                              </w:rPr>
+                            </w:pPr>
+                            <w:proofErr w:type="spellStart"/>
+                            <w:r>
+                              <w:rPr>
+                                <w:b/>
+                                <w:sz w:val="18"/>
+                              </w:rPr>
+                              <w:t>CommandTree</w:t>
+                            </w:r>
+                            <w:proofErr w:type="spellEnd"/>
+                          </w:p>
+                          <w:p>
+                            <w:pPr>
+                              <w:spacing w:after="0" w:line="240" w:lineRule="auto"/>
+                              <w:jc w:val="center"/>
+                              <w:rPr>
+                                <w:sz w:val="18"/>
+                              </w:rPr>
+                            </w:pPr>
+                            <w:r>
+                              <w:rPr>
+                                <w:sz w:val="18"/>
+                              </w:rPr>
+                              <w:t>This is where all Commands that are modifiable are added</w:t>
+                            </w:r>
+                          </w:p>
+                        </w:txbxContent>
+                      </wps:txbx>
+                      <wps:bodyPr rot="0" spcFirstLastPara="0" vertOverflow="overflow" horzOverflow="overflow" vert="horz" wrap="square" lIns="91440" tIns="45720" rIns="91440" bIns="45720" numCol="1" spcCol="0" rtlCol="0" fromWordArt="0" anchor="ctr" anchorCtr="0" forceAA="0" compatLnSpc="1">
+                        <a:prstTxWarp prst="textNoShape">
+                          <a:avLst/>
+                        </a:prstTxWarp>
+                        <a:noAutofit/>
+                      </wps:bodyPr>
+                    </wps:wsp>
+                  </a:graphicData>
+                </a:graphic>
+                <wp14:sizeRelH relativeFrom="margin">
+                  <wp14:pctWidth>0</wp14:pctWidth>
+                </wp14:sizeRelH>
+                <wp14:sizeRelV relativeFrom="margin">
+                  <wp14:pctHeight>0</wp14:pctHeight>
+                </wp14:sizeRelV>
+              </wp:anchor>
+            </w:drawing>
+          </mc:Choice>
+          <mc:Fallback>
+            <w:pict>
+              <v:roundrect id="Rounded Rectangle 10" o:spid="_x0000_s1034" style="position:absolute;left:0;text-align:left;margin-left:-60.3pt;margin-top:81.3pt;width:104.25pt;height:56.1pt;z-index:251681792;visibility:visible;mso-wrap-style:square;mso-width-percent:0;mso-height-percent:0;mso-wrap-distance-left:9pt;mso-wrap-distance-top:0;mso-wrap-distance-right:9pt;mso-wrap-distance-bottom:0;mso-position-horizontal:absolute;mso-position-horizontal-relative:text;mso-position-vertical:absolute;mso-position-vertical-relative:text;mso-width-percent:0;mso-height-percent:0;mso-width-relative:margin;mso-height-relative:margin;v-text-anchor:middle" arcsize="10923f" o:gfxdata="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" fillcolor="#a7bfde [1620]" strokecolor="#4579b8 [3044]">
+                <v:fill color2="#e4ecf5 [500]" rotate="t" angle="180" colors="0 #a3c4ff;22938f #bfd5ff;1 #e5eeff" focus="100%" type="gradient"/>
+                <v:shadow on="t" color="black" opacity="24903f" origin=",.5" offset="0,.55556mm"/>
+                <v:textbox>
+                  <w:txbxContent>
+                    <w:p>
+                      <w:pPr>
+                        <w:spacing w:after="0" w:line="240" w:lineRule="auto"/>
+                        <w:jc w:val="center"/>
+                        <w:rPr>
+                          <w:b/>
+                          <w:sz w:val="18"/>
+                        </w:rPr>
+                      </w:pPr>
+                      <w:proofErr w:type="spellStart"/>
+                      <w:r>
+                        <w:rPr>
+                          <w:b/>
+                          <w:sz w:val="18"/>
+                        </w:rPr>
+                        <w:t>CommandTree</w:t>
+                      </w:r>
+                      <w:proofErr w:type="spellEnd"/>
+                    </w:p>
+                    <w:p>
+                      <w:pPr>
+                        <w:spacing w:after="0" w:line="240" w:lineRule="auto"/>
+                        <w:jc w:val="center"/>
+                        <w:rPr>
+                          <w:sz w:val="18"/>
+                        </w:rPr>
+                      </w:pPr>
+                      <w:r>
+                        <w:rPr>
+                          <w:sz w:val="18"/>
+                        </w:rPr>
+                        <w:t>This is where all Commands that are modifiable are added</w:t>
+                      </w:r>
+                    </w:p>
+                  </w:txbxContent>
+                </v:textbox>
+              </v:roundrect>
+            </w:pict>
+          </mc:Fallback>
+        </mc:AlternateContent>
+      </w:r>
+      <w:r>
+        <w:rPr>
+          <w:noProof/>
+        </w:rPr>
+        <mc:AlternateContent>
+          <mc:Choice Requires="wps">
+            <w:drawing>
+              <wp:anchor distT="0" distB="0" distL="114300" distR="114300" simplePos="0" relativeHeight="251682816" behindDoc="0" locked="0" layoutInCell="1" allowOverlap="1" wp14:anchorId="00202CE0" wp14:editId="6D664472">
+                <wp:simplePos x="0" y="0"/>
+                <wp:positionH relativeFrom="column">
+                  <wp:posOffset>563526</wp:posOffset>
+                </wp:positionH>
+                <wp:positionV relativeFrom="paragraph">
+                  <wp:posOffset>1245279</wp:posOffset>
+                </wp:positionV>
+                <wp:extent cx="1541721" cy="0"/>
+                <wp:effectExtent l="0" t="76200" r="20955" b="114300"/>
+                <wp:wrapNone/>
+                <wp:docPr id="8" name="Straight Arrow Connector 8"/>
+                <wp:cNvGraphicFramePr/>
+                <a:graphic xmlns:a="http://schemas.openxmlformats.org/drawingml/2006/main">
+                  <a:graphicData uri="http://schemas.microsoft.com/office/word/2010/wordprocessingShape">
+                    <wps:wsp>
+                      <wps:cNvCnPr/>
+                      <wps:spPr>
+                        <a:xfrm>
+                          <a:off x="0" y="0"/>
+                          <a:ext cx="1541721" cy="0"/>
+                        </a:xfrm>
+                        <a:prstGeom prst="straightConnector1">
+                          <a:avLst/>
+                        </a:prstGeom>
+                        <a:ln>
+                          <a:tailEnd type="arrow"/>
+                        </a:ln>
+                      </wps:spPr>
+                      <wps:style>
+                        <a:lnRef idx="1">
+                          <a:schemeClr val="accent1"/>
+                        </a:lnRef>
+                        <a:fillRef idx="0">
+                          <a:schemeClr val="accent1"/>
+                        </a:fillRef>
+                        <a:effectRef idx="0">
+                          <a:schemeClr val="accent1"/>
+                        </a:effectRef>
+                        <a:fontRef idx="minor">
+                          <a:schemeClr val="tx1"/>
+                        </a:fontRef>
+                      </wps:style>
+                      <wps:bodyPr/>
+                    </wps:wsp>
+                  </a:graphicData>
+                </a:graphic>
+                <wp14:sizeRelH relativeFrom="margin">
+                  <wp14:pctWidth>0</wp14:pctWidth>
+                </wp14:sizeRelH>
+                <wp14:sizeRelV relativeFrom="margin">
+                  <wp14:pctHeight>0</wp14:pctHeight>
+                </wp14:sizeRelV>
+              </wp:anchor>
+            </w:drawing>
+          </mc:Choice>
+          <mc:Fallback>
+            <w:pict>
+              <v:shape id="Straight Arrow Connector 8" o:spid="_x0000_s1026" type="#_x0000_t32" style="position:absolute;margin-left:44.35pt;margin-top:98.05pt;width:121.4pt;height:0;z-index:251682816;visibility:visible;mso-wrap-style:square;mso-width-percent:0;mso-height-percent:0;mso-wrap-distance-left:9pt;mso-wrap-distance-top:0;mso-wrap-distance-right:9pt;mso-wrap-distance-bottom:0;mso-position-horizontal:absolute;mso-position-horizontal-relative:text;mso-position-vertical:absolute;mso-position-vertical-relative:text;mso-width-percent:0;mso-height-percent:0;mso-width-relative:margin;mso-height-relative:margin" o:gfxdata="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" strokecolor="#4579b8 [3044]">
+                <v:stroke endarrow="open"/>
+              </v:shape>
+            </w:pict>
+          </mc:Fallback>
+        </mc:AlternateContent>
+      </w:r>
+      <w:r>
+        <w:rPr>
+          <w:noProof/>
+        </w:rPr>
+        <mc:AlternateContent>
+          <mc:Choice Requires="wps">
+            <w:drawing>
+              <wp:anchor distT="0" distB="0" distL="114300" distR="114300" simplePos="0" relativeHeight="251673600" behindDoc="0" locked="0" layoutInCell="1" allowOverlap="1" wp14:anchorId="075CB6AA" wp14:editId="0AD8532E">
+                <wp:simplePos x="0" y="0"/>
+                <wp:positionH relativeFrom="column">
+                  <wp:posOffset>606056</wp:posOffset>
+                </wp:positionH>
+                <wp:positionV relativeFrom="paragraph">
+                  <wp:posOffset>745549</wp:posOffset>
+                </wp:positionV>
+                <wp:extent cx="276446" cy="0"/>
+                <wp:effectExtent l="0" t="76200" r="28575" b="114300"/>
+                <wp:wrapNone/>
+                <wp:docPr id="22" name="Straight Arrow Connector 22"/>
+                <wp:cNvGraphicFramePr/>
+                <a:graphic xmlns:a="http://schemas.openxmlformats.org/drawingml/2006/main">
+                  <a:graphicData uri="http://schemas.microsoft.com/office/word/2010/wordprocessingShape">
+                    <wps:wsp>
+                      <wps:cNvCnPr/>
+                      <wps:spPr>
+                        <a:xfrm>
+                          <a:off x="0" y="0"/>
+                          <a:ext cx="276446" cy="0"/>
+                        </a:xfrm>
+                        <a:prstGeom prst="straightConnector1">
+                          <a:avLst/>
+                        </a:prstGeom>
+                        <a:ln>
+                          <a:tailEnd type="arrow"/>
+                        </a:ln>
+                      </wps:spPr>
+                      <wps:style>
+                        <a:lnRef idx="1">
+                          <a:schemeClr val="accent1"/>
+                        </a:lnRef>
+                        <a:fillRef idx="0">
+                          <a:schemeClr val="accent1"/>
+                        </a:fillRef>
+                        <a:effectRef idx="0">
+                          <a:schemeClr val="accent1"/>
+                        </a:effectRef>
+                        <a:fontRef idx="minor">
+                          <a:schemeClr val="tx1"/>
+                        </a:fontRef>
+                      </wps:style>
+                      <wps:bodyPr/>
+                    </wps:wsp>
+                  </a:graphicData>
+                </a:graphic>
+                <wp14:sizeRelH relativeFrom="margin">
+                  <wp14:pctWidth>0</wp14:pctWidth>
+                </wp14:sizeRelH>
+                <wp14:sizeRelV relativeFrom="margin">
+                  <wp14:pctHeight>0</wp14:pctHeight>
+                </wp14:sizeRelV>
+              </wp:anchor>
+            </w:drawing>
+          </mc:Choice>
+          <mc:Fallback>
+            <w:pict>
+              <v:shape id="Straight Arrow Connector 22" o:spid="_x0000_s1026" type="#_x0000_t32" style="position:absolute;margin-left:47.7pt;margin-top:58.7pt;width:21.75pt;height:0;z-index:251673600;visibility:visible;mso-wrap-style:square;mso-width-percent:0;mso-height-percent:0;mso-wrap-distance-left:9pt;mso-wrap-distance-top:0;mso-wrap-distance-right:9pt;mso-wrap-distance-bottom:0;mso-position-horizontal:absolute;mso-position-horizontal-relative:text;mso-position-vertical:absolute;mso-position-vertical-relative:text;mso-width-percent:0;mso-height-percent:0;mso-width-relative:margin;mso-height-relative:margin" o:gfxdata="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" strokecolor="#4579b8 [3044]">
+                <v:stroke endarrow="open"/>
+              </v:shape>
+            </w:pict>
+          </mc:Fallback>
+        </mc:AlternateContent>
+      </w:r>
+      <w:r>
+        <w:rPr>
+          <w:noProof/>
+        </w:rPr>
+        <mc:AlternateContent>
+          <mc:Choice Requires="wps">
+            <w:drawing>
+              <wp:anchor distT="0" distB="0" distL="114300" distR="114300" simplePos="0" relativeHeight="251674624" behindDoc="0" locked="0" layoutInCell="1" allowOverlap="1" wp14:anchorId="27FBC0C3" wp14:editId="001EC366">
+                <wp:simplePos x="0" y="0"/>
+                <wp:positionH relativeFrom="column">
+                  <wp:posOffset>-818707</wp:posOffset>
+                </wp:positionH>
+                <wp:positionV relativeFrom="paragraph">
+                  <wp:posOffset>298982</wp:posOffset>
+                </wp:positionV>
+                <wp:extent cx="1424763" cy="616688"/>
+                <wp:effectExtent l="57150" t="38100" r="80645" b="88265"/>
+                <wp:wrapNone/>
+                <wp:docPr id="23" name="Rounded Rectangle 23"/>
+                <wp:cNvGraphicFramePr/>
+                <a:graphic xmlns:a="http://schemas.openxmlformats.org/drawingml/2006/main">
+                  <a:graphicData uri="http://schemas.microsoft.com/office/word/2010/wordprocessingShape">
+                    <wps:wsp>
+                      <wps:cNvSpPr/>
+                      <wps:spPr>
+                        <a:xfrm>
+                          <a:off x="0" y="0"/>
+                          <a:ext cx="1424763" cy="616688"/>
+                        </a:xfrm>
+                        <a:prstGeom prst="roundRect">
+                          <a:avLst/>
+                        </a:prstGeom>
+                      </wps:spPr>
+                      <wps:style>
+                        <a:lnRef idx="1">
+                          <a:schemeClr val="accent1"/>
+                        </a:lnRef>
+                        <a:fillRef idx="2">
+                          <a:schemeClr val="accent1"/>
+                        </a:fillRef>
+                        <a:effectRef idx="1">
+                          <a:schemeClr val="accent1"/>
+                        </a:effectRef>
+                        <a:fontRef idx="minor">
+                          <a:schemeClr val="dk1"/>
+                        </a:fontRef>
+                      </wps:style>
+                      <wps:txbx>
+                        <w:txbxContent>
+                          <w:p>
+                            <w:pPr>
+                              <w:spacing w:after="0" w:line="240" w:lineRule="auto"/>
+                              <w:jc w:val="center"/>
+                              <w:rPr>
+                                <w:b/>
+                                <w:sz w:val="18"/>
+                              </w:rPr>
+                            </w:pPr>
+                            <w:proofErr w:type="spellStart"/>
+                            <w:proofErr w:type="gramStart"/>
+                            <w:r>
+                              <w:rPr>
+                                <w:b/>
+                                <w:sz w:val="18"/>
+                              </w:rPr>
+                              <w:t>minimisedCheckbox</w:t>
+                            </w:r>
+                            <w:proofErr w:type="spellEnd"/>
+                            <w:proofErr w:type="gramEnd"/>
+                          </w:p>
+                          <w:p>
+                            <w:pPr>
+                              <w:spacing w:after="0" w:line="240" w:lineRule="auto"/>
+                              <w:jc w:val="center"/>
+                              <w:rPr>
+                                <w:b/>
+                                <w:sz w:val="18"/>
+                              </w:rPr>
+                            </w:pPr>
+                            <w:proofErr w:type="spellStart"/>
+                            <w:proofErr w:type="gramStart"/>
+                            <w:r>
+                              <w:rPr>
+                                <w:b/>
+                                <w:sz w:val="18"/>
+                              </w:rPr>
+                              <w:t>loadOnStartupCheckbox</w:t>
+                            </w:r>
+                            <w:proofErr w:type="spellEnd"/>
+                            <w:proofErr w:type="gramEnd"/>
+                          </w:p>
+                        </w:txbxContent>
+                      </wps:txbx>
+                      <wps:bodyPr rot="0" spcFirstLastPara="0" vertOverflow="overflow" horzOverflow="overflow" vert="horz" wrap="square" lIns="91440" tIns="45720" rIns="91440" bIns="45720" numCol="1" spcCol="0" rtlCol="0" fromWordArt="0" anchor="ctr" anchorCtr="0" forceAA="0" compatLnSpc="1">
+                        <a:prstTxWarp prst="textNoShape">
+                          <a:avLst/>
+                        </a:prstTxWarp>
+                        <a:noAutofit/>
+                      </wps:bodyPr>
+                    </wps:wsp>
+                  </a:graphicData>
+                </a:graphic>
+                <wp14:sizeRelH relativeFrom="margin">
+                  <wp14:pctWidth>0</wp14:pctWidth>
+                </wp14:sizeRelH>
+                <wp14:sizeRelV relativeFrom="margin">
+                  <wp14:pctHeight>0</wp14:pctHeight>
+                </wp14:sizeRelV>
+              </wp:anchor>
+            </w:drawing>
+          </mc:Choice>
+          <mc:Fallback>
+            <w:pict>
+              <v:roundrect id="Rounded Rectangle 23" o:spid="_x0000_s1035" style="position:absolute;left:0;text-align:left;margin-left:-64.45pt;margin-top:23.55pt;width:112.2pt;height:48.55pt;z-index:251674624;visibility:visible;mso-wrap-style:square;mso-width-percent:0;mso-height-percent:0;mso-wrap-distance-left:9pt;mso-wrap-distance-top:0;mso-wrap-distance-right:9pt;mso-wrap-distance-bottom:0;mso-position-horizontal:absolute;mso-position-horizontal-relative:text;mso-position-vertical:absolute;mso-position-vertical-relative:text;mso-width-percent:0;mso-height-percent:0;mso-width-relative:margin;mso-height-relative:margin;v-text-anchor:middle" arcsize="10923f" o:gfxdata="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" fillcolor="#a7bfde [1620]" strokecolor="#4579b8 [3044]">
+                <v:fill color2="#e4ecf5 [500]" rotate="t" angle="180" colors="0 #a3c4ff;22938f #bfd5ff;1 #e5eeff" focus="100%" type="gradient"/>
+                <v:shadow on="t" color="black" opacity="24903f" origin=",.5" offset="0,.55556mm"/>
+                <v:textbox>
+                  <w:txbxContent>
+                    <w:p>
+                      <w:pPr>
+                        <w:spacing w:after="0" w:line="240" w:lineRule="auto"/>
+                        <w:jc w:val="center"/>
+                        <w:rPr>
+                          <w:b/>
+                          <w:sz w:val="18"/>
+                        </w:rPr>
+                      </w:pPr>
+                      <w:proofErr w:type="spellStart"/>
+                      <w:proofErr w:type="gramStart"/>
+                      <w:r>
+                        <w:rPr>
+                          <w:b/>
+                          <w:sz w:val="18"/>
+                        </w:rPr>
+                        <w:t>minimisedCheckbox</w:t>
+                      </w:r>
+                      <w:proofErr w:type="spellEnd"/>
+                      <w:proofErr w:type="gramEnd"/>
+                    </w:p>
+                    <w:p>
+                      <w:pPr>
+                        <w:spacing w:after="0" w:line="240" w:lineRule="auto"/>
+                        <w:jc w:val="center"/>
+                        <w:rPr>
+                          <w:b/>
+                          <w:sz w:val="18"/>
+                        </w:rPr>
+                      </w:pPr>
+                      <w:proofErr w:type="spellStart"/>
+                      <w:proofErr w:type="gramStart"/>
+                      <w:r>
+                        <w:rPr>
+                          <w:b/>
+                          <w:sz w:val="18"/>
+                        </w:rPr>
+                        <w:t>loadOnStartupCheckbox</w:t>
+                      </w:r>
+                      <w:proofErr w:type="spellEnd"/>
+                      <w:proofErr w:type="gramEnd"/>
+                    </w:p>
+                  </w:txbxContent>
+                </v:textbox>
+              </v:roundrect>
+            </w:pict>
+          </mc:Fallback>
+        </mc:AlternateContent>
+      </w:r>
+      <w:r>
+        <w:rPr>
+          <w:noProof/>
+        </w:rPr>
+        <w:drawing>
+          <wp:inline distT="0" distB="0" distL="0" distR="0" wp14:anchorId="373AC944" wp14:editId="65480BCC">
+            <wp:extent cx="4869711" cy="2482720"/>
+            <wp:effectExtent l="0" t="0" r="7620" b="0"/>
+            <wp:docPr id="27" name="Picture 27" descr="C:\Users\Raaj\Desktop\Untitled-1.png"/>
+            <wp:cNvGraphicFramePr>
+              <a:graphicFrameLocks xmlns:a="http://schemas.openxmlformats.org/drawingml/2006/main" noChangeAspect="1"/>
+            </wp:cNvGraphicFramePr>
+            <a:graphic xmlns:a="http://schemas.openxmlformats.org/drawingml/2006/main">
+              <a:graphicData uri="http://schemas.openxmlformats.org/drawingml/2006/picture">
+                <pic:pic xmlns:pic="http://schemas.openxmlformats.org/drawingml/2006/picture">
+                  <pic:nvPicPr>
+                    <pic:cNvPr id="0" name="Picture 1" descr="C:\Users\Raaj\Desktop\Untitled-1.png"/>
+                    <pic:cNvPicPr>
+                      <a:picLocks noChangeAspect="1" noChangeArrowheads="1"/>
+                    </pic:cNvPicPr>
+                  </pic:nvPicPr>
+                  <pic:blipFill>
+                    <a:blip r:embed="rId7">
+                      <a:extLst>
+                        <a:ext uri="{28A0092B-C50C-407E-A947-70E740481C1C}">
+                          <a14:useLocalDpi xmlns:a14="http://schemas.microsoft.com/office/drawing/2010/main" val="0"/>
+                        </a:ext>
+                      </a:extLst>
+                    </a:blip>
+                    <a:srcRect/>
+                    <a:stretch>
+                      <a:fillRect/>
+                    </a:stretch>
+                  </pic:blipFill>
+                  <pic:spPr bwMode="auto">
+                    <a:xfrm>
+                      <a:off x="0" y="0"/>
+                      <a:ext cx="4884040" cy="2490026"/>
+                    </a:xfrm>
+                    <a:prstGeom prst="rect">
+                      <a:avLst/>
+                    </a:prstGeom>
+                    <a:noFill/>
+                    <a:ln>
+                      <a:noFill/>
+                    </a:ln>
+                  </pic:spPr>
+                </pic:pic>
+              </a:graphicData>
+            </a:graphic>
+          </wp:inline>
+        </w:drawing>
+      </w:r>
+    </w:p>
+    <w:p>
+      <w:pPr>
+        <w:jc w:val="center"/>
+      </w:pPr>
+      <w:r>
+        <w:rPr>
+          <w:noProof/>
+        </w:rPr>
+        <mc:AlternateContent>
+          <mc:Choice Requires="wps">
+            <w:drawing>
+              <wp:anchor distT="0" distB="0" distL="114300" distR="114300" simplePos="0" relativeHeight="251680768" behindDoc="0" locked="0" layoutInCell="1" allowOverlap="1" wp14:anchorId="17F96E06" wp14:editId="56FE98A5">
+                <wp:simplePos x="0" y="0"/>
+                <wp:positionH relativeFrom="column">
+                  <wp:posOffset>4533900</wp:posOffset>
+                </wp:positionH>
+                <wp:positionV relativeFrom="paragraph">
+                  <wp:posOffset>700405</wp:posOffset>
+                </wp:positionV>
+                <wp:extent cx="323850" cy="600075"/>
+                <wp:effectExtent l="38100" t="76200" r="19050" b="28575"/>
+                <wp:wrapNone/>
+                <wp:docPr id="12" name="Elbow Connector 12"/>
+                <wp:cNvGraphicFramePr/>
+                <a:graphic xmlns:a="http://schemas.openxmlformats.org/drawingml/2006/main">
+                  <a:graphicData uri="http://schemas.microsoft.com/office/word/2010/wordprocessingShape">
+                    <wps:wsp>
+                      <wps:cNvCnPr/>
+                      <wps:spPr>
+                        <a:xfrm flipH="1" flipV="1">
+                          <a:off x="0" y="0"/>
+                          <a:ext cx="323850" cy="600075"/>
+                        </a:xfrm>
+                        <a:prstGeom prst="bentConnector3">
+                          <a:avLst/>
+                        </a:prstGeom>
+                        <a:ln>
+                          <a:tailEnd type="arrow"/>
+                        </a:ln>
+                      </wps:spPr>
+                      <wps:style>
+                        <a:lnRef idx="1">
+                          <a:schemeClr val="accent1"/>
+                        </a:lnRef>
+                        <a:fillRef idx="0">
+                          <a:schemeClr val="accent1"/>
+                        </a:fillRef>
+                        <a:effectRef idx="0">
+                          <a:schemeClr val="accent1"/>
+                        </a:effectRef>
+                        <a:fontRef idx="minor">
+                          <a:schemeClr val="tx1"/>
+                        </a:fontRef>
+                      </wps:style>
+                      <wps:bodyPr/>
+                    </wps:wsp>
+                  </a:graphicData>
+                </a:graphic>
+                <wp14:sizeRelH relativeFrom="margin">
+                  <wp14:pctWidth>0</wp14:pctWidth>
+                </wp14:sizeRelH>
+                <wp14:sizeRelV relativeFrom="margin">
+                  <wp14:pctHeight>0</wp14:pctHeight>
+                </wp14:sizeRelV>
+              </wp:anchor>
+            </w:drawing>
+          </mc:Choice>
+          <mc:Fallback>
+            <w:pict>
+              <v:shape id="Elbow Connector 12" o:spid="_x0000_s1026" type="#_x0000_t34" style="position:absolute;margin-left:357pt;margin-top:55.15pt;width:25.5pt;height:47.25pt;flip:x y;z-index:251680768;visibility:visible;mso-wrap-style:square;mso-width-percent:0;mso-height-percent:0;mso-wrap-distance-left:9pt;mso-wrap-distance-top:0;mso-wrap-distance-right:9pt;mso-wrap-distance-bottom:0;mso-position-horizontal:absolute;mso-position-horizontal-relative:text;mso-position-vertical:absolute;mso-position-vertical-relative:text;mso-width-percent:0;mso-height-percent:0;mso-width-relative:margin;mso-height-relative:margin" o:gfxdata="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" strokecolor="#4579b8 [3044]">
+                <v:stroke endarrow="open"/>
+              </v:shape>
+            </w:pict>
+          </mc:Fallback>
+        </mc:AlternateContent>
+      </w:r>
+      <w:r>
+        <w:rPr>
+          <w:noProof/>
+        </w:rPr>
+        <mc:AlternateContent>
+          <mc:Choice Requires="wps">
+            <w:drawing>
+              <wp:anchor distT="0" distB="0" distL="114300" distR="114300" simplePos="0" relativeHeight="251677696" behindDoc="0" locked="0" layoutInCell="1" allowOverlap="1" wp14:anchorId="3D6DD7A1" wp14:editId="39F61DA5">
+                <wp:simplePos x="0" y="0"/>
+                <wp:positionH relativeFrom="column">
+                  <wp:posOffset>4857750</wp:posOffset>
+                </wp:positionH>
+                <wp:positionV relativeFrom="paragraph">
+                  <wp:posOffset>23495</wp:posOffset>
+                </wp:positionV>
+                <wp:extent cx="1323975" cy="857250"/>
+                <wp:effectExtent l="57150" t="38100" r="85725" b="95250"/>
+                <wp:wrapNone/>
+                <wp:docPr id="18" name="Rounded Rectangle 18"/>
+                <wp:cNvGraphicFramePr/>
+                <a:graphic xmlns:a="http://schemas.openxmlformats.org/drawingml/2006/main">
+                  <a:graphicData uri="http://schemas.microsoft.com/office/word/2010/wordprocessingShape">
+                    <wps:wsp>
+                      <wps:cNvSpPr/>
+                      <wps:spPr>
+                        <a:xfrm>
+                          <a:off x="0" y="0"/>
+                          <a:ext cx="1323975" cy="857250"/>
+                        </a:xfrm>
+                        <a:prstGeom prst="roundRect">
+                          <a:avLst/>
+                        </a:prstGeom>
+                      </wps:spPr>
+                      <wps:style>
+                        <a:lnRef idx="1">
+                          <a:schemeClr val="accent1"/>
+                        </a:lnRef>
+                        <a:fillRef idx="2">
+                          <a:schemeClr val="accent1"/>
+                        </a:fillRef>
+                        <a:effectRef idx="1">
+                          <a:schemeClr val="accent1"/>
+                        </a:effectRef>
+                        <a:fontRef idx="minor">
+                          <a:schemeClr val="dk1"/>
+                        </a:fontRef>
+                      </wps:style>
+                      <wps:txbx>
+                        <w:txbxContent>
+                          <w:p>
+                            <w:pPr>
+                              <w:spacing w:after="0" w:line="240" w:lineRule="auto"/>
+                              <w:jc w:val="center"/>
+                              <w:rPr>
+                                <w:sz w:val="18"/>
+                              </w:rPr>
+                            </w:pPr>
+                            <w:r>
+                              <w:rPr>
+                                <w:b/>
+                                <w:sz w:val="18"/>
+                              </w:rPr>
+                              <w:t xml:space="preserve">TimeDateControl </w:t>
+                            </w:r>
+                            <w:r>
+                              <w:rPr>
+                                <w:color w:val="4F6228" w:themeColor="accent3" w:themeShade="80"/>
+                                <w:sz w:val="18"/>
+                              </w:rPr>
+                              <w:t>(</w:t>
+                            </w:r>
+                            <w:r>
+                              <w:rPr>
+                                <w:color w:val="4F6228" w:themeColor="accent3" w:themeShade="80"/>
+                                <w:sz w:val="18"/>
+                              </w:rPr>
+                              <w:t>TimeDateControl</w:t>
+                            </w:r>
+                            <w:r>
+                              <w:rPr>
+                                <w:color w:val="4F6228" w:themeColor="accent3" w:themeShade="80"/>
+                                <w:sz w:val="18"/>
+                              </w:rPr>
+                              <w:t>.cs)</w:t>
+                            </w:r>
+                          </w:p>
+                          <w:p>
+                            <w:pPr>
+                              <w:spacing w:after="0" w:line="240" w:lineRule="auto"/>
+                              <w:jc w:val="center"/>
+                              <w:rPr>
+                                <w:sz w:val="18"/>
+                              </w:rPr>
+                            </w:pPr>
+                          </w:p>
+                          <w:p>
+                            <w:pPr>
+                              <w:spacing w:after="0" w:line="240" w:lineRule="auto"/>
+                              <w:jc w:val="center"/>
+                              <w:rPr>
+                                <w:b/>
+                                <w:sz w:val="18"/>
+                              </w:rPr>
+                            </w:pPr>
+                            <w:r>
+                              <w:rPr>
+                                <w:sz w:val="18"/>
+                              </w:rPr>
+                              <w:t>Displays Date and Time</w:t>
+                            </w:r>
+                          </w:p>
+                        </w:txbxContent>
+                      </wps:txbx>
+                      <wps:bodyPr rot="0" spcFirstLastPara="0" vertOverflow="overflow" horzOverflow="overflow" vert="horz" wrap="square" lIns="91440" tIns="45720" rIns="91440" bIns="45720" numCol="1" spcCol="0" rtlCol="0" fromWordArt="0" anchor="ctr" anchorCtr="0" forceAA="0" compatLnSpc="1">
+                        <a:prstTxWarp prst="textNoShape">
+                          <a:avLst/>
+                        </a:prstTxWarp>
+                        <a:noAutofit/>
+                      </wps:bodyPr>
+                    </wps:wsp>
+                  </a:graphicData>
+                </a:graphic>
+                <wp14:sizeRelH relativeFrom="margin">
+                  <wp14:pctWidth>0</wp14:pctWidth>
+                </wp14:sizeRelH>
+                <wp14:sizeRelV relativeFrom="margin">
+                  <wp14:pctHeight>0</wp14:pctHeight>
+                </wp14:sizeRelV>
+              </wp:anchor>
+            </w:drawing>
+          </mc:Choice>
+          <mc:Fallback>
+            <w:pict>
+              <v:roundrect id="Rounded Rectangle 18" o:spid="_x0000_s1036" style="position:absolute;left:0;text-align:left;margin-left:382.5pt;margin-top:1.85pt;width:104.25pt;height:67.5pt;z-index:251677696;visibility:visible;mso-wrap-style:square;mso-width-percent:0;mso-height-percent:0;mso-wrap-distance-left:9pt;mso-wrap-distance-top:0;mso-wrap-distance-right:9pt;mso-wrap-distance-bottom:0;mso-position-horizontal:absolute;mso-position-horizontal-relative:text;mso-position-vertical:absolute;mso-position-vertical-relative:text;mso-width-percent:0;mso-height-percent:0;mso-width-relative:margin;mso-height-relative:margin;v-text-anchor:middle" arcsize="10923f" o:gfxdata="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" fillcolor="#a7bfde [1620]" strokecolor="#4579b8 [3044]">
+                <v:fill color2="#e4ecf5 [500]" rotate="t" angle="180" colors="0 #a3c4ff;22938f #bfd5ff;1 #e5eeff" focus="100%" type="gradient"/>
+                <v:shadow on="t" color="black" opacity="24903f" origin=",.5" offset="0,.55556mm"/>
+                <v:textbox>
+                  <w:txbxContent>
+                    <w:p>
+                      <w:pPr>
+                        <w:spacing w:after="0" w:line="240" w:lineRule="auto"/>
+                        <w:jc w:val="center"/>
+                        <w:rPr>
+                          <w:sz w:val="18"/>
+                        </w:rPr>
+                      </w:pPr>
+                      <w:r>
+                        <w:rPr>
+                          <w:b/>
+                          <w:sz w:val="18"/>
+                        </w:rPr>
+                        <w:t xml:space="preserve">TimeDateControl </w:t>
+                      </w:r>
+                      <w:r>
+                        <w:rPr>
+                          <w:color w:val="4F6228" w:themeColor="accent3" w:themeShade="80"/>
+                          <w:sz w:val="18"/>
+                        </w:rPr>
+                        <w:t>(</w:t>
+                      </w:r>
+                      <w:r>
+                        <w:rPr>
+                          <w:color w:val="4F6228" w:themeColor="accent3" w:themeShade="80"/>
+                          <w:sz w:val="18"/>
+                        </w:rPr>
+                        <w:t>TimeDateControl</w:t>
+                      </w:r>
+                      <w:r>
+                        <w:rPr>
+                          <w:color w:val="4F6228" w:themeColor="accent3" w:themeShade="80"/>
+                          <w:sz w:val="18"/>
+                        </w:rPr>
+                        <w:t>.cs)</w:t>
+                      </w:r>
+                    </w:p>
+                    <w:p>
+                      <w:pPr>
+                        <w:spacing w:after="0" w:line="240" w:lineRule="auto"/>
+                        <w:jc w:val="center"/>
+                        <w:rPr>
+                          <w:sz w:val="18"/>
+                        </w:rPr>
+                      </w:pPr>
+                    </w:p>
+                    <w:p>
+                      <w:pPr>
+                        <w:spacing w:after="0" w:line="240" w:lineRule="auto"/>
+                        <w:jc w:val="center"/>
+                        <w:rPr>
+                          <w:b/>
+                          <w:sz w:val="18"/>
+                        </w:rPr>
+                      </w:pPr>
+                      <w:r>
+                        <w:rPr>
+                          <w:sz w:val="18"/>
+                        </w:rPr>
+                        <w:t>Displays Date and Time</w:t>
+                      </w:r>
+                    </w:p>
+                  </w:txbxContent>
+                </v:textbox>
+              </v:roundrect>
+            </w:pict>
+          </mc:Fallback>
+        </mc:AlternateContent>
+      </w:r>
+      <w:r>
+        <w:rPr>
+          <w:noProof/>
+        </w:rPr>
+        <mc:AlternateContent>
+          <mc:Choice Requires="wps">
+            <w:drawing>
+              <wp:anchor distT="0" distB="0" distL="114300" distR="114300" simplePos="0" relativeHeight="251679744" behindDoc="0" locked="0" layoutInCell="1" allowOverlap="1" wp14:anchorId="31DC1AD5" wp14:editId="63FE39B0">
+                <wp:simplePos x="0" y="0"/>
+                <wp:positionH relativeFrom="column">
+                  <wp:posOffset>4857750</wp:posOffset>
+                </wp:positionH>
+                <wp:positionV relativeFrom="paragraph">
+                  <wp:posOffset>986155</wp:posOffset>
+                </wp:positionV>
+                <wp:extent cx="1323975" cy="723900"/>
+                <wp:effectExtent l="57150" t="38100" r="85725" b="95250"/>
+                <wp:wrapNone/>
+                <wp:docPr id="19" name="Rounded Rectangle 19"/>
+                <wp:cNvGraphicFramePr/>
+                <a:graphic xmlns:a="http://schemas.openxmlformats.org/drawingml/2006/main">
+                  <a:graphicData uri="http://schemas.microsoft.com/office/word/2010/wordprocessingShape">
+                    <wps:wsp>
+                      <wps:cNvSpPr/>
+                      <wps:spPr>
+                        <a:xfrm>
+                          <a:off x="0" y="0"/>
+                          <a:ext cx="1323975" cy="723900"/>
+                        </a:xfrm>
+                        <a:prstGeom prst="roundRect">
+                          <a:avLst/>
+                        </a:prstGeom>
+                      </wps:spPr>
+                      <wps:style>
+                        <a:lnRef idx="1">
+                          <a:schemeClr val="accent1"/>
+                        </a:lnRef>
+                        <a:fillRef idx="2">
+                          <a:schemeClr val="accent1"/>
+                        </a:fillRef>
+                        <a:effectRef idx="1">
+                          <a:schemeClr val="accent1"/>
+                        </a:effectRef>
+                        <a:fontRef idx="minor">
+                          <a:schemeClr val="dk1"/>
+                        </a:fontRef>
+                      </wps:style>
+                      <wps:txbx>
+                        <w:txbxContent>
+                          <w:p>
+                            <w:pPr>
+                              <w:spacing w:after="0" w:line="240" w:lineRule="auto"/>
+                              <w:jc w:val="center"/>
+                              <w:rPr>
+                                <w:b/>
+                                <w:sz w:val="18"/>
+                              </w:rPr>
+                            </w:pPr>
+                            <w:proofErr w:type="gramStart"/>
+                            <w:r>
+                              <w:rPr>
+                                <w:b/>
+                                <w:sz w:val="18"/>
+                              </w:rPr>
+                              <w:t>increaseSizeButton</w:t>
+                            </w:r>
+                            <w:proofErr w:type="gramEnd"/>
+                          </w:p>
+                          <w:p>
+                            <w:pPr>
+                              <w:spacing w:after="0" w:line="240" w:lineRule="auto"/>
+                              <w:jc w:val="center"/>
+                              <w:rPr>
+                                <w:sz w:val="18"/>
+                              </w:rPr>
+                            </w:pPr>
+                            <w:r>
+                              <w:rPr>
+                                <w:sz w:val="18"/>
+                              </w:rPr>
+                              <w:t>Increase Size of Text</w:t>
+                            </w:r>
+                          </w:p>
+                          <w:p>
+                            <w:pPr>
+                              <w:spacing w:after="0" w:line="240" w:lineRule="auto"/>
+                              <w:jc w:val="center"/>
+                              <w:rPr>
+                                <w:b/>
+                                <w:sz w:val="18"/>
+                              </w:rPr>
+                            </w:pPr>
+                            <w:proofErr w:type="gramStart"/>
+                            <w:r>
+                              <w:rPr>
+                                <w:b/>
+                                <w:sz w:val="18"/>
+                              </w:rPr>
+                              <w:t>decreaseSizeButton</w:t>
+                            </w:r>
+                            <w:proofErr w:type="gramEnd"/>
+                          </w:p>
+                          <w:p>
+                            <w:pPr>
+                              <w:spacing w:after="0" w:line="240" w:lineRule="auto"/>
+                              <w:jc w:val="center"/>
+                              <w:rPr>
+                                <w:sz w:val="18"/>
+                              </w:rPr>
+                            </w:pPr>
+                            <w:r>
+                              <w:rPr>
+                                <w:sz w:val="18"/>
+                              </w:rPr>
+                              <w:t>Decrease Size of Text</w:t>
+                            </w:r>
+                          </w:p>
+                        </w:txbxContent>
+                      </wps:txbx>
+                      <wps:bodyPr rot="0" spcFirstLastPara="0" vertOverflow="overflow" horzOverflow="overflow" vert="horz" wrap="square" lIns="91440" tIns="45720" rIns="91440" bIns="45720" numCol="1" spcCol="0" rtlCol="0" fromWordArt="0" anchor="ctr" anchorCtr="0" forceAA="0" compatLnSpc="1">
+                        <a:prstTxWarp prst="textNoShape">
+                          <a:avLst/>
+                        </a:prstTxWarp>
+                        <a:noAutofit/>
+                      </wps:bodyPr>
+                    </wps:wsp>
+                  </a:graphicData>
+                </a:graphic>
+                <wp14:sizeRelH relativeFrom="margin">
+                  <wp14:pctWidth>0</wp14:pctWidth>
+                </wp14:sizeRelH>
+                <wp14:sizeRelV relativeFrom="margin">
+                  <wp14:pctHeight>0</wp14:pctHeight>
+                </wp14:sizeRelV>
+              </wp:anchor>
+            </w:drawing>
+          </mc:Choice>
+          <mc:Fallback>
+            <w:pict>
+              <v:roundrect id="Rounded Rectangle 19" o:spid="_x0000_s1037" style="position:absolute;left:0;text-align:left;margin-left:382.5pt;margin-top:77.65pt;width:104.25pt;height:57pt;z-index:251679744;visibility:visible;mso-wrap-style:square;mso-width-percent:0;mso-height-percent:0;mso-wrap-distance-left:9pt;mso-wrap-distance-top:0;mso-wrap-distance-right:9pt;mso-wrap-distance-bottom:0;mso-position-horizontal:absolute;mso-position-horizontal-relative:text;mso-position-vertical:absolute;mso-position-vertical-relative:text;mso-width-percent:0;mso-height-percent:0;mso-width-relative:margin;mso-height-relative:margin;v-text-anchor:middle" arcsize="10923f" o:gfxdata="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" fillcolor="#a7bfde [1620]" strokecolor="#4579b8 [3044]">
+                <v:fill color2="#e4ecf5 [500]" rotate="t" angle="180" colors="0 #a3c4ff;22938f #bfd5ff;1 #e5eeff" focus="100%" type="gradient"/>
+                <v:shadow on="t" color="black" opacity="24903f" origin=",.5" offset="0,.55556mm"/>
+                <v:textbox>
+                  <w:txbxContent>
+                    <w:p>
+                      <w:pPr>
+                        <w:spacing w:after="0" w:line="240" w:lineRule="auto"/>
+                        <w:jc w:val="center"/>
+                        <w:rPr>
+                          <w:b/>
+                          <w:sz w:val="18"/>
+                        </w:rPr>
+                      </w:pPr>
+                      <w:proofErr w:type="gramStart"/>
+                      <w:r>
+                        <w:rPr>
+                          <w:b/>
+                          <w:sz w:val="18"/>
+                        </w:rPr>
+                        <w:t>increaseSizeButton</w:t>
+                      </w:r>
+                      <w:proofErr w:type="gramEnd"/>
+                    </w:p>
+                    <w:p>
+                      <w:pPr>
+                        <w:spacing w:after="0" w:line="240" w:lineRule="auto"/>
+                        <w:jc w:val="center"/>
+                        <w:rPr>
+                          <w:sz w:val="18"/>
+                        </w:rPr>
+                      </w:pPr>
+                      <w:r>
+                        <w:rPr>
+                          <w:sz w:val="18"/>
+                        </w:rPr>
+                        <w:t>Increase Size of Text</w:t>
+                      </w:r>
+                    </w:p>
+                    <w:p>
+                      <w:pPr>
+                        <w:spacing w:after="0" w:line="240" w:lineRule="auto"/>
+                        <w:jc w:val="center"/>
+                        <w:rPr>
+                          <w:b/>
+                          <w:sz w:val="18"/>
+                        </w:rPr>
+                      </w:pPr>
+                      <w:proofErr w:type="gramStart"/>
+                      <w:r>
+                        <w:rPr>
+                          <w:b/>
+                          <w:sz w:val="18"/>
+                        </w:rPr>
+                        <w:t>decreaseSizeButton</w:t>
+                      </w:r>
+                      <w:proofErr w:type="gramEnd"/>
+                    </w:p>
+                    <w:p>
+                      <w:pPr>
+                        <w:spacing w:after="0" w:line="240" w:lineRule="auto"/>
+                        <w:jc w:val="center"/>
+                        <w:rPr>
+                          <w:sz w:val="18"/>
+                        </w:rPr>
+                      </w:pPr>
+                      <w:r>
+                        <w:rPr>
+                          <w:sz w:val="18"/>
+                        </w:rPr>
+                        <w:t>Decrease Size of Text</w:t>
+                      </w:r>
+                    </w:p>
+                  </w:txbxContent>
+                </v:textbox>
+              </v:roundrect>
+            </w:pict>
+          </mc:Fallback>
+        </mc:AlternateContent>
+      </w:r>
+      <w:r>
+        <w:rPr>
+          <w:noProof/>
+        </w:rPr>
+        <mc:AlternateContent>
+          <mc:Choice Requires="wps">
+            <w:drawing>
+              <wp:anchor distT="0" distB="0" distL="114300" distR="114300" simplePos="0" relativeHeight="251676672" behindDoc="0" locked="0" layoutInCell="1" allowOverlap="1" wp14:anchorId="2AF80CC0" wp14:editId="090DE63D">
+                <wp:simplePos x="0" y="0"/>
+                <wp:positionH relativeFrom="column">
+                  <wp:posOffset>4533900</wp:posOffset>
+                </wp:positionH>
+                <wp:positionV relativeFrom="paragraph">
+                  <wp:posOffset>2062480</wp:posOffset>
+                </wp:positionV>
+                <wp:extent cx="323850" cy="0"/>
+                <wp:effectExtent l="38100" t="76200" r="0" b="114300"/>
+                <wp:wrapNone/>
+                <wp:docPr id="20" name="Straight Arrow Connector 20"/>
+                <wp:cNvGraphicFramePr/>
+                <a:graphic xmlns:a="http://schemas.openxmlformats.org/drawingml/2006/main">
+                  <a:graphicData uri="http://schemas.microsoft.com/office/word/2010/wordprocessingShape">
+                    <wps:wsp>
+                      <wps:cNvCnPr/>
+                      <wps:spPr>
+                        <a:xfrm flipH="1">
+                          <a:off x="0" y="0"/>
+                          <a:ext cx="323850" cy="0"/>
+                        </a:xfrm>
+                        <a:prstGeom prst="straightConnector1">
+                          <a:avLst/>
+                        </a:prstGeom>
+                        <a:ln>
+                          <a:tailEnd type="arrow"/>
+                        </a:ln>
+                      </wps:spPr>
+                      <wps:style>
+                        <a:lnRef idx="1">
+                          <a:schemeClr val="accent1"/>
+                        </a:lnRef>
+                        <a:fillRef idx="0">
+                          <a:schemeClr val="accent1"/>
+                        </a:fillRef>
+                        <a:effectRef idx="0">
+                          <a:schemeClr val="accent1"/>
+                        </a:effectRef>
+                        <a:fontRef idx="minor">
+                          <a:schemeClr val="tx1"/>
+                        </a:fontRef>
+                      </wps:style>
+                      <wps:bodyPr/>
+                    </wps:wsp>
+                  </a:graphicData>
+                </a:graphic>
+                <wp14:sizeRelH relativeFrom="margin">
+                  <wp14:pctWidth>0</wp14:pctWidth>
+                </wp14:sizeRelH>
+                <wp14:sizeRelV relativeFrom="margin">
+                  <wp14:pctHeight>0</wp14:pctHeight>
+                </wp14:sizeRelV>
+              </wp:anchor>
+            </w:drawing>
+          </mc:Choice>
+          <mc:Fallback>
+            <w:pict>
+              <v:shape id="Straight Arrow Connector 20" o:spid="_x0000_s1026" type="#_x0000_t32" style="position:absolute;margin-left:357pt;margin-top:162.4pt;width:25.5pt;height:0;flip:x;z-index:251676672;visibility:visible;mso-wrap-style:square;mso-width-percent:0;mso-height-percent:0;mso-wrap-distance-left:9pt;mso-wrap-distance-top:0;mso-wrap-distance-right:9pt;mso-wrap-distance-bottom:0;mso-position-horizontal:absolute;mso-position-horizontal-relative:text;mso-position-vertical:absolute;mso-position-vertical-relative:text;mso-width-percent:0;mso-height-percent:0;mso-width-relative:margin;mso-height-relative:margin" o:gfxdata="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" strokecolor="#4579b8 [3044]">
+                <v:stroke endarrow="open"/>
+              </v:shape>
+            </w:pict>
+          </mc:Fallback>
+        </mc:AlternateContent>
+      </w:r>
+      <w:r>
+        <w:rPr>
+          <w:noProof/>
+        </w:rPr>
+        <mc:AlternateContent>
+          <mc:Choice Requires="wps">
+            <w:drawing>
+              <wp:anchor distT="0" distB="0" distL="114300" distR="114300" simplePos="0" relativeHeight="251675648" behindDoc="0" locked="0" layoutInCell="1" allowOverlap="1" wp14:anchorId="75466662" wp14:editId="28D2AE98">
+                <wp:simplePos x="0" y="0"/>
+                <wp:positionH relativeFrom="column">
+                  <wp:posOffset>4857750</wp:posOffset>
+                </wp:positionH>
+                <wp:positionV relativeFrom="paragraph">
+                  <wp:posOffset>1824355</wp:posOffset>
+                </wp:positionV>
+                <wp:extent cx="1323975" cy="1076325"/>
+                <wp:effectExtent l="57150" t="38100" r="85725" b="104775"/>
+                <wp:wrapNone/>
+                <wp:docPr id="21" name="Rounded Rectangle 21"/>
+                <wp:cNvGraphicFramePr/>
+                <a:graphic xmlns:a="http://schemas.openxmlformats.org/drawingml/2006/main">
+                  <a:graphicData uri="http://schemas.microsoft.com/office/word/2010/wordprocessingShape">
+                    <wps:wsp>
+                      <wps:cNvSpPr/>
+                      <wps:spPr>
+                        <a:xfrm>
+                          <a:off x="0" y="0"/>
+                          <a:ext cx="1323975" cy="1076325"/>
+                        </a:xfrm>
+                        <a:prstGeom prst="roundRect">
+                          <a:avLst/>
+                        </a:prstGeom>
+                      </wps:spPr>
+                      <wps:style>
+                        <a:lnRef idx="1">
+                          <a:schemeClr val="accent1"/>
+                        </a:lnRef>
+                        <a:fillRef idx="2">
+                          <a:schemeClr val="accent1"/>
+                        </a:fillRef>
+                        <a:effectRef idx="1">
+                          <a:schemeClr val="accent1"/>
+                        </a:effectRef>
+                        <a:fontRef idx="minor">
+                          <a:schemeClr val="dk1"/>
+                        </a:fontRef>
+                      </wps:style>
+                      <wps:txbx>
+                        <w:txbxContent>
+                          <w:p>
+                            <w:pPr>
+                              <w:spacing w:after="0" w:line="240" w:lineRule="auto"/>
+                              <w:jc w:val="center"/>
+                              <w:rPr>
+                                <w:sz w:val="18"/>
+                              </w:rPr>
+                            </w:pPr>
+                            <w:r>
+                              <w:rPr>
+                                <w:b/>
+                                <w:sz w:val="18"/>
+                              </w:rPr>
+                              <w:t xml:space="preserve">OutputBox Control </w:t>
+                            </w:r>
+                            <w:r>
+                              <w:rPr>
+                                <w:color w:val="4F6228" w:themeColor="accent3" w:themeShade="80"/>
+                                <w:sz w:val="18"/>
+                              </w:rPr>
+                              <w:t>(Menu.cs)</w:t>
+                            </w:r>
+                          </w:p>
+                          <w:p>
+                            <w:pPr>
+                              <w:spacing w:after="0" w:line="240" w:lineRule="auto"/>
+                              <w:jc w:val="center"/>
+                              <w:rPr>
+                                <w:sz w:val="18"/>
+                              </w:rPr>
+                            </w:pPr>
+                          </w:p>
+                          <w:p>
+                            <w:pPr>
+                              <w:spacing w:after="0" w:line="240" w:lineRule="auto"/>
+                              <w:jc w:val="center"/>
+                              <w:rPr>
+                                <w:sz w:val="18"/>
+                              </w:rPr>
+                            </w:pPr>
+                            <w:r>
+                              <w:rPr>
+                                <w:sz w:val="18"/>
+                              </w:rPr>
+                              <w:t xml:space="preserve">Requires an instance </w:t>
+                            </w:r>
+                            <w:r>
+                              <w:rPr>
+                                <w:color w:val="FF0000"/>
+                                <w:sz w:val="18"/>
+                              </w:rPr>
+                              <w:t xml:space="preserve">SettingsManager </w:t>
+                            </w:r>
+                            <w:r>
+                              <w:rPr>
+                                <w:sz w:val="18"/>
+                              </w:rPr>
+                              <w:t>to be passed in</w:t>
+                            </w:r>
+                            <w:bookmarkStart w:id="0" w:name="_GoBack"/>
+                            <w:bookmarkEnd w:id="0"/>
+                          </w:p>
+                          <w:p>
+                            <w:pPr>
+                              <w:spacing w:after="0" w:line="240" w:lineRule="auto"/>
+                              <w:jc w:val="center"/>
+                              <w:rPr>
+                                <w:b/>
+                                <w:sz w:val="18"/>
+                              </w:rPr>
+                            </w:pPr>
+                          </w:p>
+                        </w:txbxContent>
+                      </wps:txbx>
+                      <wps:bodyPr rot="0" spcFirstLastPara="0" vertOverflow="overflow" horzOverflow="overflow" vert="horz" wrap="square" lIns="91440" tIns="45720" rIns="91440" bIns="45720" numCol="1" spcCol="0" rtlCol="0" fromWordArt="0" anchor="ctr" anchorCtr="0" forceAA="0" compatLnSpc="1">
+                        <a:prstTxWarp prst="textNoShape">
+                          <a:avLst/>
+                        </a:prstTxWarp>
+                        <a:noAutofit/>
+                      </wps:bodyPr>
+                    </wps:wsp>
+                  </a:graphicData>
+                </a:graphic>
+                <wp14:sizeRelH relativeFrom="margin">
+                  <wp14:pctWidth>0</wp14:pctWidth>
+                </wp14:sizeRelH>
+                <wp14:sizeRelV relativeFrom="margin">
+                  <wp14:pctHeight>0</wp14:pctHeight>
+                </wp14:sizeRelV>
+              </wp:anchor>
+            </w:drawing>
+          </mc:Choice>
+          <mc:Fallback>
+            <w:pict>
+              <v:roundrect id="Rounded Rectangle 21" o:spid="_x0000_s1038" style="position:absolute;left:0;text-align:left;margin-left:382.5pt;margin-top:143.65pt;width:104.25pt;height:84.75pt;z-index:251675648;visibility:visible;mso-wrap-style:square;mso-width-percent:0;mso-height-percent:0;mso-wrap-distance-left:9pt;mso-wrap-distance-top:0;mso-wrap-distance-right:9pt;mso-wrap-distance-bottom:0;mso-position-horizontal:absolute;mso-position-horizontal-relative:text;mso-position-vertical:absolute;mso-position-vertical-relative:text;mso-width-percent:0;mso-height-percent:0;mso-width-relative:margin;mso-height-relative:margin;v-text-anchor:middle" arcsize="10923f" o:gfxdata="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" fillcolor="#a7bfde [1620]" strokecolor="#4579b8 [3044]">
+                <v:fill color2="#e4ecf5 [500]" rotate="t" angle="180" colors="0 #a3c4ff;22938f #bfd5ff;1 #e5eeff" focus="100%" type="gradient"/>
+                <v:shadow on="t" color="black" opacity="24903f" origin=",.5" offset="0,.55556mm"/>
+                <v:textbox>
+                  <w:txbxContent>
+                    <w:p>
+                      <w:pPr>
+                        <w:spacing w:after="0" w:line="240" w:lineRule="auto"/>
+                        <w:jc w:val="center"/>
+                        <w:rPr>
+                          <w:sz w:val="18"/>
+                        </w:rPr>
+                      </w:pPr>
+                      <w:r>
+                        <w:rPr>
+                          <w:b/>
+                          <w:sz w:val="18"/>
+                        </w:rPr>
+                        <w:t xml:space="preserve">OutputBox Control </w:t>
+                      </w:r>
+                      <w:r>
+                        <w:rPr>
+                          <w:color w:val="4F6228" w:themeColor="accent3" w:themeShade="80"/>
+                          <w:sz w:val="18"/>
+                        </w:rPr>
+                        <w:t>(Menu.cs)</w:t>
+                      </w:r>
+                    </w:p>
+                    <w:p>
+                      <w:pPr>
+                        <w:spacing w:after="0" w:line="240" w:lineRule="auto"/>
+                        <w:jc w:val="center"/>
+                        <w:rPr>
+                          <w:sz w:val="18"/>
+                        </w:rPr>
+                      </w:pPr>
+                    </w:p>
+                    <w:p>
+                      <w:pPr>
+                        <w:spacing w:after="0" w:line="240" w:lineRule="auto"/>
+                        <w:jc w:val="center"/>
+                        <w:rPr>
+                          <w:sz w:val="18"/>
+                        </w:rPr>
+                      </w:pPr>
+                      <w:r>
+                        <w:rPr>
+                          <w:sz w:val="18"/>
+                        </w:rPr>
+                        <w:t xml:space="preserve">Requires an instance </w:t>
+                      </w:r>
+                      <w:r>
+                        <w:rPr>
+                          <w:color w:val="FF0000"/>
+                          <w:sz w:val="18"/>
+                        </w:rPr>
+                        <w:t xml:space="preserve">SettingsManager </w:t>
+                      </w:r>
+                      <w:r>
+                        <w:rPr>
+                          <w:sz w:val="18"/>
+                        </w:rPr>
+                        <w:t>to be passed in</w:t>
+                      </w:r>
+                      <w:bookmarkStart w:id="1" w:name="_GoBack"/>
+                      <w:bookmarkEnd w:id="1"/>
+                    </w:p>
+                    <w:p>
+                      <w:pPr>
+                        <w:spacing w:after="0" w:line="240" w:lineRule="auto"/>
+                        <w:jc w:val="center"/>
+                        <w:rPr>
+                          <w:b/>
+                          <w:sz w:val="18"/>
+                        </w:rPr>
+                      </w:pPr>
+                    </w:p>
+                  </w:txbxContent>
+                </v:textbox>
+              </v:roundrect>
+            </w:pict>
+          </mc:Fallback>
+        </mc:AlternateContent>
+      </w:r>
+    </w:p>
+    <w:p/>
     <w:sectPr>
       <w:pgSz w:w="12240" w:h="15840"/>
       <w:pgMar w:top="1440" w:right="1440" w:bottom="1440" w:left="1440" w:header="720" w:footer="720" w:gutter="0"/>
@@ -6529,7 +8790,7 @@
 </file>
 
 <file path=customXml/itemProps1.xml><?xml version="1.0" encoding="utf-8"?>
-<ds:datastoreItem xmlns:ds="http://schemas.openxmlformats.org/officeDocument/2006/customXml" ds:itemID="{7D9D6D3C-B6FB-48B9-8A4E-34DD74EC2B1F}">
+<ds:datastoreItem xmlns:ds="http://schemas.openxmlformats.org/officeDocument/2006/customXml" ds:itemID="{4C7672FF-64BC-4FFB-8259-6BA5F71A6DEC}">
   <ds:schemaRefs>
     <ds:schemaRef ds:uri="http://schemas.openxmlformats.org/officeDocument/2006/bibliography"/>
   </ds:schemaRefs>

</xml_diff>

<commit_message>
Changed Prepare to Initialize
</commit_message>
<xml_diff>
--- a/doc/raaj documentation.docx
+++ b/doc/raaj documentation.docx
@@ -1217,7 +1217,7 @@
                                 <w:color w:val="FF0000"/>
                                 <w:sz w:val="18"/>
                               </w:rPr>
-                              <w:t xml:space="preserve">SettingsManager </w:t>
+                              <w:t xml:space="preserve">Settings </w:t>
                             </w:r>
                             <w:r>
                               <w:rPr>
@@ -1314,7 +1314,7 @@
                           <w:color w:val="FF0000"/>
                           <w:sz w:val="18"/>
                         </w:rPr>
-                        <w:t xml:space="preserve">SettingsManager </w:t>
+                        <w:t xml:space="preserve">Settings </w:t>
                       </w:r>
                       <w:r>
                         <w:rPr>
@@ -1532,7 +1532,16 @@
                                 <w:color w:val="FF0000"/>
                                 <w:sz w:val="18"/>
                               </w:rPr>
-                              <w:t xml:space="preserve">SettingsManager </w:t>
+                              <w:t>Settings</w:t>
+                            </w:r>
+                            <w:bookmarkStart w:id="0" w:name="_GoBack"/>
+                            <w:bookmarkEnd w:id="0"/>
+                            <w:r>
+                              <w:rPr>
+                                <w:color w:val="FF0000"/>
+                                <w:sz w:val="18"/>
+                              </w:rPr>
+                              <w:t xml:space="preserve"> </w:t>
                             </w:r>
                             <w:r>
                               <w:rPr>
@@ -1649,7 +1658,16 @@
                           <w:color w:val="FF0000"/>
                           <w:sz w:val="18"/>
                         </w:rPr>
-                        <w:t xml:space="preserve">SettingsManager </w:t>
+                        <w:t>Settings</w:t>
+                      </w:r>
+                      <w:bookmarkStart w:id="1" w:name="_GoBack"/>
+                      <w:bookmarkEnd w:id="1"/>
+                      <w:r>
+                        <w:rPr>
+                          <w:color w:val="FF0000"/>
+                          <w:sz w:val="18"/>
+                        </w:rPr>
+                        <w:t xml:space="preserve"> </w:t>
                       </w:r>
                       <w:r>
                         <w:rPr>
@@ -1764,7 +1782,21 @@
         <w:rPr>
           <w:sz w:val="24"/>
         </w:rPr>
-        <w:t xml:space="preserve">The User interface class is what the User see’s when the program is open. It is where all the magic begins. In order to function, this class contains an instance of SettingsManager (see below) and Logic (see below). SettingsManager contains all program settings that are loaded when ToDo++ is opened. Logic is where user input is passed in and processed. Listed below is a class diagram showing the relations between the </w:t>
+        <w:t xml:space="preserve">The User interface class is what the User see’s when the program is open. It is where all the magic begins. In order to function, this class contains an instance of Settings (see below) and Logic (see below). </w:t>
+      </w:r>
+      <w:proofErr w:type="gramStart"/>
+      <w:r>
+        <w:rPr>
+          <w:sz w:val="24"/>
+        </w:rPr>
+        <w:t>Settings contains</w:t>
+      </w:r>
+      <w:proofErr w:type="gramEnd"/>
+      <w:r>
+        <w:rPr>
+          <w:sz w:val="24"/>
+        </w:rPr>
+        <w:t xml:space="preserve"> all program settings that are loaded when ToDo++ is opened. Logic is where user input is passed in and processed. Listed below is a class diagram showing the relations between the </w:t>
       </w:r>
       <w:proofErr w:type="gramStart"/>
       <w:r>
@@ -2006,7 +2038,7 @@
                 <w:sz w:val="19"/>
                 <w:szCs w:val="19"/>
               </w:rPr>
-              <w:t>SettingsManager</w:t>
+              <w:t>Settings</w:t>
             </w:r>
             <w:r>
               <w:rPr>
@@ -2025,7 +2057,7 @@
                 <w:sz w:val="19"/>
                 <w:szCs w:val="19"/>
               </w:rPr>
-              <w:t>mainSettingsManager</w:t>
+              <w:t>settings</w:t>
             </w:r>
             <w:proofErr w:type="spellEnd"/>
             <w:r>
@@ -2054,7 +2086,7 @@
               <w:rPr>
                 <w:sz w:val="20"/>
               </w:rPr>
-              <w:t>Settings Manager stores all settings data, including Flexi-Commands</w:t>
+              <w:t>Settings stores all settings data, including Flexi-Commands</w:t>
             </w:r>
           </w:p>
         </w:tc>
@@ -2296,15 +2328,34 @@
                 <w:sz w:val="24"/>
               </w:rPr>
             </w:pPr>
-            <w:r>
-              <w:rPr>
-                <w:rFonts w:ascii="Consolas" w:hAnsi="Consolas" w:cs="Consolas"/>
-                <w:color w:val="000000"/>
-                <w:sz w:val="19"/>
-                <w:szCs w:val="19"/>
-              </w:rPr>
-              <w:lastRenderedPageBreak/>
-              <w:t>PrepareSettingsManager();</w:t>
+            <w:proofErr w:type="spellStart"/>
+            <w:r>
+              <w:rPr>
+                <w:rFonts w:ascii="Consolas" w:hAnsi="Consolas" w:cs="Consolas"/>
+                <w:color w:val="000000"/>
+                <w:sz w:val="19"/>
+                <w:szCs w:val="19"/>
+              </w:rPr>
+              <w:t>PrepareSettings</w:t>
+            </w:r>
+            <w:proofErr w:type="spellEnd"/>
+            <w:r>
+              <w:rPr>
+                <w:rFonts w:ascii="Consolas" w:hAnsi="Consolas" w:cs="Consolas"/>
+                <w:color w:val="000000"/>
+                <w:sz w:val="19"/>
+                <w:szCs w:val="19"/>
+              </w:rPr>
+              <w:t xml:space="preserve"> </w:t>
+            </w:r>
+            <w:r>
+              <w:rPr>
+                <w:rFonts w:ascii="Consolas" w:hAnsi="Consolas" w:cs="Consolas"/>
+                <w:color w:val="000000"/>
+                <w:sz w:val="19"/>
+                <w:szCs w:val="19"/>
+              </w:rPr>
+              <w:t>();</w:t>
             </w:r>
           </w:p>
         </w:tc>
@@ -2351,6 +2402,7 @@
                 <w:sz w:val="19"/>
                 <w:szCs w:val="19"/>
               </w:rPr>
+              <w:lastRenderedPageBreak/>
               <w:t>PrepareMenu</w:t>
             </w:r>
             <w:proofErr w:type="spellEnd"/>
@@ -2977,7 +3029,7 @@
                 <w:rFonts w:asciiTheme="minorHAnsi" w:hAnsiTheme="minorHAnsi" w:cstheme="minorHAnsi"/>
                 <w:b w:val="0"/>
               </w:rPr>
-              <w:t>SettingsManager</w:t>
+              <w:t>Settings</w:t>
             </w:r>
           </w:p>
         </w:tc>
@@ -3053,7 +3105,36 @@
                 <w:sz w:val="19"/>
                 <w:szCs w:val="19"/>
               </w:rPr>
-              <w:t xml:space="preserve"> PrepareSettingsManager()</w:t>
+              <w:t xml:space="preserve"> </w:t>
+            </w:r>
+            <w:proofErr w:type="spellStart"/>
+            <w:r>
+              <w:rPr>
+                <w:rFonts w:ascii="Consolas" w:hAnsi="Consolas" w:cs="Consolas"/>
+                <w:color w:val="000000"/>
+                <w:sz w:val="19"/>
+                <w:szCs w:val="19"/>
+              </w:rPr>
+              <w:t>PrepareSettings</w:t>
+            </w:r>
+            <w:proofErr w:type="spellEnd"/>
+            <w:r>
+              <w:rPr>
+                <w:rFonts w:ascii="Consolas" w:hAnsi="Consolas" w:cs="Consolas"/>
+                <w:color w:val="000000"/>
+                <w:sz w:val="19"/>
+                <w:szCs w:val="19"/>
+              </w:rPr>
+              <w:t xml:space="preserve"> </w:t>
+            </w:r>
+            <w:r>
+              <w:rPr>
+                <w:rFonts w:ascii="Consolas" w:hAnsi="Consolas" w:cs="Consolas"/>
+                <w:color w:val="000000"/>
+                <w:sz w:val="19"/>
+                <w:szCs w:val="19"/>
+              </w:rPr>
+              <w:t>()</w:t>
             </w:r>
           </w:p>
         </w:tc>
@@ -3072,7 +3153,7 @@
               <w:rPr>
                 <w:sz w:val="20"/>
               </w:rPr>
-              <w:t>Creates an Instance of Settings Manager</w:t>
+              <w:t>Creates an Instance of Settings</w:t>
             </w:r>
           </w:p>
         </w:tc>
@@ -3398,7 +3479,7 @@
               <w:rPr>
                 <w:sz w:val="20"/>
               </w:rPr>
-              <w:t>Prepare the Menu Bar. Pass an instance of settings manager into it so it can interact with it</w:t>
+              <w:t>Prepare the Menu Bar. Pass an instance of settings into it so it can interact with it</w:t>
             </w:r>
             <w:r>
               <w:rPr>
@@ -3544,7 +3625,7 @@
               <w:rPr>
                 <w:sz w:val="20"/>
               </w:rPr>
-              <w:t>Prepare the Output Box. Pass an instance of settings manager into it so it can interact with it</w:t>
+              <w:t>Prepare the Output Box. Pass an instance of settings into it so it can interact with it</w:t>
             </w:r>
             <w:r>
               <w:rPr>
@@ -4275,7 +4356,7 @@
                 <w:sz w:val="19"/>
                 <w:szCs w:val="19"/>
               </w:rPr>
-              <w:t>SetSettingsManager</w:t>
+              <w:t>SetSettings</w:t>
             </w:r>
             <w:proofErr w:type="spellEnd"/>
             <w:r>
@@ -4285,6 +4366,15 @@
                 <w:sz w:val="19"/>
                 <w:szCs w:val="19"/>
               </w:rPr>
+              <w:t xml:space="preserve"> </w:t>
+            </w:r>
+            <w:r>
+              <w:rPr>
+                <w:rFonts w:ascii="Consolas" w:hAnsi="Consolas" w:cs="Consolas"/>
+                <w:color w:val="000000"/>
+                <w:sz w:val="19"/>
+                <w:szCs w:val="19"/>
+              </w:rPr>
               <w:t>(</w:t>
             </w:r>
             <w:r>
@@ -4294,7 +4384,7 @@
                 <w:sz w:val="19"/>
                 <w:szCs w:val="19"/>
               </w:rPr>
-              <w:t>SettingsManager</w:t>
+              <w:t>Settings</w:t>
             </w:r>
             <w:r>
               <w:rPr>
@@ -4313,7 +4403,7 @@
                 <w:sz w:val="19"/>
                 <w:szCs w:val="19"/>
               </w:rPr>
-              <w:t>passedSettingsManager</w:t>
+              <w:t>passedSettings</w:t>
             </w:r>
             <w:proofErr w:type="spellEnd"/>
             <w:r>
@@ -4349,14 +4439,26 @@
               <w:rPr>
                 <w:sz w:val="20"/>
               </w:rPr>
-              <w:t>settingsManager</w:t>
+              <w:t>setting</w:t>
+            </w:r>
+            <w:r>
+              <w:rPr>
+                <w:sz w:val="20"/>
+              </w:rPr>
+              <w:t>s</w:t>
+            </w:r>
+            <w:r>
+              <w:rPr>
+                <w:sz w:val="20"/>
+              </w:rPr>
+              <w:t>of</w:t>
             </w:r>
             <w:proofErr w:type="spellEnd"/>
             <w:r>
               <w:rPr>
                 <w:sz w:val="20"/>
               </w:rPr>
-              <w:t xml:space="preserve"> of the Menu Control, so interaction is possible</w:t>
+              <w:t xml:space="preserve"> the Menu Control, so interaction is possible</w:t>
             </w:r>
           </w:p>
         </w:tc>
@@ -4471,7 +4573,6 @@
           <w:b/>
           <w:sz w:val="24"/>
         </w:rPr>
-        <w:lastRenderedPageBreak/>
         <w:t>OutputBox Control (Menu.cs)</w:t>
       </w:r>
     </w:p>
@@ -4529,6 +4630,7 @@
                 <w:rFonts w:asciiTheme="minorHAnsi" w:hAnsiTheme="minorHAnsi" w:cstheme="minorHAnsi"/>
                 <w:b w:val="0"/>
               </w:rPr>
+              <w:lastRenderedPageBreak/>
               <w:t>Methods</w:t>
             </w:r>
           </w:p>
@@ -4620,7 +4722,7 @@
                 <w:szCs w:val="19"/>
                 <w:highlight w:val="white"/>
               </w:rPr>
-              <w:t>SetSettingsManager</w:t>
+              <w:t>SetSettings</w:t>
             </w:r>
             <w:proofErr w:type="spellEnd"/>
             <w:r>
@@ -4641,12 +4743,12 @@
                 <w:szCs w:val="19"/>
                 <w:highlight w:val="white"/>
               </w:rPr>
-              <w:t>SettingsManager</w:t>
-            </w:r>
-            <w:r>
-              <w:rPr>
-                <w:rFonts w:ascii="Consolas" w:hAnsi="Consolas" w:cs="Consolas"/>
-                <w:color w:val="000000"/>
+              <w:t>Settings</w:t>
+            </w:r>
+            <w:r>
+              <w:rPr>
+                <w:rFonts w:ascii="Consolas" w:hAnsi="Consolas" w:cs="Consolas"/>
+                <w:color w:val="2B91AF"/>
                 <w:sz w:val="19"/>
                 <w:szCs w:val="19"/>
                 <w:highlight w:val="white"/>
@@ -4662,7 +4764,7 @@
                 <w:szCs w:val="19"/>
                 <w:highlight w:val="white"/>
               </w:rPr>
-              <w:t>passedSettingsManager</w:t>
+              <w:t>passedSettings</w:t>
             </w:r>
             <w:proofErr w:type="spellEnd"/>
             <w:r>
@@ -4692,21 +4794,7 @@
               <w:rPr>
                 <w:sz w:val="20"/>
               </w:rPr>
-              <w:t xml:space="preserve">Set the </w:t>
-            </w:r>
-            <w:proofErr w:type="spellStart"/>
-            <w:r>
-              <w:rPr>
-                <w:sz w:val="20"/>
-              </w:rPr>
-              <w:t>settingsManager</w:t>
-            </w:r>
-            <w:proofErr w:type="spellEnd"/>
-            <w:r>
-              <w:rPr>
-                <w:sz w:val="20"/>
-              </w:rPr>
-              <w:t xml:space="preserve"> of the </w:t>
+              <w:t xml:space="preserve">Set the settings of the </w:t>
             </w:r>
             <w:proofErr w:type="spellStart"/>
             <w:r>
@@ -4947,16 +5035,8 @@
               <w:rPr>
                 <w:sz w:val="20"/>
               </w:rPr>
-              <w:t xml:space="preserve">Decrease the Text Size by 1 unit, while modifying the </w:t>
-            </w:r>
-            <w:proofErr w:type="spellStart"/>
-            <w:r>
-              <w:rPr>
-                <w:sz w:val="20"/>
-              </w:rPr>
-              <w:t>settingsManager</w:t>
-            </w:r>
-            <w:proofErr w:type="spellEnd"/>
+              <w:t>Decrease the Text Size by 1 unit, while modifying the settings</w:t>
+            </w:r>
           </w:p>
         </w:tc>
       </w:tr>
@@ -5058,16 +5138,8 @@
               <w:rPr>
                 <w:sz w:val="20"/>
               </w:rPr>
-              <w:t xml:space="preserve">Increase the Text Size by 1 unit, while modifying the </w:t>
-            </w:r>
-            <w:proofErr w:type="spellStart"/>
-            <w:r>
-              <w:rPr>
-                <w:sz w:val="20"/>
-              </w:rPr>
-              <w:t>settingsManager</w:t>
-            </w:r>
-            <w:proofErr w:type="spellEnd"/>
+              <w:t>Increase the Text Size by 1 unit, while modifying the settings</w:t>
+            </w:r>
           </w:p>
         </w:tc>
       </w:tr>
@@ -5657,7 +5729,7 @@
         <mc:AlternateContent>
           <mc:Choice Requires="wps">
             <w:drawing>
-              <wp:anchor distT="0" distB="0" distL="114300" distR="114300" simplePos="0" relativeHeight="251676672" behindDoc="0" locked="0" layoutInCell="1" allowOverlap="1" wp14:anchorId="4E4D703B" wp14:editId="0BD7647F">
+              <wp:anchor distT="0" distB="0" distL="114300" distR="114300" simplePos="0" relativeHeight="251676672" behindDoc="0" locked="0" layoutInCell="1" allowOverlap="1" wp14:anchorId="4F46497A" wp14:editId="567DA296">
                 <wp:simplePos x="0" y="0"/>
                 <wp:positionH relativeFrom="column">
                   <wp:posOffset>5156038</wp:posOffset>
@@ -5733,7 +5805,7 @@
         <mc:AlternateContent>
           <mc:Choice Requires="wps">
             <w:drawing>
-              <wp:anchor distT="0" distB="0" distL="114300" distR="114300" simplePos="0" relativeHeight="251691008" behindDoc="0" locked="0" layoutInCell="1" allowOverlap="1" wp14:anchorId="3E51923C" wp14:editId="5A63EFF2">
+              <wp:anchor distT="0" distB="0" distL="114300" distR="114300" simplePos="0" relativeHeight="251691008" behindDoc="0" locked="0" layoutInCell="1" allowOverlap="1" wp14:anchorId="2CD34975" wp14:editId="40B5D5BC">
                 <wp:simplePos x="0" y="0"/>
                 <wp:positionH relativeFrom="column">
                   <wp:posOffset>5422605</wp:posOffset>
@@ -6020,7 +6092,7 @@
         <mc:AlternateContent>
           <mc:Choice Requires="wps">
             <w:drawing>
-              <wp:anchor distT="0" distB="0" distL="114300" distR="114300" simplePos="0" relativeHeight="251678720" behindDoc="0" locked="0" layoutInCell="1" allowOverlap="1" wp14:anchorId="46F9032F" wp14:editId="59FC0DF8">
+              <wp:anchor distT="0" distB="0" distL="114300" distR="114300" simplePos="0" relativeHeight="251678720" behindDoc="0" locked="0" layoutInCell="1" allowOverlap="1" wp14:anchorId="1AD56B09" wp14:editId="0877F4AA">
                 <wp:simplePos x="0" y="0"/>
                 <wp:positionH relativeFrom="column">
                   <wp:posOffset>3402420</wp:posOffset>
@@ -6105,7 +6177,7 @@
         <mc:AlternateContent>
           <mc:Choice Requires="wps">
             <w:drawing>
-              <wp:anchor distT="0" distB="0" distL="114300" distR="114300" simplePos="0" relativeHeight="251686912" behindDoc="0" locked="0" layoutInCell="1" allowOverlap="1" wp14:anchorId="35B0D283" wp14:editId="5B88C940">
+              <wp:anchor distT="0" distB="0" distL="114300" distR="114300" simplePos="0" relativeHeight="251686912" behindDoc="0" locked="0" layoutInCell="1" allowOverlap="1" wp14:anchorId="7CF1E0AA" wp14:editId="6644E1D3">
                 <wp:simplePos x="0" y="0"/>
                 <wp:positionH relativeFrom="column">
                   <wp:posOffset>575310</wp:posOffset>
@@ -6181,7 +6253,7 @@
         <mc:AlternateContent>
           <mc:Choice Requires="wps">
             <w:drawing>
-              <wp:anchor distT="0" distB="0" distL="114300" distR="114300" simplePos="0" relativeHeight="251684864" behindDoc="0" locked="0" layoutInCell="1" allowOverlap="1" wp14:anchorId="299D780A" wp14:editId="1912DEAB">
+              <wp:anchor distT="0" distB="0" distL="114300" distR="114300" simplePos="0" relativeHeight="251684864" behindDoc="0" locked="0" layoutInCell="1" allowOverlap="1" wp14:anchorId="7B985675" wp14:editId="1E39BB8B">
                 <wp:simplePos x="0" y="0"/>
                 <wp:positionH relativeFrom="column">
                   <wp:posOffset>-765544</wp:posOffset>
@@ -6388,7 +6460,7 @@
         <mc:AlternateContent>
           <mc:Choice Requires="wps">
             <w:drawing>
-              <wp:anchor distT="0" distB="0" distL="114300" distR="114300" simplePos="0" relativeHeight="251681792" behindDoc="0" locked="0" layoutInCell="1" allowOverlap="1" wp14:anchorId="03F50118" wp14:editId="6937A752">
+              <wp:anchor distT="0" distB="0" distL="114300" distR="114300" simplePos="0" relativeHeight="251681792" behindDoc="0" locked="0" layoutInCell="1" allowOverlap="1" wp14:anchorId="27DC92D9" wp14:editId="53FA5005">
                 <wp:simplePos x="0" y="0"/>
                 <wp:positionH relativeFrom="column">
                   <wp:posOffset>-765544</wp:posOffset>
@@ -6539,7 +6611,7 @@
         <mc:AlternateContent>
           <mc:Choice Requires="wps">
             <w:drawing>
-              <wp:anchor distT="0" distB="0" distL="114300" distR="114300" simplePos="0" relativeHeight="251682816" behindDoc="0" locked="0" layoutInCell="1" allowOverlap="1" wp14:anchorId="171AD812" wp14:editId="7BDFF7DD">
+              <wp:anchor distT="0" distB="0" distL="114300" distR="114300" simplePos="0" relativeHeight="251682816" behindDoc="0" locked="0" layoutInCell="1" allowOverlap="1" wp14:anchorId="44DCAAB4" wp14:editId="608DA1E4">
                 <wp:simplePos x="0" y="0"/>
                 <wp:positionH relativeFrom="column">
                   <wp:posOffset>563526</wp:posOffset>
@@ -6611,7 +6683,7 @@
         <mc:AlternateContent>
           <mc:Choice Requires="wps">
             <w:drawing>
-              <wp:anchor distT="0" distB="0" distL="114300" distR="114300" simplePos="0" relativeHeight="251673600" behindDoc="0" locked="0" layoutInCell="1" allowOverlap="1" wp14:anchorId="5A34C482" wp14:editId="3563865E">
+              <wp:anchor distT="0" distB="0" distL="114300" distR="114300" simplePos="0" relativeHeight="251673600" behindDoc="0" locked="0" layoutInCell="1" allowOverlap="1" wp14:anchorId="34889440" wp14:editId="76AC2EB8">
                 <wp:simplePos x="0" y="0"/>
                 <wp:positionH relativeFrom="column">
                   <wp:posOffset>606056</wp:posOffset>
@@ -6683,7 +6755,7 @@
         <mc:AlternateContent>
           <mc:Choice Requires="wps">
             <w:drawing>
-              <wp:anchor distT="0" distB="0" distL="114300" distR="114300" simplePos="0" relativeHeight="251674624" behindDoc="0" locked="0" layoutInCell="1" allowOverlap="1" wp14:anchorId="4626A781" wp14:editId="53F4D428">
+              <wp:anchor distT="0" distB="0" distL="114300" distR="114300" simplePos="0" relativeHeight="251674624" behindDoc="0" locked="0" layoutInCell="1" allowOverlap="1" wp14:anchorId="46893005" wp14:editId="18040E4E">
                 <wp:simplePos x="0" y="0"/>
                 <wp:positionH relativeFrom="column">
                   <wp:posOffset>-818707</wp:posOffset>
@@ -6848,7 +6920,7 @@
           <w:noProof/>
         </w:rPr>
         <w:drawing>
-          <wp:inline distT="0" distB="0" distL="0" distR="0" wp14:anchorId="727BE9A1" wp14:editId="16BEC34C">
+          <wp:inline distT="0" distB="0" distL="0" distR="0" wp14:anchorId="6EA57BAF" wp14:editId="5D86CF00">
             <wp:extent cx="4869711" cy="2482720"/>
             <wp:effectExtent l="0" t="0" r="7620" b="0"/>
             <wp:docPr id="27" name="Picture 27" descr="C:\Users\Raaj\Desktop\Untitled-1.png"/>
@@ -6898,9 +6970,834 @@
       </w:r>
     </w:p>
     <w:p>
-      <w:bookmarkStart w:id="0" w:name="_GoBack"/>
-      <w:bookmarkEnd w:id="0"/>
+      <w:pPr>
+        <w:spacing w:after="0" w:line="240" w:lineRule="auto"/>
+        <w:rPr>
+          <w:b/>
+          <w:sz w:val="24"/>
+        </w:rPr>
+      </w:pPr>
+      <w:r>
+        <w:rPr>
+          <w:b/>
+          <w:sz w:val="24"/>
+        </w:rPr>
+        <w:t>Settings</w:t>
+      </w:r>
+      <w:r>
+        <w:rPr>
+          <w:b/>
+          <w:sz w:val="24"/>
+        </w:rPr>
+        <w:t xml:space="preserve"> Control (</w:t>
+      </w:r>
+      <w:proofErr w:type="spellStart"/>
+      <w:r>
+        <w:rPr>
+          <w:b/>
+          <w:sz w:val="24"/>
+        </w:rPr>
+        <w:t>Settings</w:t>
+      </w:r>
+      <w:r>
+        <w:rPr>
+          <w:b/>
+          <w:sz w:val="24"/>
+        </w:rPr>
+        <w:t>.cs</w:t>
+      </w:r>
+      <w:proofErr w:type="spellEnd"/>
+      <w:r>
+        <w:rPr>
+          <w:b/>
+          <w:sz w:val="24"/>
+        </w:rPr>
+        <w:t>)</w:t>
+      </w:r>
     </w:p>
+    <w:p>
+      <w:pPr>
+        <w:spacing w:after="0" w:line="240" w:lineRule="auto"/>
+        <w:rPr>
+          <w:sz w:val="24"/>
+        </w:rPr>
+      </w:pPr>
+      <w:r>
+        <w:rPr>
+          <w:sz w:val="24"/>
+        </w:rPr>
+        <w:t>Settings of ToDo++ are shown</w:t>
+      </w:r>
+    </w:p>
+    <w:p>
+      <w:pPr>
+        <w:spacing w:after="0" w:line="240" w:lineRule="auto"/>
+        <w:rPr>
+          <w:sz w:val="24"/>
+        </w:rPr>
+      </w:pPr>
+    </w:p>
+    <w:tbl>
+      <w:tblPr>
+        <w:tblStyle w:val="LightGrid-Accent5"/>
+        <w:tblW w:w="9558" w:type="dxa"/>
+        <w:tblLook w:val="04A0" w:firstRow="1" w:lastRow="0" w:firstColumn="1" w:lastColumn="0" w:noHBand="0" w:noVBand="1"/>
+      </w:tblPr>
+      <w:tblGrid>
+        <w:gridCol w:w="4068"/>
+        <w:gridCol w:w="5490"/>
+      </w:tblGrid>
+      <w:tr>
+        <w:trPr>
+          <w:cnfStyle w:val="100000000000" w:firstRow="1" w:lastRow="0" w:firstColumn="0" w:lastColumn="0" w:oddVBand="0" w:evenVBand="0" w:oddHBand="0" w:evenHBand="0" w:firstRowFirstColumn="0" w:firstRowLastColumn="0" w:lastRowFirstColumn="0" w:lastRowLastColumn="0"/>
+        </w:trPr>
+        <w:tc>
+          <w:tcPr>
+            <w:cnfStyle w:val="001000000000" w:firstRow="0" w:lastRow="0" w:firstColumn="1" w:lastColumn="0" w:oddVBand="0" w:evenVBand="0" w:oddHBand="0" w:evenHBand="0" w:firstRowFirstColumn="0" w:firstRowLastColumn="0" w:lastRowFirstColumn="0" w:lastRowLastColumn="0"/>
+            <w:tcW w:w="4068" w:type="dxa"/>
+          </w:tcPr>
+          <w:p>
+            <w:pPr>
+              <w:rPr>
+                <w:rFonts w:asciiTheme="minorHAnsi" w:hAnsiTheme="minorHAnsi" w:cstheme="minorHAnsi"/>
+                <w:b w:val="0"/>
+                <w:sz w:val="24"/>
+              </w:rPr>
+            </w:pPr>
+            <w:r>
+              <w:rPr>
+                <w:rFonts w:asciiTheme="minorHAnsi" w:hAnsiTheme="minorHAnsi" w:cstheme="minorHAnsi"/>
+                <w:b w:val="0"/>
+              </w:rPr>
+              <w:t>Methods</w:t>
+            </w:r>
+          </w:p>
+        </w:tc>
+        <w:tc>
+          <w:tcPr>
+            <w:tcW w:w="5490" w:type="dxa"/>
+          </w:tcPr>
+          <w:p>
+            <w:pPr>
+              <w:cnfStyle w:val="100000000000" w:firstRow="1" w:lastRow="0" w:firstColumn="0" w:lastColumn="0" w:oddVBand="0" w:evenVBand="0" w:oddHBand="0" w:evenHBand="0" w:firstRowFirstColumn="0" w:firstRowLastColumn="0" w:lastRowFirstColumn="0" w:lastRowLastColumn="0"/>
+              <w:rPr>
+                <w:b w:val="0"/>
+                <w:sz w:val="24"/>
+              </w:rPr>
+            </w:pPr>
+            <w:r>
+              <w:rPr>
+                <w:rFonts w:asciiTheme="minorHAnsi" w:hAnsiTheme="minorHAnsi" w:cstheme="minorHAnsi"/>
+                <w:b w:val="0"/>
+                <w:sz w:val="24"/>
+              </w:rPr>
+              <w:t>Explanation</w:t>
+            </w:r>
+          </w:p>
+        </w:tc>
+      </w:tr>
+      <w:tr>
+        <w:trPr>
+          <w:cnfStyle w:val="000000100000" w:firstRow="0" w:lastRow="0" w:firstColumn="0" w:lastColumn="0" w:oddVBand="0" w:evenVBand="0" w:oddHBand="1" w:evenHBand="0" w:firstRowFirstColumn="0" w:firstRowLastColumn="0" w:lastRowFirstColumn="0" w:lastRowLastColumn="0"/>
+        </w:trPr>
+        <w:tc>
+          <w:tcPr>
+            <w:cnfStyle w:val="001000000000" w:firstRow="0" w:lastRow="0" w:firstColumn="1" w:lastColumn="0" w:oddVBand="0" w:evenVBand="0" w:oddHBand="0" w:evenHBand="0" w:firstRowFirstColumn="0" w:firstRowLastColumn="0" w:lastRowFirstColumn="0" w:lastRowLastColumn="0"/>
+            <w:tcW w:w="4068" w:type="dxa"/>
+          </w:tcPr>
+          <w:p>
+            <w:pPr>
+              <w:rPr>
+                <w:sz w:val="24"/>
+              </w:rPr>
+            </w:pPr>
+            <w:r>
+              <w:rPr>
+                <w:rFonts w:ascii="Consolas" w:hAnsi="Consolas" w:cs="Consolas"/>
+                <w:color w:val="0000FF"/>
+                <w:sz w:val="19"/>
+                <w:szCs w:val="19"/>
+                <w:highlight w:val="white"/>
+              </w:rPr>
+              <w:t>public</w:t>
+            </w:r>
+            <w:r>
+              <w:rPr>
+                <w:rFonts w:ascii="Consolas" w:hAnsi="Consolas" w:cs="Consolas"/>
+                <w:color w:val="000000"/>
+                <w:sz w:val="19"/>
+                <w:szCs w:val="19"/>
+                <w:highlight w:val="white"/>
+              </w:rPr>
+              <w:t xml:space="preserve"> </w:t>
+            </w:r>
+            <w:r>
+              <w:rPr>
+                <w:rFonts w:ascii="Consolas" w:hAnsi="Consolas" w:cs="Consolas"/>
+                <w:color w:val="0000FF"/>
+                <w:sz w:val="19"/>
+                <w:szCs w:val="19"/>
+                <w:highlight w:val="white"/>
+              </w:rPr>
+              <w:t>void</w:t>
+            </w:r>
+            <w:r>
+              <w:rPr>
+                <w:rFonts w:ascii="Consolas" w:hAnsi="Consolas" w:cs="Consolas"/>
+                <w:color w:val="000000"/>
+                <w:sz w:val="19"/>
+                <w:szCs w:val="19"/>
+                <w:highlight w:val="white"/>
+              </w:rPr>
+              <w:t xml:space="preserve"> </w:t>
+            </w:r>
+            <w:proofErr w:type="spellStart"/>
+            <w:r>
+              <w:rPr>
+                <w:rFonts w:ascii="Consolas" w:hAnsi="Consolas" w:cs="Consolas"/>
+                <w:color w:val="000000"/>
+                <w:sz w:val="19"/>
+                <w:szCs w:val="19"/>
+                <w:highlight w:val="white"/>
+              </w:rPr>
+              <w:t>SetSettingsManager</w:t>
+            </w:r>
+            <w:proofErr w:type="spellEnd"/>
+            <w:r>
+              <w:rPr>
+                <w:rFonts w:ascii="Consolas" w:hAnsi="Consolas" w:cs="Consolas"/>
+                <w:color w:val="000000"/>
+                <w:sz w:val="19"/>
+                <w:szCs w:val="19"/>
+                <w:highlight w:val="white"/>
+              </w:rPr>
+              <w:t>(</w:t>
+            </w:r>
+            <w:r>
+              <w:rPr>
+                <w:rFonts w:ascii="Consolas" w:hAnsi="Consolas" w:cs="Consolas"/>
+                <w:color w:val="2B91AF"/>
+                <w:sz w:val="19"/>
+                <w:szCs w:val="19"/>
+                <w:highlight w:val="white"/>
+              </w:rPr>
+              <w:t>SettingsManager</w:t>
+            </w:r>
+            <w:r>
+              <w:rPr>
+                <w:rFonts w:ascii="Consolas" w:hAnsi="Consolas" w:cs="Consolas"/>
+                <w:color w:val="000000"/>
+                <w:sz w:val="19"/>
+                <w:szCs w:val="19"/>
+                <w:highlight w:val="white"/>
+              </w:rPr>
+              <w:t xml:space="preserve"> </w:t>
+            </w:r>
+            <w:proofErr w:type="spellStart"/>
+            <w:r>
+              <w:rPr>
+                <w:rFonts w:ascii="Consolas" w:hAnsi="Consolas" w:cs="Consolas"/>
+                <w:color w:val="000000"/>
+                <w:sz w:val="19"/>
+                <w:szCs w:val="19"/>
+                <w:highlight w:val="white"/>
+              </w:rPr>
+              <w:t>passedSettingsManager</w:t>
+            </w:r>
+            <w:proofErr w:type="spellEnd"/>
+            <w:r>
+              <w:rPr>
+                <w:rFonts w:ascii="Consolas" w:hAnsi="Consolas" w:cs="Consolas"/>
+                <w:color w:val="000000"/>
+                <w:sz w:val="19"/>
+                <w:szCs w:val="19"/>
+                <w:highlight w:val="white"/>
+              </w:rPr>
+              <w:t>)</w:t>
+            </w:r>
+          </w:p>
+        </w:tc>
+        <w:tc>
+          <w:tcPr>
+            <w:tcW w:w="5490" w:type="dxa"/>
+          </w:tcPr>
+          <w:p>
+            <w:pPr>
+              <w:cnfStyle w:val="000000100000" w:firstRow="0" w:lastRow="0" w:firstColumn="0" w:lastColumn="0" w:oddVBand="0" w:evenVBand="0" w:oddHBand="1" w:evenHBand="0" w:firstRowFirstColumn="0" w:firstRowLastColumn="0" w:lastRowFirstColumn="0" w:lastRowLastColumn="0"/>
+              <w:rPr>
+                <w:sz w:val="20"/>
+              </w:rPr>
+            </w:pPr>
+            <w:r>
+              <w:rPr>
+                <w:sz w:val="20"/>
+              </w:rPr>
+              <w:t xml:space="preserve">Set the </w:t>
+            </w:r>
+            <w:proofErr w:type="spellStart"/>
+            <w:r>
+              <w:rPr>
+                <w:sz w:val="20"/>
+              </w:rPr>
+              <w:t>settingsManager</w:t>
+            </w:r>
+            <w:proofErr w:type="spellEnd"/>
+            <w:r>
+              <w:rPr>
+                <w:sz w:val="20"/>
+              </w:rPr>
+              <w:t xml:space="preserve"> of the </w:t>
+            </w:r>
+            <w:proofErr w:type="spellStart"/>
+            <w:r>
+              <w:rPr>
+                <w:sz w:val="20"/>
+              </w:rPr>
+              <w:t>OuputBox</w:t>
+            </w:r>
+            <w:proofErr w:type="spellEnd"/>
+            <w:r>
+              <w:rPr>
+                <w:sz w:val="20"/>
+              </w:rPr>
+              <w:t xml:space="preserve"> Control, so interaction is possible</w:t>
+            </w:r>
+          </w:p>
+        </w:tc>
+      </w:tr>
+      <w:tr>
+        <w:trPr>
+          <w:cnfStyle w:val="000000010000" w:firstRow="0" w:lastRow="0" w:firstColumn="0" w:lastColumn="0" w:oddVBand="0" w:evenVBand="0" w:oddHBand="0" w:evenHBand="1" w:firstRowFirstColumn="0" w:firstRowLastColumn="0" w:lastRowFirstColumn="0" w:lastRowLastColumn="0"/>
+        </w:trPr>
+        <w:tc>
+          <w:tcPr>
+            <w:cnfStyle w:val="001000000000" w:firstRow="0" w:lastRow="0" w:firstColumn="1" w:lastColumn="0" w:oddVBand="0" w:evenVBand="0" w:oddHBand="0" w:evenHBand="0" w:firstRowFirstColumn="0" w:firstRowLastColumn="0" w:lastRowFirstColumn="0" w:lastRowLastColumn="0"/>
+            <w:tcW w:w="4068" w:type="dxa"/>
+          </w:tcPr>
+          <w:p>
+            <w:pPr>
+              <w:rPr>
+                <w:rFonts w:ascii="Consolas" w:hAnsi="Consolas" w:cs="Consolas"/>
+                <w:color w:val="0000FF"/>
+                <w:sz w:val="19"/>
+                <w:szCs w:val="19"/>
+              </w:rPr>
+            </w:pPr>
+            <w:r>
+              <w:rPr>
+                <w:rFonts w:ascii="Consolas" w:hAnsi="Consolas" w:cs="Consolas"/>
+                <w:color w:val="0000FF"/>
+                <w:sz w:val="19"/>
+                <w:szCs w:val="19"/>
+                <w:highlight w:val="white"/>
+              </w:rPr>
+              <w:t>public</w:t>
+            </w:r>
+            <w:r>
+              <w:rPr>
+                <w:rFonts w:ascii="Consolas" w:hAnsi="Consolas" w:cs="Consolas"/>
+                <w:color w:val="000000"/>
+                <w:sz w:val="19"/>
+                <w:szCs w:val="19"/>
+                <w:highlight w:val="white"/>
+              </w:rPr>
+              <w:t xml:space="preserve"> </w:t>
+            </w:r>
+            <w:r>
+              <w:rPr>
+                <w:rFonts w:ascii="Consolas" w:hAnsi="Consolas" w:cs="Consolas"/>
+                <w:color w:val="0000FF"/>
+                <w:sz w:val="19"/>
+                <w:szCs w:val="19"/>
+                <w:highlight w:val="white"/>
+              </w:rPr>
+              <w:t>void</w:t>
+            </w:r>
+            <w:r>
+              <w:rPr>
+                <w:rFonts w:ascii="Consolas" w:hAnsi="Consolas" w:cs="Consolas"/>
+                <w:color w:val="000000"/>
+                <w:sz w:val="19"/>
+                <w:szCs w:val="19"/>
+                <w:highlight w:val="white"/>
+              </w:rPr>
+              <w:t xml:space="preserve"> </w:t>
+            </w:r>
+            <w:proofErr w:type="spellStart"/>
+            <w:r>
+              <w:rPr>
+                <w:rFonts w:ascii="Consolas" w:hAnsi="Consolas" w:cs="Consolas"/>
+                <w:color w:val="000000"/>
+                <w:sz w:val="19"/>
+                <w:szCs w:val="19"/>
+                <w:highlight w:val="white"/>
+              </w:rPr>
+              <w:t>SetOutputSize</w:t>
+            </w:r>
+            <w:proofErr w:type="spellEnd"/>
+            <w:r>
+              <w:rPr>
+                <w:rFonts w:ascii="Consolas" w:hAnsi="Consolas" w:cs="Consolas"/>
+                <w:color w:val="000000"/>
+                <w:sz w:val="19"/>
+                <w:szCs w:val="19"/>
+                <w:highlight w:val="white"/>
+              </w:rPr>
+              <w:t>(</w:t>
+            </w:r>
+            <w:proofErr w:type="spellStart"/>
+            <w:r>
+              <w:rPr>
+                <w:rFonts w:ascii="Consolas" w:hAnsi="Consolas" w:cs="Consolas"/>
+                <w:color w:val="0000FF"/>
+                <w:sz w:val="19"/>
+                <w:szCs w:val="19"/>
+                <w:highlight w:val="white"/>
+              </w:rPr>
+              <w:t>int</w:t>
+            </w:r>
+            <w:proofErr w:type="spellEnd"/>
+            <w:r>
+              <w:rPr>
+                <w:rFonts w:ascii="Consolas" w:hAnsi="Consolas" w:cs="Consolas"/>
+                <w:color w:val="000000"/>
+                <w:sz w:val="19"/>
+                <w:szCs w:val="19"/>
+                <w:highlight w:val="white"/>
+              </w:rPr>
+              <w:t xml:space="preserve"> size)</w:t>
+            </w:r>
+          </w:p>
+        </w:tc>
+        <w:tc>
+          <w:tcPr>
+            <w:tcW w:w="5490" w:type="dxa"/>
+          </w:tcPr>
+          <w:p>
+            <w:pPr>
+              <w:cnfStyle w:val="000000010000" w:firstRow="0" w:lastRow="0" w:firstColumn="0" w:lastColumn="0" w:oddVBand="0" w:evenVBand="0" w:oddHBand="0" w:evenHBand="1" w:firstRowFirstColumn="0" w:firstRowLastColumn="0" w:lastRowFirstColumn="0" w:lastRowLastColumn="0"/>
+              <w:rPr>
+                <w:sz w:val="20"/>
+              </w:rPr>
+            </w:pPr>
+            <w:r>
+              <w:rPr>
+                <w:sz w:val="20"/>
+              </w:rPr>
+              <w:t>Sets the Text Size of the OutputBox directly</w:t>
+            </w:r>
+          </w:p>
+        </w:tc>
+      </w:tr>
+      <w:tr>
+        <w:trPr>
+          <w:cnfStyle w:val="000000100000" w:firstRow="0" w:lastRow="0" w:firstColumn="0" w:lastColumn="0" w:oddVBand="0" w:evenVBand="0" w:oddHBand="1" w:evenHBand="0" w:firstRowFirstColumn="0" w:firstRowLastColumn="0" w:lastRowFirstColumn="0" w:lastRowLastColumn="0"/>
+        </w:trPr>
+        <w:tc>
+          <w:tcPr>
+            <w:cnfStyle w:val="001000000000" w:firstRow="0" w:lastRow="0" w:firstColumn="1" w:lastColumn="0" w:oddVBand="0" w:evenVBand="0" w:oddHBand="0" w:evenHBand="0" w:firstRowFirstColumn="0" w:firstRowLastColumn="0" w:lastRowFirstColumn="0" w:lastRowLastColumn="0"/>
+            <w:tcW w:w="4068" w:type="dxa"/>
+          </w:tcPr>
+          <w:p>
+            <w:pPr>
+              <w:rPr>
+                <w:rFonts w:ascii="Consolas" w:hAnsi="Consolas" w:cs="Consolas"/>
+                <w:color w:val="0000FF"/>
+                <w:sz w:val="19"/>
+                <w:szCs w:val="19"/>
+                <w:highlight w:val="white"/>
+              </w:rPr>
+            </w:pPr>
+            <w:r>
+              <w:rPr>
+                <w:rFonts w:ascii="Consolas" w:hAnsi="Consolas" w:cs="Consolas"/>
+                <w:color w:val="0000FF"/>
+                <w:sz w:val="19"/>
+                <w:szCs w:val="19"/>
+                <w:highlight w:val="white"/>
+              </w:rPr>
+              <w:t>public</w:t>
+            </w:r>
+            <w:r>
+              <w:rPr>
+                <w:rFonts w:ascii="Consolas" w:hAnsi="Consolas" w:cs="Consolas"/>
+                <w:color w:val="000000"/>
+                <w:sz w:val="19"/>
+                <w:szCs w:val="19"/>
+                <w:highlight w:val="white"/>
+              </w:rPr>
+              <w:t xml:space="preserve"> </w:t>
+            </w:r>
+            <w:r>
+              <w:rPr>
+                <w:rFonts w:ascii="Consolas" w:hAnsi="Consolas" w:cs="Consolas"/>
+                <w:color w:val="0000FF"/>
+                <w:sz w:val="19"/>
+                <w:szCs w:val="19"/>
+                <w:highlight w:val="white"/>
+              </w:rPr>
+              <w:t>void</w:t>
+            </w:r>
+            <w:r>
+              <w:rPr>
+                <w:rFonts w:ascii="Consolas" w:hAnsi="Consolas" w:cs="Consolas"/>
+                <w:color w:val="000000"/>
+                <w:sz w:val="19"/>
+                <w:szCs w:val="19"/>
+                <w:highlight w:val="white"/>
+              </w:rPr>
+              <w:t xml:space="preserve"> </w:t>
+            </w:r>
+            <w:proofErr w:type="spellStart"/>
+            <w:r>
+              <w:rPr>
+                <w:rFonts w:ascii="Consolas" w:hAnsi="Consolas" w:cs="Consolas"/>
+                <w:color w:val="000000"/>
+                <w:sz w:val="19"/>
+                <w:szCs w:val="19"/>
+                <w:highlight w:val="white"/>
+              </w:rPr>
+              <w:t>DecreaseSizeOfOutput</w:t>
+            </w:r>
+            <w:proofErr w:type="spellEnd"/>
+            <w:r>
+              <w:rPr>
+                <w:rFonts w:ascii="Consolas" w:hAnsi="Consolas" w:cs="Consolas"/>
+                <w:color w:val="000000"/>
+                <w:sz w:val="19"/>
+                <w:szCs w:val="19"/>
+                <w:highlight w:val="white"/>
+              </w:rPr>
+              <w:t>()</w:t>
+            </w:r>
+          </w:p>
+        </w:tc>
+        <w:tc>
+          <w:tcPr>
+            <w:tcW w:w="5490" w:type="dxa"/>
+          </w:tcPr>
+          <w:p>
+            <w:pPr>
+              <w:cnfStyle w:val="000000100000" w:firstRow="0" w:lastRow="0" w:firstColumn="0" w:lastColumn="0" w:oddVBand="0" w:evenVBand="0" w:oddHBand="1" w:evenHBand="0" w:firstRowFirstColumn="0" w:firstRowLastColumn="0" w:lastRowFirstColumn="0" w:lastRowLastColumn="0"/>
+              <w:rPr>
+                <w:sz w:val="20"/>
+              </w:rPr>
+            </w:pPr>
+            <w:r>
+              <w:rPr>
+                <w:sz w:val="20"/>
+              </w:rPr>
+              <w:t xml:space="preserve">Decrease the Text Size by 1 unit, while modifying the </w:t>
+            </w:r>
+            <w:proofErr w:type="spellStart"/>
+            <w:r>
+              <w:rPr>
+                <w:sz w:val="20"/>
+              </w:rPr>
+              <w:t>settingsManager</w:t>
+            </w:r>
+            <w:proofErr w:type="spellEnd"/>
+          </w:p>
+        </w:tc>
+      </w:tr>
+      <w:tr>
+        <w:trPr>
+          <w:cnfStyle w:val="000000010000" w:firstRow="0" w:lastRow="0" w:firstColumn="0" w:lastColumn="0" w:oddVBand="0" w:evenVBand="0" w:oddHBand="0" w:evenHBand="1" w:firstRowFirstColumn="0" w:firstRowLastColumn="0" w:lastRowFirstColumn="0" w:lastRowLastColumn="0"/>
+        </w:trPr>
+        <w:tc>
+          <w:tcPr>
+            <w:cnfStyle w:val="001000000000" w:firstRow="0" w:lastRow="0" w:firstColumn="1" w:lastColumn="0" w:oddVBand="0" w:evenVBand="0" w:oddHBand="0" w:evenHBand="0" w:firstRowFirstColumn="0" w:firstRowLastColumn="0" w:lastRowFirstColumn="0" w:lastRowLastColumn="0"/>
+            <w:tcW w:w="4068" w:type="dxa"/>
+          </w:tcPr>
+          <w:p>
+            <w:pPr>
+              <w:rPr>
+                <w:rFonts w:ascii="Consolas" w:hAnsi="Consolas" w:cs="Consolas"/>
+                <w:color w:val="0000FF"/>
+                <w:sz w:val="19"/>
+                <w:szCs w:val="19"/>
+                <w:highlight w:val="white"/>
+              </w:rPr>
+            </w:pPr>
+            <w:r>
+              <w:rPr>
+                <w:rFonts w:ascii="Consolas" w:hAnsi="Consolas" w:cs="Consolas"/>
+                <w:color w:val="0000FF"/>
+                <w:sz w:val="19"/>
+                <w:szCs w:val="19"/>
+                <w:highlight w:val="white"/>
+              </w:rPr>
+              <w:t>public</w:t>
+            </w:r>
+            <w:r>
+              <w:rPr>
+                <w:rFonts w:ascii="Consolas" w:hAnsi="Consolas" w:cs="Consolas"/>
+                <w:color w:val="000000"/>
+                <w:sz w:val="19"/>
+                <w:szCs w:val="19"/>
+                <w:highlight w:val="white"/>
+              </w:rPr>
+              <w:t xml:space="preserve"> </w:t>
+            </w:r>
+            <w:r>
+              <w:rPr>
+                <w:rFonts w:ascii="Consolas" w:hAnsi="Consolas" w:cs="Consolas"/>
+                <w:color w:val="0000FF"/>
+                <w:sz w:val="19"/>
+                <w:szCs w:val="19"/>
+                <w:highlight w:val="white"/>
+              </w:rPr>
+              <w:t>void</w:t>
+            </w:r>
+            <w:r>
+              <w:rPr>
+                <w:rFonts w:ascii="Consolas" w:hAnsi="Consolas" w:cs="Consolas"/>
+                <w:color w:val="000000"/>
+                <w:sz w:val="19"/>
+                <w:szCs w:val="19"/>
+                <w:highlight w:val="white"/>
+              </w:rPr>
+              <w:t xml:space="preserve"> </w:t>
+            </w:r>
+            <w:proofErr w:type="spellStart"/>
+            <w:r>
+              <w:rPr>
+                <w:rFonts w:ascii="Consolas" w:hAnsi="Consolas" w:cs="Consolas"/>
+                <w:color w:val="000000"/>
+                <w:sz w:val="19"/>
+                <w:szCs w:val="19"/>
+                <w:highlight w:val="white"/>
+              </w:rPr>
+              <w:t>IncreaseSizeOfOutput</w:t>
+            </w:r>
+            <w:proofErr w:type="spellEnd"/>
+            <w:r>
+              <w:rPr>
+                <w:rFonts w:ascii="Consolas" w:hAnsi="Consolas" w:cs="Consolas"/>
+                <w:color w:val="000000"/>
+                <w:sz w:val="19"/>
+                <w:szCs w:val="19"/>
+                <w:highlight w:val="white"/>
+              </w:rPr>
+              <w:t>()</w:t>
+            </w:r>
+          </w:p>
+        </w:tc>
+        <w:tc>
+          <w:tcPr>
+            <w:tcW w:w="5490" w:type="dxa"/>
+          </w:tcPr>
+          <w:p>
+            <w:pPr>
+              <w:cnfStyle w:val="000000010000" w:firstRow="0" w:lastRow="0" w:firstColumn="0" w:lastColumn="0" w:oddVBand="0" w:evenVBand="0" w:oddHBand="0" w:evenHBand="1" w:firstRowFirstColumn="0" w:firstRowLastColumn="0" w:lastRowFirstColumn="0" w:lastRowLastColumn="0"/>
+              <w:rPr>
+                <w:sz w:val="20"/>
+              </w:rPr>
+            </w:pPr>
+            <w:r>
+              <w:rPr>
+                <w:sz w:val="20"/>
+              </w:rPr>
+              <w:t xml:space="preserve">Increase the Text Size by 1 unit, while modifying the </w:t>
+            </w:r>
+            <w:proofErr w:type="spellStart"/>
+            <w:r>
+              <w:rPr>
+                <w:sz w:val="20"/>
+              </w:rPr>
+              <w:t>settingsManager</w:t>
+            </w:r>
+            <w:proofErr w:type="spellEnd"/>
+          </w:p>
+        </w:tc>
+      </w:tr>
+      <w:tr>
+        <w:trPr>
+          <w:cnfStyle w:val="000000100000" w:firstRow="0" w:lastRow="0" w:firstColumn="0" w:lastColumn="0" w:oddVBand="0" w:evenVBand="0" w:oddHBand="1" w:evenHBand="0" w:firstRowFirstColumn="0" w:firstRowLastColumn="0" w:lastRowFirstColumn="0" w:lastRowLastColumn="0"/>
+        </w:trPr>
+        <w:tc>
+          <w:tcPr>
+            <w:cnfStyle w:val="001000000000" w:firstRow="0" w:lastRow="0" w:firstColumn="1" w:lastColumn="0" w:oddVBand="0" w:evenVBand="0" w:oddHBand="0" w:evenHBand="0" w:firstRowFirstColumn="0" w:firstRowLastColumn="0" w:lastRowFirstColumn="0" w:lastRowLastColumn="0"/>
+            <w:tcW w:w="4068" w:type="dxa"/>
+          </w:tcPr>
+          <w:p>
+            <w:pPr>
+              <w:rPr>
+                <w:rFonts w:ascii="Consolas" w:hAnsi="Consolas" w:cs="Consolas"/>
+                <w:color w:val="0000FF"/>
+                <w:sz w:val="19"/>
+                <w:szCs w:val="19"/>
+                <w:highlight w:val="white"/>
+              </w:rPr>
+            </w:pPr>
+            <w:r>
+              <w:rPr>
+                <w:rFonts w:ascii="Consolas" w:hAnsi="Consolas" w:cs="Consolas"/>
+                <w:color w:val="0000FF"/>
+                <w:sz w:val="19"/>
+                <w:szCs w:val="19"/>
+                <w:highlight w:val="white"/>
+              </w:rPr>
+              <w:t>public</w:t>
+            </w:r>
+            <w:r>
+              <w:rPr>
+                <w:rFonts w:ascii="Consolas" w:hAnsi="Consolas" w:cs="Consolas"/>
+                <w:color w:val="000000"/>
+                <w:sz w:val="19"/>
+                <w:szCs w:val="19"/>
+                <w:highlight w:val="white"/>
+              </w:rPr>
+              <w:t xml:space="preserve"> </w:t>
+            </w:r>
+            <w:r>
+              <w:rPr>
+                <w:rFonts w:ascii="Consolas" w:hAnsi="Consolas" w:cs="Consolas"/>
+                <w:color w:val="0000FF"/>
+                <w:sz w:val="19"/>
+                <w:szCs w:val="19"/>
+                <w:highlight w:val="white"/>
+              </w:rPr>
+              <w:t>void</w:t>
+            </w:r>
+            <w:r>
+              <w:rPr>
+                <w:rFonts w:ascii="Consolas" w:hAnsi="Consolas" w:cs="Consolas"/>
+                <w:color w:val="000000"/>
+                <w:sz w:val="19"/>
+                <w:szCs w:val="19"/>
+                <w:highlight w:val="white"/>
+              </w:rPr>
+              <w:t xml:space="preserve"> </w:t>
+            </w:r>
+            <w:proofErr w:type="spellStart"/>
+            <w:r>
+              <w:rPr>
+                <w:rFonts w:ascii="Consolas" w:hAnsi="Consolas" w:cs="Consolas"/>
+                <w:color w:val="000000"/>
+                <w:sz w:val="19"/>
+                <w:szCs w:val="19"/>
+                <w:highlight w:val="white"/>
+              </w:rPr>
+              <w:t>DisplayCommand</w:t>
+            </w:r>
+            <w:proofErr w:type="spellEnd"/>
+            <w:r>
+              <w:rPr>
+                <w:rFonts w:ascii="Consolas" w:hAnsi="Consolas" w:cs="Consolas"/>
+                <w:color w:val="000000"/>
+                <w:sz w:val="19"/>
+                <w:szCs w:val="19"/>
+                <w:highlight w:val="white"/>
+              </w:rPr>
+              <w:t>(</w:t>
+            </w:r>
+            <w:r>
+              <w:rPr>
+                <w:rFonts w:ascii="Consolas" w:hAnsi="Consolas" w:cs="Consolas"/>
+                <w:color w:val="0000FF"/>
+                <w:sz w:val="19"/>
+                <w:szCs w:val="19"/>
+                <w:highlight w:val="white"/>
+              </w:rPr>
+              <w:t>string</w:t>
+            </w:r>
+            <w:r>
+              <w:rPr>
+                <w:rFonts w:ascii="Consolas" w:hAnsi="Consolas" w:cs="Consolas"/>
+                <w:color w:val="000000"/>
+                <w:sz w:val="19"/>
+                <w:szCs w:val="19"/>
+                <w:highlight w:val="white"/>
+              </w:rPr>
+              <w:t xml:space="preserve"> </w:t>
+            </w:r>
+            <w:proofErr w:type="spellStart"/>
+            <w:r>
+              <w:rPr>
+                <w:rFonts w:ascii="Consolas" w:hAnsi="Consolas" w:cs="Consolas"/>
+                <w:color w:val="000000"/>
+                <w:sz w:val="19"/>
+                <w:szCs w:val="19"/>
+                <w:highlight w:val="white"/>
+              </w:rPr>
+              <w:t>userInput,</w:t>
+            </w:r>
+            <w:r>
+              <w:rPr>
+                <w:rFonts w:ascii="Consolas" w:hAnsi="Consolas" w:cs="Consolas"/>
+                <w:color w:val="0000FF"/>
+                <w:sz w:val="19"/>
+                <w:szCs w:val="19"/>
+                <w:highlight w:val="white"/>
+              </w:rPr>
+              <w:t>string</w:t>
+            </w:r>
+            <w:proofErr w:type="spellEnd"/>
+            <w:r>
+              <w:rPr>
+                <w:rFonts w:ascii="Consolas" w:hAnsi="Consolas" w:cs="Consolas"/>
+                <w:color w:val="000000"/>
+                <w:sz w:val="19"/>
+                <w:szCs w:val="19"/>
+                <w:highlight w:val="white"/>
+              </w:rPr>
+              <w:t xml:space="preserve"> </w:t>
+            </w:r>
+            <w:proofErr w:type="spellStart"/>
+            <w:r>
+              <w:rPr>
+                <w:rFonts w:ascii="Consolas" w:hAnsi="Consolas" w:cs="Consolas"/>
+                <w:color w:val="000000"/>
+                <w:sz w:val="19"/>
+                <w:szCs w:val="19"/>
+                <w:highlight w:val="white"/>
+              </w:rPr>
+              <w:t>systemOutput</w:t>
+            </w:r>
+            <w:proofErr w:type="spellEnd"/>
+            <w:r>
+              <w:rPr>
+                <w:rFonts w:ascii="Consolas" w:hAnsi="Consolas" w:cs="Consolas"/>
+                <w:color w:val="000000"/>
+                <w:sz w:val="19"/>
+                <w:szCs w:val="19"/>
+                <w:highlight w:val="white"/>
+              </w:rPr>
+              <w:t>)</w:t>
+            </w:r>
+          </w:p>
+        </w:tc>
+        <w:tc>
+          <w:tcPr>
+            <w:tcW w:w="5490" w:type="dxa"/>
+          </w:tcPr>
+          <w:p>
+            <w:pPr>
+              <w:cnfStyle w:val="000000100000" w:firstRow="0" w:lastRow="0" w:firstColumn="0" w:lastColumn="0" w:oddVBand="0" w:evenVBand="0" w:oddHBand="1" w:evenHBand="0" w:firstRowFirstColumn="0" w:firstRowLastColumn="0" w:lastRowFirstColumn="0" w:lastRowLastColumn="0"/>
+              <w:rPr>
+                <w:sz w:val="20"/>
+              </w:rPr>
+            </w:pPr>
+            <w:r>
+              <w:rPr>
+                <w:sz w:val="20"/>
+              </w:rPr>
+              <w:t>This method displays both ToDo++ output and input with correct formatting</w:t>
+            </w:r>
+          </w:p>
+        </w:tc>
+      </w:tr>
+    </w:tbl>
+    <w:p>
+      <w:pPr>
+        <w:spacing w:after="0" w:line="240" w:lineRule="auto"/>
+        <w:rPr>
+          <w:sz w:val="24"/>
+        </w:rPr>
+      </w:pPr>
+    </w:p>
+    <w:p/>
     <w:sectPr>
       <w:pgSz w:w="12240" w:h="15840"/>
       <w:pgMar w:top="1440" w:right="1440" w:bottom="1440" w:left="1440" w:header="720" w:footer="720" w:gutter="0"/>
@@ -8161,7 +9058,7 @@
 </file>
 
 <file path=customXml/itemProps1.xml><?xml version="1.0" encoding="utf-8"?>
-<ds:datastoreItem xmlns:ds="http://schemas.openxmlformats.org/officeDocument/2006/customXml" ds:itemID="{DE3BF149-610C-465F-B07B-B4EE094C8F24}">
+<ds:datastoreItem xmlns:ds="http://schemas.openxmlformats.org/officeDocument/2006/customXml" ds:itemID="{8EF17504-5566-4414-9BCF-E3B2694417BD}">
   <ds:schemaRefs>
     <ds:schemaRef ds:uri="http://schemas.openxmlformats.org/officeDocument/2006/bibliography"/>
   </ds:schemaRefs>

</xml_diff>

<commit_message>
Updated Object Names and documentation
</commit_message>
<xml_diff>
--- a/doc/raaj documentation.docx
+++ b/doc/raaj documentation.docx
@@ -1534,8 +1534,6 @@
                               </w:rPr>
                               <w:t>Settings</w:t>
                             </w:r>
-                            <w:bookmarkStart w:id="0" w:name="_GoBack"/>
-                            <w:bookmarkEnd w:id="0"/>
                             <w:r>
                               <w:rPr>
                                 <w:color w:val="FF0000"/>
@@ -1660,8 +1658,6 @@
                         </w:rPr>
                         <w:t>Settings</w:t>
                       </w:r>
-                      <w:bookmarkStart w:id="1" w:name="_GoBack"/>
-                      <w:bookmarkEnd w:id="1"/>
                       <w:r>
                         <w:rPr>
                           <w:color w:val="FF0000"/>
@@ -2279,7 +2275,16 @@
                 <w:sz w:val="19"/>
                 <w:szCs w:val="19"/>
               </w:rPr>
-              <w:t>PrepareSystemTray</w:t>
+              <w:t>Initialize</w:t>
+            </w:r>
+            <w:r>
+              <w:rPr>
+                <w:rFonts w:ascii="Consolas" w:hAnsi="Consolas" w:cs="Consolas"/>
+                <w:color w:val="000000"/>
+                <w:sz w:val="19"/>
+                <w:szCs w:val="19"/>
+              </w:rPr>
+              <w:t>SystemTray</w:t>
             </w:r>
             <w:proofErr w:type="spellEnd"/>
             <w:r>
@@ -2336,7 +2341,16 @@
                 <w:sz w:val="19"/>
                 <w:szCs w:val="19"/>
               </w:rPr>
-              <w:t>PrepareSettings</w:t>
+              <w:t>Initialize</w:t>
+            </w:r>
+            <w:r>
+              <w:rPr>
+                <w:rFonts w:ascii="Consolas" w:hAnsi="Consolas" w:cs="Consolas"/>
+                <w:color w:val="000000"/>
+                <w:sz w:val="19"/>
+                <w:szCs w:val="19"/>
+              </w:rPr>
+              <w:t>Settings</w:t>
             </w:r>
             <w:proofErr w:type="spellEnd"/>
             <w:r>
@@ -2403,7 +2417,16 @@
                 <w:szCs w:val="19"/>
               </w:rPr>
               <w:lastRenderedPageBreak/>
-              <w:t>PrepareMenu</w:t>
+              <w:t>Initialize</w:t>
+            </w:r>
+            <w:r>
+              <w:rPr>
+                <w:rFonts w:ascii="Consolas" w:hAnsi="Consolas" w:cs="Consolas"/>
+                <w:color w:val="000000"/>
+                <w:sz w:val="19"/>
+                <w:szCs w:val="19"/>
+              </w:rPr>
+              <w:t>Menu</w:t>
             </w:r>
             <w:proofErr w:type="spellEnd"/>
             <w:r>
@@ -2463,7 +2486,16 @@
                 <w:sz w:val="19"/>
                 <w:szCs w:val="19"/>
               </w:rPr>
-              <w:t>PrepareOutputBox</w:t>
+              <w:t>Initialize</w:t>
+            </w:r>
+            <w:r>
+              <w:rPr>
+                <w:rFonts w:ascii="Consolas" w:hAnsi="Consolas" w:cs="Consolas"/>
+                <w:color w:val="000000"/>
+                <w:sz w:val="19"/>
+                <w:szCs w:val="19"/>
+              </w:rPr>
+              <w:t>OutputBox</w:t>
             </w:r>
             <w:proofErr w:type="spellEnd"/>
             <w:r>
@@ -2523,7 +2555,16 @@
                 <w:sz w:val="19"/>
                 <w:szCs w:val="19"/>
               </w:rPr>
-              <w:t>PrepareLogic</w:t>
+              <w:t>Initialize</w:t>
+            </w:r>
+            <w:r>
+              <w:rPr>
+                <w:rFonts w:ascii="Consolas" w:hAnsi="Consolas" w:cs="Consolas"/>
+                <w:color w:val="000000"/>
+                <w:sz w:val="19"/>
+                <w:szCs w:val="19"/>
+              </w:rPr>
+              <w:t>Logic</w:t>
             </w:r>
             <w:proofErr w:type="spellEnd"/>
             <w:r>
@@ -2698,7 +2739,16 @@
                 <w:sz w:val="19"/>
                 <w:szCs w:val="19"/>
               </w:rPr>
-              <w:t>PrepareSystemTray</w:t>
+              <w:t>Initialize</w:t>
+            </w:r>
+            <w:r>
+              <w:rPr>
+                <w:rFonts w:ascii="Consolas" w:hAnsi="Consolas" w:cs="Consolas"/>
+                <w:color w:val="000000"/>
+                <w:sz w:val="19"/>
+                <w:szCs w:val="19"/>
+              </w:rPr>
+              <w:t>SystemTray</w:t>
             </w:r>
             <w:proofErr w:type="spellEnd"/>
             <w:r>
@@ -3115,7 +3165,16 @@
                 <w:sz w:val="19"/>
                 <w:szCs w:val="19"/>
               </w:rPr>
-              <w:t>PrepareSettings</w:t>
+              <w:t>Initialize</w:t>
+            </w:r>
+            <w:r>
+              <w:rPr>
+                <w:rFonts w:ascii="Consolas" w:hAnsi="Consolas" w:cs="Consolas"/>
+                <w:color w:val="000000"/>
+                <w:sz w:val="19"/>
+                <w:szCs w:val="19"/>
+              </w:rPr>
+              <w:t>ettings</w:t>
             </w:r>
             <w:proofErr w:type="spellEnd"/>
             <w:r>
@@ -3450,7 +3509,16 @@
                 <w:sz w:val="19"/>
                 <w:szCs w:val="19"/>
               </w:rPr>
-              <w:t>PrepareMenu</w:t>
+              <w:t>Initialize</w:t>
+            </w:r>
+            <w:r>
+              <w:rPr>
+                <w:rFonts w:ascii="Consolas" w:hAnsi="Consolas" w:cs="Consolas"/>
+                <w:color w:val="000000"/>
+                <w:sz w:val="19"/>
+                <w:szCs w:val="19"/>
+              </w:rPr>
+              <w:t>Menu</w:t>
             </w:r>
             <w:proofErr w:type="spellEnd"/>
             <w:r>
@@ -3596,7 +3664,16 @@
                 <w:sz w:val="19"/>
                 <w:szCs w:val="19"/>
               </w:rPr>
-              <w:t>PrepareOutputBox</w:t>
+              <w:t>Initialize</w:t>
+            </w:r>
+            <w:r>
+              <w:rPr>
+                <w:rFonts w:ascii="Consolas" w:hAnsi="Consolas" w:cs="Consolas"/>
+                <w:color w:val="000000"/>
+                <w:sz w:val="19"/>
+                <w:szCs w:val="19"/>
+              </w:rPr>
+              <w:t>OutputBox</w:t>
             </w:r>
             <w:proofErr w:type="spellEnd"/>
             <w:r>
@@ -3750,7 +3827,16 @@
                 <w:sz w:val="19"/>
                 <w:szCs w:val="19"/>
               </w:rPr>
-              <w:t>PrepareLogic</w:t>
+              <w:t>Initialize</w:t>
+            </w:r>
+            <w:r>
+              <w:rPr>
+                <w:rFonts w:ascii="Consolas" w:hAnsi="Consolas" w:cs="Consolas"/>
+                <w:color w:val="000000"/>
+                <w:sz w:val="19"/>
+                <w:szCs w:val="19"/>
+              </w:rPr>
+              <w:t>Logic</w:t>
             </w:r>
             <w:proofErr w:type="spellEnd"/>
             <w:r>
@@ -7004,6 +7090,13 @@
           <w:b/>
           <w:sz w:val="24"/>
         </w:rPr>
+        <w:t>UI</w:t>
+      </w:r>
+      <w:r>
+        <w:rPr>
+          <w:b/>
+          <w:sz w:val="24"/>
+        </w:rPr>
         <w:t>.cs</w:t>
       </w:r>
       <w:proofErr w:type="spellEnd"/>
@@ -7036,6 +7129,20 @@
           <w:sz w:val="24"/>
         </w:rPr>
       </w:pPr>
+    </w:p>
+    <w:p>
+      <w:pPr>
+        <w:spacing w:after="0" w:line="240" w:lineRule="auto"/>
+        <w:rPr>
+          <w:sz w:val="24"/>
+        </w:rPr>
+      </w:pPr>
+      <w:r>
+        <w:rPr>
+          <w:sz w:val="24"/>
+        </w:rPr>
+        <w:t>Attributes</w:t>
+      </w:r>
     </w:p>
     <w:tbl>
       <w:tblPr>
@@ -7069,7 +7176,7 @@
                 <w:rFonts w:asciiTheme="minorHAnsi" w:hAnsiTheme="minorHAnsi" w:cstheme="minorHAnsi"/>
                 <w:b w:val="0"/>
               </w:rPr>
-              <w:t>Methods</w:t>
+              <w:t>Attribute</w:t>
             </w:r>
           </w:p>
         </w:tc>
@@ -7119,7 +7226,7 @@
                 <w:szCs w:val="19"/>
                 <w:highlight w:val="white"/>
               </w:rPr>
-              <w:t>public</w:t>
+              <w:t>private</w:t>
             </w:r>
             <w:r>
               <w:rPr>
@@ -7134,12 +7241,12 @@
             <w:r>
               <w:rPr>
                 <w:rFonts w:ascii="Consolas" w:hAnsi="Consolas" w:cs="Consolas"/>
-                <w:color w:val="0000FF"/>
-                <w:sz w:val="19"/>
-                <w:szCs w:val="19"/>
-                <w:highlight w:val="white"/>
-              </w:rPr>
-              <w:t>void</w:t>
+                <w:color w:val="2B91AF"/>
+                <w:sz w:val="19"/>
+                <w:szCs w:val="19"/>
+                <w:highlight w:val="white"/>
+              </w:rPr>
+              <w:t>Settings</w:t>
             </w:r>
             <w:r>
               <w:rPr>
@@ -7160,7 +7267,7 @@
                 <w:szCs w:val="19"/>
                 <w:highlight w:val="white"/>
               </w:rPr>
-              <w:t>SetSettingsManager</w:t>
+              <w:t>settings</w:t>
             </w:r>
             <w:proofErr w:type="spellEnd"/>
             <w:r>
@@ -7171,49 +7278,7 @@
                 <w:szCs w:val="19"/>
                 <w:highlight w:val="white"/>
               </w:rPr>
-              <w:t>(</w:t>
-            </w:r>
-            <w:r>
-              <w:rPr>
-                <w:rFonts w:ascii="Consolas" w:hAnsi="Consolas" w:cs="Consolas"/>
-                <w:color w:val="2B91AF"/>
-                <w:sz w:val="19"/>
-                <w:szCs w:val="19"/>
-                <w:highlight w:val="white"/>
-              </w:rPr>
-              <w:t>SettingsManager</w:t>
-            </w:r>
-            <w:r>
-              <w:rPr>
-                <w:rFonts w:ascii="Consolas" w:hAnsi="Consolas" w:cs="Consolas"/>
-                <w:color w:val="000000"/>
-                <w:sz w:val="19"/>
-                <w:szCs w:val="19"/>
-                <w:highlight w:val="white"/>
-              </w:rPr>
-              <w:t xml:space="preserve"> </w:t>
-            </w:r>
-            <w:proofErr w:type="spellStart"/>
-            <w:r>
-              <w:rPr>
-                <w:rFonts w:ascii="Consolas" w:hAnsi="Consolas" w:cs="Consolas"/>
-                <w:color w:val="000000"/>
-                <w:sz w:val="19"/>
-                <w:szCs w:val="19"/>
-                <w:highlight w:val="white"/>
-              </w:rPr>
-              <w:t>passedSettingsManager</w:t>
-            </w:r>
-            <w:proofErr w:type="spellEnd"/>
-            <w:r>
-              <w:rPr>
-                <w:rFonts w:ascii="Consolas" w:hAnsi="Consolas" w:cs="Consolas"/>
-                <w:color w:val="000000"/>
-                <w:sz w:val="19"/>
-                <w:szCs w:val="19"/>
-                <w:highlight w:val="white"/>
-              </w:rPr>
-              <w:t>)</w:t>
+              <w:t>;</w:t>
             </w:r>
           </w:p>
         </w:tc>
@@ -7232,35 +7297,7 @@
               <w:rPr>
                 <w:sz w:val="20"/>
               </w:rPr>
-              <w:t xml:space="preserve">Set the </w:t>
-            </w:r>
-            <w:proofErr w:type="spellStart"/>
-            <w:r>
-              <w:rPr>
-                <w:sz w:val="20"/>
-              </w:rPr>
-              <w:t>settingsManager</w:t>
-            </w:r>
-            <w:proofErr w:type="spellEnd"/>
-            <w:r>
-              <w:rPr>
-                <w:sz w:val="20"/>
-              </w:rPr>
-              <w:t xml:space="preserve"> of the </w:t>
-            </w:r>
-            <w:proofErr w:type="spellStart"/>
-            <w:r>
-              <w:rPr>
-                <w:sz w:val="20"/>
-              </w:rPr>
-              <w:t>OuputBox</w:t>
-            </w:r>
-            <w:proofErr w:type="spellEnd"/>
-            <w:r>
-              <w:rPr>
-                <w:sz w:val="20"/>
-              </w:rPr>
-              <w:t xml:space="preserve"> Control, so interaction is possible</w:t>
+              <w:t>Contains the instance of settings passed in</w:t>
             </w:r>
           </w:p>
         </w:tc>
@@ -7291,7 +7328,7 @@
                 <w:szCs w:val="19"/>
                 <w:highlight w:val="white"/>
               </w:rPr>
-              <w:t>public</w:t>
+              <w:t>private</w:t>
             </w:r>
             <w:r>
               <w:rPr>
@@ -7303,16 +7340,18 @@
               </w:rPr>
               <w:t xml:space="preserve"> </w:t>
             </w:r>
-            <w:r>
-              <w:rPr>
-                <w:rFonts w:ascii="Consolas" w:hAnsi="Consolas" w:cs="Consolas"/>
-                <w:color w:val="0000FF"/>
-                <w:sz w:val="19"/>
-                <w:szCs w:val="19"/>
-                <w:highlight w:val="white"/>
-              </w:rPr>
-              <w:t>void</w:t>
-            </w:r>
+            <w:proofErr w:type="spellStart"/>
+            <w:r>
+              <w:rPr>
+                <w:rFonts w:ascii="Consolas" w:hAnsi="Consolas" w:cs="Consolas"/>
+                <w:color w:val="2B91AF"/>
+                <w:sz w:val="19"/>
+                <w:szCs w:val="19"/>
+                <w:highlight w:val="white"/>
+              </w:rPr>
+              <w:t>CommandType</w:t>
+            </w:r>
+            <w:proofErr w:type="spellEnd"/>
             <w:r>
               <w:rPr>
                 <w:rFonts w:ascii="Consolas" w:hAnsi="Consolas" w:cs="Consolas"/>
@@ -7332,7 +7371,7 @@
                 <w:szCs w:val="19"/>
                 <w:highlight w:val="white"/>
               </w:rPr>
-              <w:t>SetOutputSize</w:t>
+              <w:t>currentCommand</w:t>
             </w:r>
             <w:proofErr w:type="spellEnd"/>
             <w:r>
@@ -7343,29 +7382,7 @@
                 <w:szCs w:val="19"/>
                 <w:highlight w:val="white"/>
               </w:rPr>
-              <w:t>(</w:t>
-            </w:r>
-            <w:proofErr w:type="spellStart"/>
-            <w:r>
-              <w:rPr>
-                <w:rFonts w:ascii="Consolas" w:hAnsi="Consolas" w:cs="Consolas"/>
-                <w:color w:val="0000FF"/>
-                <w:sz w:val="19"/>
-                <w:szCs w:val="19"/>
-                <w:highlight w:val="white"/>
-              </w:rPr>
-              <w:t>int</w:t>
-            </w:r>
-            <w:proofErr w:type="spellEnd"/>
-            <w:r>
-              <w:rPr>
-                <w:rFonts w:ascii="Consolas" w:hAnsi="Consolas" w:cs="Consolas"/>
-                <w:color w:val="000000"/>
-                <w:sz w:val="19"/>
-                <w:szCs w:val="19"/>
-                <w:highlight w:val="white"/>
-              </w:rPr>
-              <w:t xml:space="preserve"> size)</w:t>
+              <w:t>;</w:t>
             </w:r>
           </w:p>
         </w:tc>
@@ -7384,7 +7401,7 @@
               <w:rPr>
                 <w:sz w:val="20"/>
               </w:rPr>
-              <w:t>Sets the Text Size of the OutputBox directly</w:t>
+              <w:t>Name of Command that is currently selected</w:t>
             </w:r>
           </w:p>
         </w:tc>
@@ -7416,7 +7433,7 @@
                 <w:szCs w:val="19"/>
                 <w:highlight w:val="white"/>
               </w:rPr>
-              <w:t>public</w:t>
+              <w:t>private</w:t>
             </w:r>
             <w:r>
               <w:rPr>
@@ -7431,12 +7448,12 @@
             <w:r>
               <w:rPr>
                 <w:rFonts w:ascii="Consolas" w:hAnsi="Consolas" w:cs="Consolas"/>
-                <w:color w:val="0000FF"/>
-                <w:sz w:val="19"/>
-                <w:szCs w:val="19"/>
-                <w:highlight w:val="white"/>
-              </w:rPr>
-              <w:t>void</w:t>
+                <w:color w:val="2B91AF"/>
+                <w:sz w:val="19"/>
+                <w:szCs w:val="19"/>
+                <w:highlight w:val="white"/>
+              </w:rPr>
+              <w:t>Settings</w:t>
             </w:r>
             <w:r>
               <w:rPr>
@@ -7457,7 +7474,7 @@
                 <w:szCs w:val="19"/>
                 <w:highlight w:val="white"/>
               </w:rPr>
-              <w:t>DecreaseSizeOfOutput</w:t>
+              <w:t>tempSettings</w:t>
             </w:r>
             <w:proofErr w:type="spellEnd"/>
             <w:r>
@@ -7468,7 +7485,7 @@
                 <w:szCs w:val="19"/>
                 <w:highlight w:val="white"/>
               </w:rPr>
-              <w:t>()</w:t>
+              <w:t xml:space="preserve">;  </w:t>
             </w:r>
           </w:p>
         </w:tc>
@@ -7487,14 +7504,2160 @@
               <w:rPr>
                 <w:sz w:val="20"/>
               </w:rPr>
-              <w:t xml:space="preserve">Decrease the Text Size by 1 unit, while modifying the </w:t>
+              <w:t xml:space="preserve">Copy of settings. This is where </w:t>
             </w:r>
             <w:proofErr w:type="spellStart"/>
             <w:r>
               <w:rPr>
                 <w:sz w:val="20"/>
               </w:rPr>
-              <w:t>settingsManager</w:t>
+              <w:t>FlexiCommands</w:t>
+            </w:r>
+            <w:proofErr w:type="spellEnd"/>
+            <w:r>
+              <w:rPr>
+                <w:sz w:val="20"/>
+              </w:rPr>
+              <w:t xml:space="preserve"> that are added stored and displayed in the </w:t>
+            </w:r>
+            <w:proofErr w:type="spellStart"/>
+            <w:r>
+              <w:rPr>
+                <w:sz w:val="20"/>
+              </w:rPr>
+              <w:t>SettingsUI</w:t>
+            </w:r>
+            <w:proofErr w:type="spellEnd"/>
+            <w:r>
+              <w:rPr>
+                <w:sz w:val="20"/>
+              </w:rPr>
+              <w:t xml:space="preserve">. When Apply or Ok are hit, settings will be updated with commands from </w:t>
+            </w:r>
+            <w:proofErr w:type="spellStart"/>
+            <w:r>
+              <w:rPr>
+                <w:sz w:val="20"/>
+              </w:rPr>
+              <w:t>tempSettings</w:t>
+            </w:r>
+            <w:proofErr w:type="spellEnd"/>
+          </w:p>
+        </w:tc>
+      </w:tr>
+    </w:tbl>
+    <w:p>
+      <w:pPr>
+        <w:spacing w:after="0" w:line="240" w:lineRule="auto"/>
+        <w:rPr>
+          <w:sz w:val="24"/>
+        </w:rPr>
+      </w:pPr>
+    </w:p>
+    <w:p>
+      <w:pPr>
+        <w:spacing w:after="0" w:line="240" w:lineRule="auto"/>
+      </w:pPr>
+      <w:r>
+        <w:t>Methods</w:t>
+      </w:r>
+    </w:p>
+    <w:tbl>
+      <w:tblPr>
+        <w:tblStyle w:val="LightGrid-Accent5"/>
+        <w:tblW w:w="9558" w:type="dxa"/>
+        <w:tblLook w:val="04A0" w:firstRow="1" w:lastRow="0" w:firstColumn="1" w:lastColumn="0" w:noHBand="0" w:noVBand="1"/>
+      </w:tblPr>
+      <w:tblGrid>
+        <w:gridCol w:w="4068"/>
+        <w:gridCol w:w="5490"/>
+      </w:tblGrid>
+      <w:tr>
+        <w:trPr>
+          <w:cnfStyle w:val="100000000000" w:firstRow="1" w:lastRow="0" w:firstColumn="0" w:lastColumn="0" w:oddVBand="0" w:evenVBand="0" w:oddHBand="0" w:evenHBand="0" w:firstRowFirstColumn="0" w:firstRowLastColumn="0" w:lastRowFirstColumn="0" w:lastRowLastColumn="0"/>
+        </w:trPr>
+        <w:tc>
+          <w:tcPr>
+            <w:cnfStyle w:val="001000000000" w:firstRow="0" w:lastRow="0" w:firstColumn="1" w:lastColumn="0" w:oddVBand="0" w:evenVBand="0" w:oddHBand="0" w:evenHBand="0" w:firstRowFirstColumn="0" w:firstRowLastColumn="0" w:lastRowFirstColumn="0" w:lastRowLastColumn="0"/>
+            <w:tcW w:w="4068" w:type="dxa"/>
+          </w:tcPr>
+          <w:p>
+            <w:pPr>
+              <w:rPr>
+                <w:rFonts w:asciiTheme="minorHAnsi" w:hAnsiTheme="minorHAnsi" w:cstheme="minorHAnsi"/>
+                <w:b w:val="0"/>
+                <w:sz w:val="24"/>
+              </w:rPr>
+            </w:pPr>
+            <w:r>
+              <w:rPr>
+                <w:rFonts w:asciiTheme="minorHAnsi" w:hAnsiTheme="minorHAnsi" w:cstheme="minorHAnsi"/>
+                <w:b w:val="0"/>
+              </w:rPr>
+              <w:t>Methods</w:t>
+            </w:r>
+          </w:p>
+        </w:tc>
+        <w:tc>
+          <w:tcPr>
+            <w:tcW w:w="5490" w:type="dxa"/>
+          </w:tcPr>
+          <w:p>
+            <w:pPr>
+              <w:cnfStyle w:val="100000000000" w:firstRow="1" w:lastRow="0" w:firstColumn="0" w:lastColumn="0" w:oddVBand="0" w:evenVBand="0" w:oddHBand="0" w:evenHBand="0" w:firstRowFirstColumn="0" w:firstRowLastColumn="0" w:lastRowFirstColumn="0" w:lastRowLastColumn="0"/>
+              <w:rPr>
+                <w:b w:val="0"/>
+                <w:sz w:val="24"/>
+              </w:rPr>
+            </w:pPr>
+            <w:r>
+              <w:rPr>
+                <w:rFonts w:asciiTheme="minorHAnsi" w:hAnsiTheme="minorHAnsi" w:cstheme="minorHAnsi"/>
+                <w:b w:val="0"/>
+                <w:sz w:val="24"/>
+              </w:rPr>
+              <w:t>Explanation</w:t>
+            </w:r>
+          </w:p>
+        </w:tc>
+      </w:tr>
+      <w:tr>
+        <w:trPr>
+          <w:cnfStyle w:val="000000100000" w:firstRow="0" w:lastRow="0" w:firstColumn="0" w:lastColumn="0" w:oddVBand="0" w:evenVBand="0" w:oddHBand="1" w:evenHBand="0" w:firstRowFirstColumn="0" w:firstRowLastColumn="0" w:lastRowFirstColumn="0" w:lastRowLastColumn="0"/>
+        </w:trPr>
+        <w:tc>
+          <w:tcPr>
+            <w:cnfStyle w:val="001000000000" w:firstRow="0" w:lastRow="0" w:firstColumn="1" w:lastColumn="0" w:oddVBand="0" w:evenVBand="0" w:oddHBand="0" w:evenHBand="0" w:firstRowFirstColumn="0" w:firstRowLastColumn="0" w:lastRowFirstColumn="0" w:lastRowLastColumn="0"/>
+            <w:tcW w:w="4068" w:type="dxa"/>
+          </w:tcPr>
+          <w:p>
+            <w:pPr>
+              <w:rPr>
+                <w:sz w:val="24"/>
+              </w:rPr>
+            </w:pPr>
+            <w:r>
+              <w:rPr>
+                <w:rFonts w:ascii="Consolas" w:hAnsi="Consolas" w:cs="Consolas"/>
+                <w:color w:val="0000FF"/>
+                <w:sz w:val="19"/>
+                <w:szCs w:val="19"/>
+              </w:rPr>
+              <w:t xml:space="preserve">public void </w:t>
+            </w:r>
+            <w:proofErr w:type="spellStart"/>
+            <w:r>
+              <w:rPr>
+                <w:rFonts w:ascii="Consolas" w:hAnsi="Consolas" w:cs="Consolas"/>
+                <w:color w:val="000000"/>
+                <w:sz w:val="19"/>
+                <w:szCs w:val="19"/>
+                <w:highlight w:val="white"/>
+              </w:rPr>
+              <w:t>LoadPersonalSettingsTab</w:t>
+            </w:r>
+            <w:proofErr w:type="spellEnd"/>
+            <w:r>
+              <w:rPr>
+                <w:rFonts w:ascii="Consolas" w:hAnsi="Consolas" w:cs="Consolas"/>
+                <w:color w:val="000000"/>
+                <w:sz w:val="19"/>
+                <w:szCs w:val="19"/>
+                <w:highlight w:val="white"/>
+              </w:rPr>
+              <w:t xml:space="preserve">();  </w:t>
+            </w:r>
+          </w:p>
+        </w:tc>
+        <w:tc>
+          <w:tcPr>
+            <w:tcW w:w="5490" w:type="dxa"/>
+          </w:tcPr>
+          <w:p>
+            <w:pPr>
+              <w:cnfStyle w:val="000000100000" w:firstRow="0" w:lastRow="0" w:firstColumn="0" w:lastColumn="0" w:oddVBand="0" w:evenVBand="0" w:oddHBand="1" w:evenHBand="0" w:firstRowFirstColumn="0" w:firstRowLastColumn="0" w:lastRowFirstColumn="0" w:lastRowLastColumn="0"/>
+              <w:rPr>
+                <w:sz w:val="20"/>
+              </w:rPr>
+            </w:pPr>
+            <w:r>
+              <w:rPr>
+                <w:sz w:val="20"/>
+              </w:rPr>
+              <w:t>Loads the Personal Settings Tab</w:t>
+            </w:r>
+          </w:p>
+        </w:tc>
+      </w:tr>
+      <w:tr>
+        <w:trPr>
+          <w:cnfStyle w:val="000000010000" w:firstRow="0" w:lastRow="0" w:firstColumn="0" w:lastColumn="0" w:oddVBand="0" w:evenVBand="0" w:oddHBand="0" w:evenHBand="1" w:firstRowFirstColumn="0" w:firstRowLastColumn="0" w:lastRowFirstColumn="0" w:lastRowLastColumn="0"/>
+        </w:trPr>
+        <w:tc>
+          <w:tcPr>
+            <w:cnfStyle w:val="001000000000" w:firstRow="0" w:lastRow="0" w:firstColumn="1" w:lastColumn="0" w:oddVBand="0" w:evenVBand="0" w:oddHBand="0" w:evenHBand="0" w:firstRowFirstColumn="0" w:firstRowLastColumn="0" w:lastRowFirstColumn="0" w:lastRowLastColumn="0"/>
+            <w:tcW w:w="4068" w:type="dxa"/>
+          </w:tcPr>
+          <w:p>
+            <w:pPr>
+              <w:rPr>
+                <w:rFonts w:ascii="Consolas" w:hAnsi="Consolas" w:cs="Consolas"/>
+                <w:color w:val="0000FF"/>
+                <w:sz w:val="19"/>
+                <w:szCs w:val="19"/>
+              </w:rPr>
+            </w:pPr>
+            <w:r>
+              <w:rPr>
+                <w:rFonts w:ascii="Consolas" w:hAnsi="Consolas" w:cs="Consolas"/>
+                <w:color w:val="0000FF"/>
+                <w:sz w:val="19"/>
+                <w:szCs w:val="19"/>
+              </w:rPr>
+              <w:lastRenderedPageBreak/>
+              <w:t xml:space="preserve">public void </w:t>
+            </w:r>
+            <w:proofErr w:type="spellStart"/>
+            <w:r>
+              <w:rPr>
+                <w:rFonts w:ascii="Consolas" w:hAnsi="Consolas" w:cs="Consolas"/>
+                <w:color w:val="000000"/>
+                <w:sz w:val="19"/>
+                <w:szCs w:val="19"/>
+                <w:highlight w:val="white"/>
+              </w:rPr>
+              <w:t>LoadFlexiCommandTab</w:t>
+            </w:r>
+            <w:proofErr w:type="spellEnd"/>
+            <w:r>
+              <w:rPr>
+                <w:rFonts w:ascii="Consolas" w:hAnsi="Consolas" w:cs="Consolas"/>
+                <w:color w:val="000000"/>
+                <w:sz w:val="19"/>
+                <w:szCs w:val="19"/>
+                <w:highlight w:val="white"/>
+              </w:rPr>
+              <w:t>();</w:t>
+            </w:r>
+          </w:p>
+        </w:tc>
+        <w:tc>
+          <w:tcPr>
+            <w:tcW w:w="5490" w:type="dxa"/>
+          </w:tcPr>
+          <w:p>
+            <w:pPr>
+              <w:cnfStyle w:val="000000010000" w:firstRow="0" w:lastRow="0" w:firstColumn="0" w:lastColumn="0" w:oddVBand="0" w:evenVBand="0" w:oddHBand="0" w:evenHBand="1" w:firstRowFirstColumn="0" w:firstRowLastColumn="0" w:lastRowFirstColumn="0" w:lastRowLastColumn="0"/>
+              <w:rPr>
+                <w:sz w:val="20"/>
+              </w:rPr>
+            </w:pPr>
+            <w:r>
+              <w:rPr>
+                <w:sz w:val="20"/>
+              </w:rPr>
+              <w:t>Loads the Flexi Commands Tab</w:t>
+            </w:r>
+          </w:p>
+        </w:tc>
+      </w:tr>
+    </w:tbl>
+    <w:p>
+      <w:pPr>
+        <w:spacing w:after="0" w:line="240" w:lineRule="auto"/>
+      </w:pPr>
+    </w:p>
+    <w:p>
+      <w:pPr>
+        <w:spacing w:after="0" w:line="240" w:lineRule="auto"/>
+        <w:rPr>
+          <w:b/>
+          <w:sz w:val="24"/>
+        </w:rPr>
+      </w:pPr>
+      <w:r>
+        <w:rPr>
+          <w:b/>
+          <w:sz w:val="24"/>
+        </w:rPr>
+        <w:t>Settings (</w:t>
+      </w:r>
+      <w:proofErr w:type="spellStart"/>
+      <w:r>
+        <w:rPr>
+          <w:b/>
+          <w:sz w:val="24"/>
+        </w:rPr>
+        <w:t>Settings.cs</w:t>
+      </w:r>
+      <w:proofErr w:type="spellEnd"/>
+      <w:r>
+        <w:rPr>
+          <w:b/>
+          <w:sz w:val="24"/>
+        </w:rPr>
+        <w:t>)</w:t>
+      </w:r>
+    </w:p>
+    <w:p>
+      <w:pPr>
+        <w:spacing w:after="0" w:line="240" w:lineRule="auto"/>
+        <w:rPr>
+          <w:sz w:val="24"/>
+        </w:rPr>
+      </w:pPr>
+      <w:r>
+        <w:rPr>
+          <w:sz w:val="24"/>
+        </w:rPr>
+        <w:t>All Settings are managed and stored here</w:t>
+      </w:r>
+    </w:p>
+    <w:p>
+      <w:pPr>
+        <w:spacing w:after="0" w:line="240" w:lineRule="auto"/>
+        <w:rPr>
+          <w:sz w:val="24"/>
+        </w:rPr>
+      </w:pPr>
+    </w:p>
+    <w:p>
+      <w:pPr>
+        <w:spacing w:after="0" w:line="240" w:lineRule="auto"/>
+        <w:rPr>
+          <w:sz w:val="24"/>
+        </w:rPr>
+      </w:pPr>
+      <w:proofErr w:type="spellStart"/>
+      <w:r>
+        <w:rPr>
+          <w:sz w:val="24"/>
+        </w:rPr>
+        <w:t>SettingsList</w:t>
+      </w:r>
+      <w:proofErr w:type="spellEnd"/>
+      <w:r>
+        <w:rPr>
+          <w:sz w:val="24"/>
+        </w:rPr>
+        <w:t xml:space="preserve"> is the class where all settings are stored. </w:t>
+      </w:r>
+      <w:proofErr w:type="gramStart"/>
+      <w:r>
+        <w:rPr>
+          <w:sz w:val="24"/>
+        </w:rPr>
+        <w:t>Settings contains</w:t>
+      </w:r>
+      <w:proofErr w:type="gramEnd"/>
+      <w:r>
+        <w:rPr>
+          <w:sz w:val="24"/>
+        </w:rPr>
+        <w:t xml:space="preserve"> an instance of </w:t>
+      </w:r>
+      <w:proofErr w:type="spellStart"/>
+      <w:r>
+        <w:rPr>
+          <w:sz w:val="24"/>
+        </w:rPr>
+        <w:t>SettingsList</w:t>
+      </w:r>
+      <w:proofErr w:type="spellEnd"/>
+      <w:r>
+        <w:rPr>
+          <w:sz w:val="24"/>
+        </w:rPr>
+        <w:t xml:space="preserve">. </w:t>
+      </w:r>
+      <w:proofErr w:type="gramStart"/>
+      <w:r>
+        <w:rPr>
+          <w:sz w:val="24"/>
+        </w:rPr>
+        <w:t>Settings also has</w:t>
+      </w:r>
+      <w:proofErr w:type="gramEnd"/>
+      <w:r>
+        <w:rPr>
+          <w:sz w:val="24"/>
+        </w:rPr>
+        <w:t xml:space="preserve"> methods that can modify </w:t>
+      </w:r>
+      <w:proofErr w:type="spellStart"/>
+      <w:r>
+        <w:rPr>
+          <w:sz w:val="24"/>
+        </w:rPr>
+        <w:t>SettingsList</w:t>
+      </w:r>
+      <w:proofErr w:type="spellEnd"/>
+      <w:r>
+        <w:rPr>
+          <w:sz w:val="24"/>
+        </w:rPr>
+        <w:t xml:space="preserve"> safely. It consists of the following attributes/settings, and more settings can be added later on if needed be</w:t>
+      </w:r>
+    </w:p>
+    <w:p>
+      <w:pPr>
+        <w:autoSpaceDE w:val="0"/>
+        <w:autoSpaceDN w:val="0"/>
+        <w:adjustRightInd w:val="0"/>
+        <w:spacing w:after="0" w:line="240" w:lineRule="auto"/>
+        <w:rPr>
+          <w:rFonts w:ascii="Consolas" w:hAnsi="Consolas" w:cs="Consolas"/>
+          <w:color w:val="000000"/>
+          <w:sz w:val="19"/>
+          <w:szCs w:val="19"/>
+          <w:highlight w:val="white"/>
+        </w:rPr>
+      </w:pPr>
+      <w:r>
+        <w:rPr>
+          <w:rFonts w:ascii="Consolas" w:hAnsi="Consolas" w:cs="Consolas"/>
+          <w:color w:val="000000"/>
+          <w:sz w:val="19"/>
+          <w:szCs w:val="19"/>
+          <w:highlight w:val="white"/>
+        </w:rPr>
+        <w:t xml:space="preserve">        </w:t>
+      </w:r>
+      <w:proofErr w:type="gramStart"/>
+      <w:r>
+        <w:rPr>
+          <w:rFonts w:ascii="Consolas" w:hAnsi="Consolas" w:cs="Consolas"/>
+          <w:color w:val="0000FF"/>
+          <w:sz w:val="19"/>
+          <w:szCs w:val="19"/>
+          <w:highlight w:val="white"/>
+        </w:rPr>
+        <w:t>public</w:t>
+      </w:r>
+      <w:proofErr w:type="gramEnd"/>
+      <w:r>
+        <w:rPr>
+          <w:rFonts w:ascii="Consolas" w:hAnsi="Consolas" w:cs="Consolas"/>
+          <w:color w:val="000000"/>
+          <w:sz w:val="19"/>
+          <w:szCs w:val="19"/>
+          <w:highlight w:val="white"/>
+        </w:rPr>
+        <w:t xml:space="preserve"> </w:t>
+      </w:r>
+      <w:proofErr w:type="spellStart"/>
+      <w:r>
+        <w:rPr>
+          <w:rFonts w:ascii="Consolas" w:hAnsi="Consolas" w:cs="Consolas"/>
+          <w:color w:val="0000FF"/>
+          <w:sz w:val="19"/>
+          <w:szCs w:val="19"/>
+          <w:highlight w:val="white"/>
+        </w:rPr>
+        <w:t>bool</w:t>
+      </w:r>
+      <w:proofErr w:type="spellEnd"/>
+      <w:r>
+        <w:rPr>
+          <w:rFonts w:ascii="Consolas" w:hAnsi="Consolas" w:cs="Consolas"/>
+          <w:color w:val="000000"/>
+          <w:sz w:val="19"/>
+          <w:szCs w:val="19"/>
+          <w:highlight w:val="white"/>
+        </w:rPr>
+        <w:t xml:space="preserve"> </w:t>
+      </w:r>
+      <w:proofErr w:type="spellStart"/>
+      <w:r>
+        <w:rPr>
+          <w:rFonts w:ascii="Consolas" w:hAnsi="Consolas" w:cs="Consolas"/>
+          <w:color w:val="000000"/>
+          <w:sz w:val="19"/>
+          <w:szCs w:val="19"/>
+          <w:highlight w:val="white"/>
+        </w:rPr>
+        <w:t>loadOnStartup</w:t>
+      </w:r>
+      <w:proofErr w:type="spellEnd"/>
+      <w:r>
+        <w:rPr>
+          <w:rFonts w:ascii="Consolas" w:hAnsi="Consolas" w:cs="Consolas"/>
+          <w:color w:val="000000"/>
+          <w:sz w:val="19"/>
+          <w:szCs w:val="19"/>
+          <w:highlight w:val="white"/>
+        </w:rPr>
+        <w:t>;</w:t>
+      </w:r>
+    </w:p>
+    <w:p>
+      <w:pPr>
+        <w:autoSpaceDE w:val="0"/>
+        <w:autoSpaceDN w:val="0"/>
+        <w:adjustRightInd w:val="0"/>
+        <w:spacing w:after="0" w:line="240" w:lineRule="auto"/>
+        <w:rPr>
+          <w:rFonts w:ascii="Consolas" w:hAnsi="Consolas" w:cs="Consolas"/>
+          <w:color w:val="000000"/>
+          <w:sz w:val="19"/>
+          <w:szCs w:val="19"/>
+          <w:highlight w:val="white"/>
+        </w:rPr>
+      </w:pPr>
+      <w:r>
+        <w:rPr>
+          <w:rFonts w:ascii="Consolas" w:hAnsi="Consolas" w:cs="Consolas"/>
+          <w:color w:val="000000"/>
+          <w:sz w:val="19"/>
+          <w:szCs w:val="19"/>
+          <w:highlight w:val="white"/>
+        </w:rPr>
+        <w:t xml:space="preserve">        </w:t>
+      </w:r>
+      <w:proofErr w:type="gramStart"/>
+      <w:r>
+        <w:rPr>
+          <w:rFonts w:ascii="Consolas" w:hAnsi="Consolas" w:cs="Consolas"/>
+          <w:color w:val="0000FF"/>
+          <w:sz w:val="19"/>
+          <w:szCs w:val="19"/>
+          <w:highlight w:val="white"/>
+        </w:rPr>
+        <w:t>public</w:t>
+      </w:r>
+      <w:proofErr w:type="gramEnd"/>
+      <w:r>
+        <w:rPr>
+          <w:rFonts w:ascii="Consolas" w:hAnsi="Consolas" w:cs="Consolas"/>
+          <w:color w:val="000000"/>
+          <w:sz w:val="19"/>
+          <w:szCs w:val="19"/>
+          <w:highlight w:val="white"/>
+        </w:rPr>
+        <w:t xml:space="preserve"> </w:t>
+      </w:r>
+      <w:proofErr w:type="spellStart"/>
+      <w:r>
+        <w:rPr>
+          <w:rFonts w:ascii="Consolas" w:hAnsi="Consolas" w:cs="Consolas"/>
+          <w:color w:val="0000FF"/>
+          <w:sz w:val="19"/>
+          <w:szCs w:val="19"/>
+          <w:highlight w:val="white"/>
+        </w:rPr>
+        <w:t>bool</w:t>
+      </w:r>
+      <w:proofErr w:type="spellEnd"/>
+      <w:r>
+        <w:rPr>
+          <w:rFonts w:ascii="Consolas" w:hAnsi="Consolas" w:cs="Consolas"/>
+          <w:color w:val="000000"/>
+          <w:sz w:val="19"/>
+          <w:szCs w:val="19"/>
+          <w:highlight w:val="white"/>
+        </w:rPr>
+        <w:t xml:space="preserve"> </w:t>
+      </w:r>
+      <w:proofErr w:type="spellStart"/>
+      <w:r>
+        <w:rPr>
+          <w:rFonts w:ascii="Consolas" w:hAnsi="Consolas" w:cs="Consolas"/>
+          <w:color w:val="000000"/>
+          <w:sz w:val="19"/>
+          <w:szCs w:val="19"/>
+          <w:highlight w:val="white"/>
+        </w:rPr>
+        <w:t>startMinimized</w:t>
+      </w:r>
+      <w:proofErr w:type="spellEnd"/>
+      <w:r>
+        <w:rPr>
+          <w:rFonts w:ascii="Consolas" w:hAnsi="Consolas" w:cs="Consolas"/>
+          <w:color w:val="000000"/>
+          <w:sz w:val="19"/>
+          <w:szCs w:val="19"/>
+          <w:highlight w:val="white"/>
+        </w:rPr>
+        <w:t>;</w:t>
+      </w:r>
+    </w:p>
+    <w:p>
+      <w:pPr>
+        <w:autoSpaceDE w:val="0"/>
+        <w:autoSpaceDN w:val="0"/>
+        <w:adjustRightInd w:val="0"/>
+        <w:spacing w:after="0" w:line="240" w:lineRule="auto"/>
+        <w:rPr>
+          <w:rFonts w:ascii="Consolas" w:hAnsi="Consolas" w:cs="Consolas"/>
+          <w:color w:val="000000"/>
+          <w:sz w:val="19"/>
+          <w:szCs w:val="19"/>
+          <w:highlight w:val="white"/>
+        </w:rPr>
+      </w:pPr>
+      <w:r>
+        <w:rPr>
+          <w:rFonts w:ascii="Consolas" w:hAnsi="Consolas" w:cs="Consolas"/>
+          <w:color w:val="000000"/>
+          <w:sz w:val="19"/>
+          <w:szCs w:val="19"/>
+          <w:highlight w:val="white"/>
+        </w:rPr>
+        <w:t xml:space="preserve">        </w:t>
+      </w:r>
+      <w:proofErr w:type="gramStart"/>
+      <w:r>
+        <w:rPr>
+          <w:rFonts w:ascii="Consolas" w:hAnsi="Consolas" w:cs="Consolas"/>
+          <w:color w:val="0000FF"/>
+          <w:sz w:val="19"/>
+          <w:szCs w:val="19"/>
+          <w:highlight w:val="white"/>
+        </w:rPr>
+        <w:t>public</w:t>
+      </w:r>
+      <w:proofErr w:type="gramEnd"/>
+      <w:r>
+        <w:rPr>
+          <w:rFonts w:ascii="Consolas" w:hAnsi="Consolas" w:cs="Consolas"/>
+          <w:color w:val="000000"/>
+          <w:sz w:val="19"/>
+          <w:szCs w:val="19"/>
+          <w:highlight w:val="white"/>
+        </w:rPr>
+        <w:t xml:space="preserve"> </w:t>
+      </w:r>
+      <w:proofErr w:type="spellStart"/>
+      <w:r>
+        <w:rPr>
+          <w:rFonts w:ascii="Consolas" w:hAnsi="Consolas" w:cs="Consolas"/>
+          <w:color w:val="0000FF"/>
+          <w:sz w:val="19"/>
+          <w:szCs w:val="19"/>
+          <w:highlight w:val="white"/>
+        </w:rPr>
+        <w:t>int</w:t>
+      </w:r>
+      <w:proofErr w:type="spellEnd"/>
+      <w:r>
+        <w:rPr>
+          <w:rFonts w:ascii="Consolas" w:hAnsi="Consolas" w:cs="Consolas"/>
+          <w:color w:val="000000"/>
+          <w:sz w:val="19"/>
+          <w:szCs w:val="19"/>
+          <w:highlight w:val="white"/>
+        </w:rPr>
+        <w:t xml:space="preserve"> </w:t>
+      </w:r>
+      <w:proofErr w:type="spellStart"/>
+      <w:r>
+        <w:rPr>
+          <w:rFonts w:ascii="Consolas" w:hAnsi="Consolas" w:cs="Consolas"/>
+          <w:color w:val="000000"/>
+          <w:sz w:val="19"/>
+          <w:szCs w:val="19"/>
+          <w:highlight w:val="white"/>
+        </w:rPr>
+        <w:t>textSize</w:t>
+      </w:r>
+      <w:proofErr w:type="spellEnd"/>
+      <w:r>
+        <w:rPr>
+          <w:rFonts w:ascii="Consolas" w:hAnsi="Consolas" w:cs="Consolas"/>
+          <w:color w:val="000000"/>
+          <w:sz w:val="19"/>
+          <w:szCs w:val="19"/>
+          <w:highlight w:val="white"/>
+        </w:rPr>
+        <w:t>;</w:t>
+      </w:r>
+    </w:p>
+    <w:p>
+      <w:pPr>
+        <w:autoSpaceDE w:val="0"/>
+        <w:autoSpaceDN w:val="0"/>
+        <w:adjustRightInd w:val="0"/>
+        <w:spacing w:after="0" w:line="240" w:lineRule="auto"/>
+        <w:rPr>
+          <w:rFonts w:ascii="Consolas" w:hAnsi="Consolas" w:cs="Consolas"/>
+          <w:color w:val="000000"/>
+          <w:sz w:val="19"/>
+          <w:szCs w:val="19"/>
+          <w:highlight w:val="white"/>
+        </w:rPr>
+      </w:pPr>
+    </w:p>
+    <w:p>
+      <w:pPr>
+        <w:autoSpaceDE w:val="0"/>
+        <w:autoSpaceDN w:val="0"/>
+        <w:adjustRightInd w:val="0"/>
+        <w:spacing w:after="0" w:line="240" w:lineRule="auto"/>
+        <w:rPr>
+          <w:rFonts w:ascii="Consolas" w:hAnsi="Consolas" w:cs="Consolas"/>
+          <w:color w:val="000000"/>
+          <w:sz w:val="19"/>
+          <w:szCs w:val="19"/>
+          <w:highlight w:val="white"/>
+        </w:rPr>
+      </w:pPr>
+      <w:r>
+        <w:rPr>
+          <w:rFonts w:ascii="Consolas" w:hAnsi="Consolas" w:cs="Consolas"/>
+          <w:color w:val="000000"/>
+          <w:sz w:val="19"/>
+          <w:szCs w:val="19"/>
+          <w:highlight w:val="white"/>
+        </w:rPr>
+        <w:t xml:space="preserve">        </w:t>
+      </w:r>
+      <w:proofErr w:type="gramStart"/>
+      <w:r>
+        <w:rPr>
+          <w:rFonts w:ascii="Consolas" w:hAnsi="Consolas" w:cs="Consolas"/>
+          <w:color w:val="0000FF"/>
+          <w:sz w:val="19"/>
+          <w:szCs w:val="19"/>
+          <w:highlight w:val="white"/>
+        </w:rPr>
+        <w:t>public</w:t>
+      </w:r>
+      <w:proofErr w:type="gramEnd"/>
+      <w:r>
+        <w:rPr>
+          <w:rFonts w:ascii="Consolas" w:hAnsi="Consolas" w:cs="Consolas"/>
+          <w:color w:val="000000"/>
+          <w:sz w:val="19"/>
+          <w:szCs w:val="19"/>
+          <w:highlight w:val="white"/>
+        </w:rPr>
+        <w:t xml:space="preserve"> </w:t>
+      </w:r>
+      <w:r>
+        <w:rPr>
+          <w:rFonts w:ascii="Consolas" w:hAnsi="Consolas" w:cs="Consolas"/>
+          <w:color w:val="2B91AF"/>
+          <w:sz w:val="19"/>
+          <w:szCs w:val="19"/>
+          <w:highlight w:val="white"/>
+        </w:rPr>
+        <w:t>List</w:t>
+      </w:r>
+      <w:r>
+        <w:rPr>
+          <w:rFonts w:ascii="Consolas" w:hAnsi="Consolas" w:cs="Consolas"/>
+          <w:color w:val="000000"/>
+          <w:sz w:val="19"/>
+          <w:szCs w:val="19"/>
+          <w:highlight w:val="white"/>
+        </w:rPr>
+        <w:t>&lt;</w:t>
+      </w:r>
+      <w:r>
+        <w:rPr>
+          <w:rFonts w:ascii="Consolas" w:hAnsi="Consolas" w:cs="Consolas"/>
+          <w:color w:val="0000FF"/>
+          <w:sz w:val="19"/>
+          <w:szCs w:val="19"/>
+          <w:highlight w:val="white"/>
+        </w:rPr>
+        <w:t>string</w:t>
+      </w:r>
+      <w:r>
+        <w:rPr>
+          <w:rFonts w:ascii="Consolas" w:hAnsi="Consolas" w:cs="Consolas"/>
+          <w:color w:val="000000"/>
+          <w:sz w:val="19"/>
+          <w:szCs w:val="19"/>
+          <w:highlight w:val="white"/>
+        </w:rPr>
+        <w:t xml:space="preserve">&gt; </w:t>
+      </w:r>
+      <w:proofErr w:type="spellStart"/>
+      <w:r>
+        <w:rPr>
+          <w:rFonts w:ascii="Consolas" w:hAnsi="Consolas" w:cs="Consolas"/>
+          <w:color w:val="000000"/>
+          <w:sz w:val="19"/>
+          <w:szCs w:val="19"/>
+          <w:highlight w:val="white"/>
+        </w:rPr>
+        <w:t>customKeywords_ADD</w:t>
+      </w:r>
+      <w:proofErr w:type="spellEnd"/>
+      <w:r>
+        <w:rPr>
+          <w:rFonts w:ascii="Consolas" w:hAnsi="Consolas" w:cs="Consolas"/>
+          <w:color w:val="000000"/>
+          <w:sz w:val="19"/>
+          <w:szCs w:val="19"/>
+          <w:highlight w:val="white"/>
+        </w:rPr>
+        <w:t>;</w:t>
+      </w:r>
+    </w:p>
+    <w:p>
+      <w:pPr>
+        <w:autoSpaceDE w:val="0"/>
+        <w:autoSpaceDN w:val="0"/>
+        <w:adjustRightInd w:val="0"/>
+        <w:spacing w:after="0" w:line="240" w:lineRule="auto"/>
+        <w:rPr>
+          <w:rFonts w:ascii="Consolas" w:hAnsi="Consolas" w:cs="Consolas"/>
+          <w:color w:val="000000"/>
+          <w:sz w:val="19"/>
+          <w:szCs w:val="19"/>
+          <w:highlight w:val="white"/>
+        </w:rPr>
+      </w:pPr>
+      <w:r>
+        <w:rPr>
+          <w:rFonts w:ascii="Consolas" w:hAnsi="Consolas" w:cs="Consolas"/>
+          <w:color w:val="000000"/>
+          <w:sz w:val="19"/>
+          <w:szCs w:val="19"/>
+          <w:highlight w:val="white"/>
+        </w:rPr>
+        <w:t xml:space="preserve">        </w:t>
+      </w:r>
+      <w:proofErr w:type="gramStart"/>
+      <w:r>
+        <w:rPr>
+          <w:rFonts w:ascii="Consolas" w:hAnsi="Consolas" w:cs="Consolas"/>
+          <w:color w:val="0000FF"/>
+          <w:sz w:val="19"/>
+          <w:szCs w:val="19"/>
+          <w:highlight w:val="white"/>
+        </w:rPr>
+        <w:t>public</w:t>
+      </w:r>
+      <w:proofErr w:type="gramEnd"/>
+      <w:r>
+        <w:rPr>
+          <w:rFonts w:ascii="Consolas" w:hAnsi="Consolas" w:cs="Consolas"/>
+          <w:color w:val="000000"/>
+          <w:sz w:val="19"/>
+          <w:szCs w:val="19"/>
+          <w:highlight w:val="white"/>
+        </w:rPr>
+        <w:t xml:space="preserve"> </w:t>
+      </w:r>
+      <w:r>
+        <w:rPr>
+          <w:rFonts w:ascii="Consolas" w:hAnsi="Consolas" w:cs="Consolas"/>
+          <w:color w:val="2B91AF"/>
+          <w:sz w:val="19"/>
+          <w:szCs w:val="19"/>
+          <w:highlight w:val="white"/>
+        </w:rPr>
+        <w:t>List</w:t>
+      </w:r>
+      <w:r>
+        <w:rPr>
+          <w:rFonts w:ascii="Consolas" w:hAnsi="Consolas" w:cs="Consolas"/>
+          <w:color w:val="000000"/>
+          <w:sz w:val="19"/>
+          <w:szCs w:val="19"/>
+          <w:highlight w:val="white"/>
+        </w:rPr>
+        <w:t>&lt;</w:t>
+      </w:r>
+      <w:r>
+        <w:rPr>
+          <w:rFonts w:ascii="Consolas" w:hAnsi="Consolas" w:cs="Consolas"/>
+          <w:color w:val="0000FF"/>
+          <w:sz w:val="19"/>
+          <w:szCs w:val="19"/>
+          <w:highlight w:val="white"/>
+        </w:rPr>
+        <w:t>string</w:t>
+      </w:r>
+      <w:r>
+        <w:rPr>
+          <w:rFonts w:ascii="Consolas" w:hAnsi="Consolas" w:cs="Consolas"/>
+          <w:color w:val="000000"/>
+          <w:sz w:val="19"/>
+          <w:szCs w:val="19"/>
+          <w:highlight w:val="white"/>
+        </w:rPr>
+        <w:t xml:space="preserve">&gt; </w:t>
+      </w:r>
+      <w:proofErr w:type="spellStart"/>
+      <w:r>
+        <w:rPr>
+          <w:rFonts w:ascii="Consolas" w:hAnsi="Consolas" w:cs="Consolas"/>
+          <w:color w:val="000000"/>
+          <w:sz w:val="19"/>
+          <w:szCs w:val="19"/>
+          <w:highlight w:val="white"/>
+        </w:rPr>
+        <w:t>customKeywords_DELETE</w:t>
+      </w:r>
+      <w:proofErr w:type="spellEnd"/>
+      <w:r>
+        <w:rPr>
+          <w:rFonts w:ascii="Consolas" w:hAnsi="Consolas" w:cs="Consolas"/>
+          <w:color w:val="000000"/>
+          <w:sz w:val="19"/>
+          <w:szCs w:val="19"/>
+          <w:highlight w:val="white"/>
+        </w:rPr>
+        <w:t>;</w:t>
+      </w:r>
+    </w:p>
+    <w:p>
+      <w:pPr>
+        <w:autoSpaceDE w:val="0"/>
+        <w:autoSpaceDN w:val="0"/>
+        <w:adjustRightInd w:val="0"/>
+        <w:spacing w:after="0" w:line="240" w:lineRule="auto"/>
+        <w:rPr>
+          <w:rFonts w:ascii="Consolas" w:hAnsi="Consolas" w:cs="Consolas"/>
+          <w:color w:val="000000"/>
+          <w:sz w:val="19"/>
+          <w:szCs w:val="19"/>
+          <w:highlight w:val="white"/>
+        </w:rPr>
+      </w:pPr>
+      <w:r>
+        <w:rPr>
+          <w:rFonts w:ascii="Consolas" w:hAnsi="Consolas" w:cs="Consolas"/>
+          <w:color w:val="000000"/>
+          <w:sz w:val="19"/>
+          <w:szCs w:val="19"/>
+          <w:highlight w:val="white"/>
+        </w:rPr>
+        <w:t xml:space="preserve">        </w:t>
+      </w:r>
+      <w:proofErr w:type="gramStart"/>
+      <w:r>
+        <w:rPr>
+          <w:rFonts w:ascii="Consolas" w:hAnsi="Consolas" w:cs="Consolas"/>
+          <w:color w:val="0000FF"/>
+          <w:sz w:val="19"/>
+          <w:szCs w:val="19"/>
+          <w:highlight w:val="white"/>
+        </w:rPr>
+        <w:t>public</w:t>
+      </w:r>
+      <w:proofErr w:type="gramEnd"/>
+      <w:r>
+        <w:rPr>
+          <w:rFonts w:ascii="Consolas" w:hAnsi="Consolas" w:cs="Consolas"/>
+          <w:color w:val="000000"/>
+          <w:sz w:val="19"/>
+          <w:szCs w:val="19"/>
+          <w:highlight w:val="white"/>
+        </w:rPr>
+        <w:t xml:space="preserve"> </w:t>
+      </w:r>
+      <w:r>
+        <w:rPr>
+          <w:rFonts w:ascii="Consolas" w:hAnsi="Consolas" w:cs="Consolas"/>
+          <w:color w:val="2B91AF"/>
+          <w:sz w:val="19"/>
+          <w:szCs w:val="19"/>
+          <w:highlight w:val="white"/>
+        </w:rPr>
+        <w:t>List</w:t>
+      </w:r>
+      <w:r>
+        <w:rPr>
+          <w:rFonts w:ascii="Consolas" w:hAnsi="Consolas" w:cs="Consolas"/>
+          <w:color w:val="000000"/>
+          <w:sz w:val="19"/>
+          <w:szCs w:val="19"/>
+          <w:highlight w:val="white"/>
+        </w:rPr>
+        <w:t>&lt;</w:t>
+      </w:r>
+      <w:r>
+        <w:rPr>
+          <w:rFonts w:ascii="Consolas" w:hAnsi="Consolas" w:cs="Consolas"/>
+          <w:color w:val="0000FF"/>
+          <w:sz w:val="19"/>
+          <w:szCs w:val="19"/>
+          <w:highlight w:val="white"/>
+        </w:rPr>
+        <w:t>string</w:t>
+      </w:r>
+      <w:r>
+        <w:rPr>
+          <w:rFonts w:ascii="Consolas" w:hAnsi="Consolas" w:cs="Consolas"/>
+          <w:color w:val="000000"/>
+          <w:sz w:val="19"/>
+          <w:szCs w:val="19"/>
+          <w:highlight w:val="white"/>
+        </w:rPr>
+        <w:t xml:space="preserve">&gt; </w:t>
+      </w:r>
+      <w:proofErr w:type="spellStart"/>
+      <w:r>
+        <w:rPr>
+          <w:rFonts w:ascii="Consolas" w:hAnsi="Consolas" w:cs="Consolas"/>
+          <w:color w:val="000000"/>
+          <w:sz w:val="19"/>
+          <w:szCs w:val="19"/>
+          <w:highlight w:val="white"/>
+        </w:rPr>
+        <w:t>customKeywords_MODIFY</w:t>
+      </w:r>
+      <w:proofErr w:type="spellEnd"/>
+      <w:r>
+        <w:rPr>
+          <w:rFonts w:ascii="Consolas" w:hAnsi="Consolas" w:cs="Consolas"/>
+          <w:color w:val="000000"/>
+          <w:sz w:val="19"/>
+          <w:szCs w:val="19"/>
+          <w:highlight w:val="white"/>
+        </w:rPr>
+        <w:t>;</w:t>
+      </w:r>
+    </w:p>
+    <w:p>
+      <w:pPr>
+        <w:autoSpaceDE w:val="0"/>
+        <w:autoSpaceDN w:val="0"/>
+        <w:adjustRightInd w:val="0"/>
+        <w:spacing w:after="0" w:line="240" w:lineRule="auto"/>
+        <w:rPr>
+          <w:rFonts w:ascii="Consolas" w:hAnsi="Consolas" w:cs="Consolas"/>
+          <w:color w:val="000000"/>
+          <w:sz w:val="19"/>
+          <w:szCs w:val="19"/>
+          <w:highlight w:val="white"/>
+        </w:rPr>
+      </w:pPr>
+      <w:r>
+        <w:rPr>
+          <w:rFonts w:ascii="Consolas" w:hAnsi="Consolas" w:cs="Consolas"/>
+          <w:color w:val="000000"/>
+          <w:sz w:val="19"/>
+          <w:szCs w:val="19"/>
+          <w:highlight w:val="white"/>
+        </w:rPr>
+        <w:t xml:space="preserve">        </w:t>
+      </w:r>
+      <w:proofErr w:type="gramStart"/>
+      <w:r>
+        <w:rPr>
+          <w:rFonts w:ascii="Consolas" w:hAnsi="Consolas" w:cs="Consolas"/>
+          <w:color w:val="0000FF"/>
+          <w:sz w:val="19"/>
+          <w:szCs w:val="19"/>
+          <w:highlight w:val="white"/>
+        </w:rPr>
+        <w:t>public</w:t>
+      </w:r>
+      <w:proofErr w:type="gramEnd"/>
+      <w:r>
+        <w:rPr>
+          <w:rFonts w:ascii="Consolas" w:hAnsi="Consolas" w:cs="Consolas"/>
+          <w:color w:val="000000"/>
+          <w:sz w:val="19"/>
+          <w:szCs w:val="19"/>
+          <w:highlight w:val="white"/>
+        </w:rPr>
+        <w:t xml:space="preserve"> </w:t>
+      </w:r>
+      <w:r>
+        <w:rPr>
+          <w:rFonts w:ascii="Consolas" w:hAnsi="Consolas" w:cs="Consolas"/>
+          <w:color w:val="2B91AF"/>
+          <w:sz w:val="19"/>
+          <w:szCs w:val="19"/>
+          <w:highlight w:val="white"/>
+        </w:rPr>
+        <w:t>List</w:t>
+      </w:r>
+      <w:r>
+        <w:rPr>
+          <w:rFonts w:ascii="Consolas" w:hAnsi="Consolas" w:cs="Consolas"/>
+          <w:color w:val="000000"/>
+          <w:sz w:val="19"/>
+          <w:szCs w:val="19"/>
+          <w:highlight w:val="white"/>
+        </w:rPr>
+        <w:t>&lt;</w:t>
+      </w:r>
+      <w:r>
+        <w:rPr>
+          <w:rFonts w:ascii="Consolas" w:hAnsi="Consolas" w:cs="Consolas"/>
+          <w:color w:val="0000FF"/>
+          <w:sz w:val="19"/>
+          <w:szCs w:val="19"/>
+          <w:highlight w:val="white"/>
+        </w:rPr>
+        <w:t>string</w:t>
+      </w:r>
+      <w:r>
+        <w:rPr>
+          <w:rFonts w:ascii="Consolas" w:hAnsi="Consolas" w:cs="Consolas"/>
+          <w:color w:val="000000"/>
+          <w:sz w:val="19"/>
+          <w:szCs w:val="19"/>
+          <w:highlight w:val="white"/>
+        </w:rPr>
+        <w:t xml:space="preserve">&gt; </w:t>
+      </w:r>
+      <w:proofErr w:type="spellStart"/>
+      <w:r>
+        <w:rPr>
+          <w:rFonts w:ascii="Consolas" w:hAnsi="Consolas" w:cs="Consolas"/>
+          <w:color w:val="000000"/>
+          <w:sz w:val="19"/>
+          <w:szCs w:val="19"/>
+          <w:highlight w:val="white"/>
+        </w:rPr>
+        <w:t>customKeywords_UNDO</w:t>
+      </w:r>
+      <w:proofErr w:type="spellEnd"/>
+      <w:r>
+        <w:rPr>
+          <w:rFonts w:ascii="Consolas" w:hAnsi="Consolas" w:cs="Consolas"/>
+          <w:color w:val="000000"/>
+          <w:sz w:val="19"/>
+          <w:szCs w:val="19"/>
+          <w:highlight w:val="white"/>
+        </w:rPr>
+        <w:t>;</w:t>
+      </w:r>
+    </w:p>
+    <w:p>
+      <w:pPr>
+        <w:spacing w:after="0" w:line="240" w:lineRule="auto"/>
+        <w:rPr>
+          <w:rFonts w:ascii="Consolas" w:hAnsi="Consolas" w:cs="Consolas"/>
+          <w:color w:val="000000"/>
+          <w:sz w:val="19"/>
+          <w:szCs w:val="19"/>
+        </w:rPr>
+      </w:pPr>
+      <w:r>
+        <w:rPr>
+          <w:rFonts w:ascii="Consolas" w:hAnsi="Consolas" w:cs="Consolas"/>
+          <w:color w:val="000000"/>
+          <w:sz w:val="19"/>
+          <w:szCs w:val="19"/>
+          <w:highlight w:val="white"/>
+        </w:rPr>
+        <w:t xml:space="preserve">        </w:t>
+      </w:r>
+      <w:proofErr w:type="gramStart"/>
+      <w:r>
+        <w:rPr>
+          <w:rFonts w:ascii="Consolas" w:hAnsi="Consolas" w:cs="Consolas"/>
+          <w:color w:val="0000FF"/>
+          <w:sz w:val="19"/>
+          <w:szCs w:val="19"/>
+          <w:highlight w:val="white"/>
+        </w:rPr>
+        <w:t>public</w:t>
+      </w:r>
+      <w:proofErr w:type="gramEnd"/>
+      <w:r>
+        <w:rPr>
+          <w:rFonts w:ascii="Consolas" w:hAnsi="Consolas" w:cs="Consolas"/>
+          <w:color w:val="000000"/>
+          <w:sz w:val="19"/>
+          <w:szCs w:val="19"/>
+          <w:highlight w:val="white"/>
+        </w:rPr>
+        <w:t xml:space="preserve"> </w:t>
+      </w:r>
+      <w:r>
+        <w:rPr>
+          <w:rFonts w:ascii="Consolas" w:hAnsi="Consolas" w:cs="Consolas"/>
+          <w:color w:val="2B91AF"/>
+          <w:sz w:val="19"/>
+          <w:szCs w:val="19"/>
+          <w:highlight w:val="white"/>
+        </w:rPr>
+        <w:t>List</w:t>
+      </w:r>
+      <w:r>
+        <w:rPr>
+          <w:rFonts w:ascii="Consolas" w:hAnsi="Consolas" w:cs="Consolas"/>
+          <w:color w:val="000000"/>
+          <w:sz w:val="19"/>
+          <w:szCs w:val="19"/>
+          <w:highlight w:val="white"/>
+        </w:rPr>
+        <w:t>&lt;</w:t>
+      </w:r>
+      <w:r>
+        <w:rPr>
+          <w:rFonts w:ascii="Consolas" w:hAnsi="Consolas" w:cs="Consolas"/>
+          <w:color w:val="0000FF"/>
+          <w:sz w:val="19"/>
+          <w:szCs w:val="19"/>
+          <w:highlight w:val="white"/>
+        </w:rPr>
+        <w:t>string</w:t>
+      </w:r>
+      <w:r>
+        <w:rPr>
+          <w:rFonts w:ascii="Consolas" w:hAnsi="Consolas" w:cs="Consolas"/>
+          <w:color w:val="000000"/>
+          <w:sz w:val="19"/>
+          <w:szCs w:val="19"/>
+          <w:highlight w:val="white"/>
+        </w:rPr>
+        <w:t xml:space="preserve">&gt; </w:t>
+      </w:r>
+      <w:proofErr w:type="spellStart"/>
+      <w:r>
+        <w:rPr>
+          <w:rFonts w:ascii="Consolas" w:hAnsi="Consolas" w:cs="Consolas"/>
+          <w:color w:val="000000"/>
+          <w:sz w:val="19"/>
+          <w:szCs w:val="19"/>
+          <w:highlight w:val="white"/>
+        </w:rPr>
+        <w:t>customKeywords_REDO</w:t>
+      </w:r>
+      <w:proofErr w:type="spellEnd"/>
+      <w:r>
+        <w:rPr>
+          <w:rFonts w:ascii="Consolas" w:hAnsi="Consolas" w:cs="Consolas"/>
+          <w:color w:val="000000"/>
+          <w:sz w:val="19"/>
+          <w:szCs w:val="19"/>
+          <w:highlight w:val="white"/>
+        </w:rPr>
+        <w:t>;</w:t>
+      </w:r>
+    </w:p>
+    <w:p>
+      <w:pPr>
+        <w:spacing w:after="0" w:line="240" w:lineRule="auto"/>
+        <w:rPr>
+          <w:sz w:val="24"/>
+        </w:rPr>
+      </w:pPr>
+      <w:bookmarkStart w:id="0" w:name="_GoBack"/>
+      <w:bookmarkEnd w:id="0"/>
+    </w:p>
+    <w:p>
+      <w:pPr>
+        <w:spacing w:after="0" w:line="240" w:lineRule="auto"/>
+        <w:rPr>
+          <w:sz w:val="24"/>
+        </w:rPr>
+      </w:pPr>
+      <w:r>
+        <w:rPr>
+          <w:sz w:val="24"/>
+        </w:rPr>
+        <w:t>Methods</w:t>
+      </w:r>
+    </w:p>
+    <w:tbl>
+      <w:tblPr>
+        <w:tblStyle w:val="LightGrid-Accent5"/>
+        <w:tblW w:w="9558" w:type="dxa"/>
+        <w:tblLook w:val="04A0" w:firstRow="1" w:lastRow="0" w:firstColumn="1" w:lastColumn="0" w:noHBand="0" w:noVBand="1"/>
+      </w:tblPr>
+      <w:tblGrid>
+        <w:gridCol w:w="4068"/>
+        <w:gridCol w:w="5490"/>
+      </w:tblGrid>
+      <w:tr>
+        <w:trPr>
+          <w:cnfStyle w:val="100000000000" w:firstRow="1" w:lastRow="0" w:firstColumn="0" w:lastColumn="0" w:oddVBand="0" w:evenVBand="0" w:oddHBand="0" w:evenHBand="0" w:firstRowFirstColumn="0" w:firstRowLastColumn="0" w:lastRowFirstColumn="0" w:lastRowLastColumn="0"/>
+        </w:trPr>
+        <w:tc>
+          <w:tcPr>
+            <w:cnfStyle w:val="001000000000" w:firstRow="0" w:lastRow="0" w:firstColumn="1" w:lastColumn="0" w:oddVBand="0" w:evenVBand="0" w:oddHBand="0" w:evenHBand="0" w:firstRowFirstColumn="0" w:firstRowLastColumn="0" w:lastRowFirstColumn="0" w:lastRowLastColumn="0"/>
+            <w:tcW w:w="4068" w:type="dxa"/>
+          </w:tcPr>
+          <w:p>
+            <w:pPr>
+              <w:rPr>
+                <w:rFonts w:asciiTheme="minorHAnsi" w:hAnsiTheme="minorHAnsi" w:cstheme="minorHAnsi"/>
+                <w:b w:val="0"/>
+                <w:sz w:val="24"/>
+              </w:rPr>
+            </w:pPr>
+            <w:proofErr w:type="spellStart"/>
+            <w:r>
+              <w:rPr>
+                <w:rFonts w:asciiTheme="minorHAnsi" w:hAnsiTheme="minorHAnsi" w:cstheme="minorHAnsi"/>
+                <w:b w:val="0"/>
+              </w:rPr>
+              <w:t>TextSize</w:t>
+            </w:r>
+            <w:proofErr w:type="spellEnd"/>
+          </w:p>
+        </w:tc>
+        <w:tc>
+          <w:tcPr>
+            <w:tcW w:w="5490" w:type="dxa"/>
+          </w:tcPr>
+          <w:p>
+            <w:pPr>
+              <w:cnfStyle w:val="100000000000" w:firstRow="1" w:lastRow="0" w:firstColumn="0" w:lastColumn="0" w:oddVBand="0" w:evenVBand="0" w:oddHBand="0" w:evenHBand="0" w:firstRowFirstColumn="0" w:firstRowLastColumn="0" w:lastRowFirstColumn="0" w:lastRowLastColumn="0"/>
+              <w:rPr>
+                <w:b w:val="0"/>
+                <w:sz w:val="24"/>
+              </w:rPr>
+            </w:pPr>
+            <w:r>
+              <w:rPr>
+                <w:rFonts w:asciiTheme="minorHAnsi" w:hAnsiTheme="minorHAnsi" w:cstheme="minorHAnsi"/>
+                <w:b w:val="0"/>
+                <w:sz w:val="24"/>
+              </w:rPr>
+              <w:t>Explanation</w:t>
+            </w:r>
+          </w:p>
+        </w:tc>
+      </w:tr>
+      <w:tr>
+        <w:trPr>
+          <w:cnfStyle w:val="000000100000" w:firstRow="0" w:lastRow="0" w:firstColumn="0" w:lastColumn="0" w:oddVBand="0" w:evenVBand="0" w:oddHBand="1" w:evenHBand="0" w:firstRowFirstColumn="0" w:firstRowLastColumn="0" w:lastRowFirstColumn="0" w:lastRowLastColumn="0"/>
+        </w:trPr>
+        <w:tc>
+          <w:tcPr>
+            <w:cnfStyle w:val="001000000000" w:firstRow="0" w:lastRow="0" w:firstColumn="1" w:lastColumn="0" w:oddVBand="0" w:evenVBand="0" w:oddHBand="0" w:evenHBand="0" w:firstRowFirstColumn="0" w:firstRowLastColumn="0" w:lastRowFirstColumn="0" w:lastRowLastColumn="0"/>
+            <w:tcW w:w="4068" w:type="dxa"/>
+          </w:tcPr>
+          <w:p>
+            <w:pPr>
+              <w:rPr>
+                <w:rFonts w:ascii="Consolas" w:hAnsi="Consolas" w:cs="Consolas"/>
+                <w:color w:val="000000"/>
+                <w:sz w:val="19"/>
+                <w:szCs w:val="19"/>
+              </w:rPr>
+            </w:pPr>
+            <w:r>
+              <w:rPr>
+                <w:rFonts w:ascii="Consolas" w:hAnsi="Consolas" w:cs="Consolas"/>
+                <w:color w:val="0000FF"/>
+                <w:sz w:val="19"/>
+                <w:szCs w:val="19"/>
+                <w:highlight w:val="white"/>
+              </w:rPr>
+              <w:t>public</w:t>
+            </w:r>
+            <w:r>
+              <w:rPr>
+                <w:rFonts w:ascii="Consolas" w:hAnsi="Consolas" w:cs="Consolas"/>
+                <w:color w:val="000000"/>
+                <w:sz w:val="19"/>
+                <w:szCs w:val="19"/>
+                <w:highlight w:val="white"/>
+              </w:rPr>
+              <w:t xml:space="preserve"> </w:t>
+            </w:r>
+            <w:r>
+              <w:rPr>
+                <w:rFonts w:ascii="Consolas" w:hAnsi="Consolas" w:cs="Consolas"/>
+                <w:color w:val="0000FF"/>
+                <w:sz w:val="19"/>
+                <w:szCs w:val="19"/>
+                <w:highlight w:val="white"/>
+              </w:rPr>
+              <w:t>void</w:t>
+            </w:r>
+            <w:r>
+              <w:rPr>
+                <w:rFonts w:ascii="Consolas" w:hAnsi="Consolas" w:cs="Consolas"/>
+                <w:color w:val="000000"/>
+                <w:sz w:val="19"/>
+                <w:szCs w:val="19"/>
+                <w:highlight w:val="white"/>
+              </w:rPr>
+              <w:t xml:space="preserve"> </w:t>
+            </w:r>
+            <w:proofErr w:type="spellStart"/>
+            <w:r>
+              <w:rPr>
+                <w:rFonts w:ascii="Consolas" w:hAnsi="Consolas" w:cs="Consolas"/>
+                <w:color w:val="000000"/>
+                <w:sz w:val="19"/>
+                <w:szCs w:val="19"/>
+                <w:highlight w:val="white"/>
+              </w:rPr>
+              <w:t>SetTextSize</w:t>
+            </w:r>
+            <w:proofErr w:type="spellEnd"/>
+            <w:r>
+              <w:rPr>
+                <w:rFonts w:ascii="Consolas" w:hAnsi="Consolas" w:cs="Consolas"/>
+                <w:color w:val="000000"/>
+                <w:sz w:val="19"/>
+                <w:szCs w:val="19"/>
+                <w:highlight w:val="white"/>
+              </w:rPr>
+              <w:t>(</w:t>
+            </w:r>
+            <w:proofErr w:type="spellStart"/>
+            <w:r>
+              <w:rPr>
+                <w:rFonts w:ascii="Consolas" w:hAnsi="Consolas" w:cs="Consolas"/>
+                <w:color w:val="0000FF"/>
+                <w:sz w:val="19"/>
+                <w:szCs w:val="19"/>
+                <w:highlight w:val="white"/>
+              </w:rPr>
+              <w:t>int</w:t>
+            </w:r>
+            <w:proofErr w:type="spellEnd"/>
+            <w:r>
+              <w:rPr>
+                <w:rFonts w:ascii="Consolas" w:hAnsi="Consolas" w:cs="Consolas"/>
+                <w:color w:val="000000"/>
+                <w:sz w:val="19"/>
+                <w:szCs w:val="19"/>
+                <w:highlight w:val="white"/>
+              </w:rPr>
+              <w:t xml:space="preserve"> size)</w:t>
+            </w:r>
+          </w:p>
+          <w:p>
+            <w:pPr>
+              <w:rPr>
+                <w:sz w:val="24"/>
+              </w:rPr>
+            </w:pPr>
+            <w:r>
+              <w:rPr>
+                <w:rFonts w:ascii="Consolas" w:hAnsi="Consolas" w:cs="Consolas"/>
+                <w:color w:val="0000FF"/>
+                <w:sz w:val="19"/>
+                <w:szCs w:val="19"/>
+                <w:highlight w:val="white"/>
+              </w:rPr>
+              <w:t>public</w:t>
+            </w:r>
+            <w:r>
+              <w:rPr>
+                <w:rFonts w:ascii="Consolas" w:hAnsi="Consolas" w:cs="Consolas"/>
+                <w:color w:val="000000"/>
+                <w:sz w:val="19"/>
+                <w:szCs w:val="19"/>
+                <w:highlight w:val="white"/>
+              </w:rPr>
+              <w:t xml:space="preserve"> </w:t>
+            </w:r>
+            <w:proofErr w:type="spellStart"/>
+            <w:r>
+              <w:rPr>
+                <w:rFonts w:ascii="Consolas" w:hAnsi="Consolas" w:cs="Consolas"/>
+                <w:color w:val="0000FF"/>
+                <w:sz w:val="19"/>
+                <w:szCs w:val="19"/>
+                <w:highlight w:val="white"/>
+              </w:rPr>
+              <w:t>int</w:t>
+            </w:r>
+            <w:proofErr w:type="spellEnd"/>
+            <w:r>
+              <w:rPr>
+                <w:rFonts w:ascii="Consolas" w:hAnsi="Consolas" w:cs="Consolas"/>
+                <w:color w:val="000000"/>
+                <w:sz w:val="19"/>
+                <w:szCs w:val="19"/>
+                <w:highlight w:val="white"/>
+              </w:rPr>
+              <w:t xml:space="preserve"> </w:t>
+            </w:r>
+            <w:proofErr w:type="spellStart"/>
+            <w:r>
+              <w:rPr>
+                <w:rFonts w:ascii="Consolas" w:hAnsi="Consolas" w:cs="Consolas"/>
+                <w:color w:val="000000"/>
+                <w:sz w:val="19"/>
+                <w:szCs w:val="19"/>
+                <w:highlight w:val="white"/>
+              </w:rPr>
+              <w:t>GetTextSize</w:t>
+            </w:r>
+            <w:proofErr w:type="spellEnd"/>
+            <w:r>
+              <w:rPr>
+                <w:rFonts w:ascii="Consolas" w:hAnsi="Consolas" w:cs="Consolas"/>
+                <w:color w:val="000000"/>
+                <w:sz w:val="19"/>
+                <w:szCs w:val="19"/>
+                <w:highlight w:val="white"/>
+              </w:rPr>
+              <w:t>()</w:t>
+            </w:r>
+          </w:p>
+        </w:tc>
+        <w:tc>
+          <w:tcPr>
+            <w:tcW w:w="5490" w:type="dxa"/>
+          </w:tcPr>
+          <w:p>
+            <w:pPr>
+              <w:cnfStyle w:val="000000100000" w:firstRow="0" w:lastRow="0" w:firstColumn="0" w:lastColumn="0" w:oddVBand="0" w:evenVBand="0" w:oddHBand="1" w:evenHBand="0" w:firstRowFirstColumn="0" w:firstRowLastColumn="0" w:lastRowFirstColumn="0" w:lastRowLastColumn="0"/>
+              <w:rPr>
+                <w:sz w:val="20"/>
+              </w:rPr>
+            </w:pPr>
+            <w:r>
+              <w:rPr>
+                <w:sz w:val="20"/>
+              </w:rPr>
+              <w:t>Set Text size of OutputBox</w:t>
+            </w:r>
+          </w:p>
+          <w:p>
+            <w:pPr>
+              <w:cnfStyle w:val="000000100000" w:firstRow="0" w:lastRow="0" w:firstColumn="0" w:lastColumn="0" w:oddVBand="0" w:evenVBand="0" w:oddHBand="1" w:evenHBand="0" w:firstRowFirstColumn="0" w:firstRowLastColumn="0" w:lastRowFirstColumn="0" w:lastRowLastColumn="0"/>
+              <w:rPr>
+                <w:sz w:val="20"/>
+              </w:rPr>
+            </w:pPr>
+            <w:r>
+              <w:rPr>
+                <w:sz w:val="20"/>
+              </w:rPr>
+              <w:t>Gets Text size of OutputBox</w:t>
+            </w:r>
+          </w:p>
+        </w:tc>
+      </w:tr>
+      <w:tr>
+        <w:trPr>
+          <w:cnfStyle w:val="000000010000" w:firstRow="0" w:lastRow="0" w:firstColumn="0" w:lastColumn="0" w:oddVBand="0" w:evenVBand="0" w:oddHBand="0" w:evenHBand="1" w:firstRowFirstColumn="0" w:firstRowLastColumn="0" w:lastRowFirstColumn="0" w:lastRowLastColumn="0"/>
+        </w:trPr>
+        <w:tc>
+          <w:tcPr>
+            <w:cnfStyle w:val="001000000000" w:firstRow="0" w:lastRow="0" w:firstColumn="1" w:lastColumn="0" w:oddVBand="0" w:evenVBand="0" w:oddHBand="0" w:evenHBand="0" w:firstRowFirstColumn="0" w:firstRowLastColumn="0" w:lastRowFirstColumn="0" w:lastRowLastColumn="0"/>
+            <w:tcW w:w="4068" w:type="dxa"/>
+          </w:tcPr>
+          <w:p>
+            <w:pPr>
+              <w:rPr>
+                <w:rFonts w:ascii="Consolas" w:hAnsi="Consolas" w:cs="Consolas"/>
+                <w:color w:val="000000"/>
+                <w:sz w:val="19"/>
+                <w:szCs w:val="19"/>
+              </w:rPr>
+            </w:pPr>
+            <w:r>
+              <w:rPr>
+                <w:rFonts w:ascii="Consolas" w:hAnsi="Consolas" w:cs="Consolas"/>
+                <w:color w:val="0000FF"/>
+                <w:sz w:val="19"/>
+                <w:szCs w:val="19"/>
+                <w:highlight w:val="white"/>
+              </w:rPr>
+              <w:t>public</w:t>
+            </w:r>
+            <w:r>
+              <w:rPr>
+                <w:rFonts w:ascii="Consolas" w:hAnsi="Consolas" w:cs="Consolas"/>
+                <w:color w:val="000000"/>
+                <w:sz w:val="19"/>
+                <w:szCs w:val="19"/>
+                <w:highlight w:val="white"/>
+              </w:rPr>
+              <w:t xml:space="preserve"> </w:t>
+            </w:r>
+            <w:r>
+              <w:rPr>
+                <w:rFonts w:ascii="Consolas" w:hAnsi="Consolas" w:cs="Consolas"/>
+                <w:color w:val="0000FF"/>
+                <w:sz w:val="19"/>
+                <w:szCs w:val="19"/>
+                <w:highlight w:val="white"/>
+              </w:rPr>
+              <w:t>void</w:t>
+            </w:r>
+            <w:r>
+              <w:rPr>
+                <w:rFonts w:ascii="Consolas" w:hAnsi="Consolas" w:cs="Consolas"/>
+                <w:color w:val="000000"/>
+                <w:sz w:val="19"/>
+                <w:szCs w:val="19"/>
+                <w:highlight w:val="white"/>
+              </w:rPr>
+              <w:t xml:space="preserve"> </w:t>
+            </w:r>
+            <w:proofErr w:type="spellStart"/>
+            <w:r>
+              <w:rPr>
+                <w:rFonts w:ascii="Consolas" w:hAnsi="Consolas" w:cs="Consolas"/>
+                <w:color w:val="000000"/>
+                <w:sz w:val="19"/>
+                <w:szCs w:val="19"/>
+                <w:highlight w:val="white"/>
+              </w:rPr>
+              <w:t>IncreaseTextSize</w:t>
+            </w:r>
+            <w:proofErr w:type="spellEnd"/>
+            <w:r>
+              <w:rPr>
+                <w:rFonts w:ascii="Consolas" w:hAnsi="Consolas" w:cs="Consolas"/>
+                <w:color w:val="000000"/>
+                <w:sz w:val="19"/>
+                <w:szCs w:val="19"/>
+                <w:highlight w:val="white"/>
+              </w:rPr>
+              <w:t>()</w:t>
+            </w:r>
+          </w:p>
+          <w:p>
+            <w:pPr>
+              <w:rPr>
+                <w:rFonts w:ascii="Consolas" w:hAnsi="Consolas" w:cs="Consolas"/>
+                <w:color w:val="0000FF"/>
+                <w:sz w:val="19"/>
+                <w:szCs w:val="19"/>
+              </w:rPr>
+            </w:pPr>
+            <w:r>
+              <w:rPr>
+                <w:rFonts w:ascii="Consolas" w:hAnsi="Consolas" w:cs="Consolas"/>
+                <w:color w:val="0000FF"/>
+                <w:sz w:val="19"/>
+                <w:szCs w:val="19"/>
+                <w:highlight w:val="white"/>
+              </w:rPr>
+              <w:t>public</w:t>
+            </w:r>
+            <w:r>
+              <w:rPr>
+                <w:rFonts w:ascii="Consolas" w:hAnsi="Consolas" w:cs="Consolas"/>
+                <w:color w:val="000000"/>
+                <w:sz w:val="19"/>
+                <w:szCs w:val="19"/>
+                <w:highlight w:val="white"/>
+              </w:rPr>
+              <w:t xml:space="preserve"> </w:t>
+            </w:r>
+            <w:r>
+              <w:rPr>
+                <w:rFonts w:ascii="Consolas" w:hAnsi="Consolas" w:cs="Consolas"/>
+                <w:color w:val="0000FF"/>
+                <w:sz w:val="19"/>
+                <w:szCs w:val="19"/>
+                <w:highlight w:val="white"/>
+              </w:rPr>
+              <w:t>void</w:t>
+            </w:r>
+            <w:r>
+              <w:rPr>
+                <w:rFonts w:ascii="Consolas" w:hAnsi="Consolas" w:cs="Consolas"/>
+                <w:color w:val="000000"/>
+                <w:sz w:val="19"/>
+                <w:szCs w:val="19"/>
+                <w:highlight w:val="white"/>
+              </w:rPr>
+              <w:t xml:space="preserve"> </w:t>
+            </w:r>
+            <w:proofErr w:type="spellStart"/>
+            <w:r>
+              <w:rPr>
+                <w:rFonts w:ascii="Consolas" w:hAnsi="Consolas" w:cs="Consolas"/>
+                <w:color w:val="000000"/>
+                <w:sz w:val="19"/>
+                <w:szCs w:val="19"/>
+                <w:highlight w:val="white"/>
+              </w:rPr>
+              <w:t>DecreaseTextSize</w:t>
+            </w:r>
+            <w:proofErr w:type="spellEnd"/>
+            <w:r>
+              <w:rPr>
+                <w:rFonts w:ascii="Consolas" w:hAnsi="Consolas" w:cs="Consolas"/>
+                <w:color w:val="000000"/>
+                <w:sz w:val="19"/>
+                <w:szCs w:val="19"/>
+                <w:highlight w:val="white"/>
+              </w:rPr>
+              <w:t>()</w:t>
+            </w:r>
+          </w:p>
+        </w:tc>
+        <w:tc>
+          <w:tcPr>
+            <w:tcW w:w="5490" w:type="dxa"/>
+          </w:tcPr>
+          <w:p>
+            <w:pPr>
+              <w:cnfStyle w:val="000000010000" w:firstRow="0" w:lastRow="0" w:firstColumn="0" w:lastColumn="0" w:oddVBand="0" w:evenVBand="0" w:oddHBand="0" w:evenHBand="1" w:firstRowFirstColumn="0" w:firstRowLastColumn="0" w:lastRowFirstColumn="0" w:lastRowLastColumn="0"/>
+              <w:rPr>
+                <w:sz w:val="20"/>
+              </w:rPr>
+            </w:pPr>
+            <w:r>
+              <w:rPr>
+                <w:sz w:val="20"/>
+              </w:rPr>
+              <w:t>Methods to increase/decrease Text Size</w:t>
+            </w:r>
+          </w:p>
+        </w:tc>
+      </w:tr>
+      <w:tr>
+        <w:trPr>
+          <w:cnfStyle w:val="000000100000" w:firstRow="0" w:lastRow="0" w:firstColumn="0" w:lastColumn="0" w:oddVBand="0" w:evenVBand="0" w:oddHBand="1" w:evenHBand="0" w:firstRowFirstColumn="0" w:firstRowLastColumn="0" w:lastRowFirstColumn="0" w:lastRowLastColumn="0"/>
+        </w:trPr>
+        <w:tc>
+          <w:tcPr>
+            <w:cnfStyle w:val="001000000000" w:firstRow="0" w:lastRow="0" w:firstColumn="1" w:lastColumn="0" w:oddVBand="0" w:evenVBand="0" w:oddHBand="0" w:evenHBand="0" w:firstRowFirstColumn="0" w:firstRowLastColumn="0" w:lastRowFirstColumn="0" w:lastRowLastColumn="0"/>
+            <w:tcW w:w="4068" w:type="dxa"/>
+          </w:tcPr>
+          <w:p>
+            <w:pPr>
+              <w:rPr>
+                <w:rFonts w:asciiTheme="minorHAnsi" w:hAnsiTheme="minorHAnsi" w:cstheme="minorHAnsi"/>
+                <w:b w:val="0"/>
+                <w:sz w:val="24"/>
+              </w:rPr>
+            </w:pPr>
+            <w:proofErr w:type="spellStart"/>
+            <w:r>
+              <w:rPr>
+                <w:rFonts w:asciiTheme="minorHAnsi" w:hAnsiTheme="minorHAnsi" w:cstheme="minorHAnsi"/>
+                <w:b w:val="0"/>
+              </w:rPr>
+              <w:t>CommandModifications</w:t>
+            </w:r>
+            <w:proofErr w:type="spellEnd"/>
+          </w:p>
+        </w:tc>
+        <w:tc>
+          <w:tcPr>
+            <w:tcW w:w="5490" w:type="dxa"/>
+          </w:tcPr>
+          <w:p>
+            <w:pPr>
+              <w:cnfStyle w:val="000000100000" w:firstRow="0" w:lastRow="0" w:firstColumn="0" w:lastColumn="0" w:oddVBand="0" w:evenVBand="0" w:oddHBand="1" w:evenHBand="0" w:firstRowFirstColumn="0" w:firstRowLastColumn="0" w:lastRowFirstColumn="0" w:lastRowLastColumn="0"/>
+              <w:rPr>
+                <w:b/>
+                <w:sz w:val="24"/>
+              </w:rPr>
+            </w:pPr>
+            <w:r>
+              <w:rPr>
+                <w:rFonts w:cstheme="minorHAnsi"/>
+                <w:sz w:val="24"/>
+              </w:rPr>
+              <w:t>Explanation</w:t>
+            </w:r>
+          </w:p>
+        </w:tc>
+      </w:tr>
+      <w:tr>
+        <w:trPr>
+          <w:cnfStyle w:val="000000010000" w:firstRow="0" w:lastRow="0" w:firstColumn="0" w:lastColumn="0" w:oddVBand="0" w:evenVBand="0" w:oddHBand="0" w:evenHBand="1" w:firstRowFirstColumn="0" w:firstRowLastColumn="0" w:lastRowFirstColumn="0" w:lastRowLastColumn="0"/>
+        </w:trPr>
+        <w:tc>
+          <w:tcPr>
+            <w:cnfStyle w:val="001000000000" w:firstRow="0" w:lastRow="0" w:firstColumn="1" w:lastColumn="0" w:oddVBand="0" w:evenVBand="0" w:oddHBand="0" w:evenHBand="0" w:firstRowFirstColumn="0" w:firstRowLastColumn="0" w:lastRowFirstColumn="0" w:lastRowLastColumn="0"/>
+            <w:tcW w:w="4068" w:type="dxa"/>
+          </w:tcPr>
+          <w:p>
+            <w:pPr>
+              <w:rPr>
+                <w:sz w:val="24"/>
+              </w:rPr>
+            </w:pPr>
+            <w:r>
+              <w:rPr>
+                <w:rFonts w:ascii="Consolas" w:hAnsi="Consolas" w:cs="Consolas"/>
+                <w:color w:val="0000FF"/>
+                <w:sz w:val="19"/>
+                <w:szCs w:val="19"/>
+                <w:highlight w:val="white"/>
+              </w:rPr>
+              <w:t>public</w:t>
+            </w:r>
+            <w:r>
+              <w:rPr>
+                <w:rFonts w:ascii="Consolas" w:hAnsi="Consolas" w:cs="Consolas"/>
+                <w:color w:val="000000"/>
+                <w:sz w:val="19"/>
+                <w:szCs w:val="19"/>
+                <w:highlight w:val="white"/>
+              </w:rPr>
+              <w:t xml:space="preserve"> </w:t>
+            </w:r>
+            <w:r>
+              <w:rPr>
+                <w:rFonts w:ascii="Consolas" w:hAnsi="Consolas" w:cs="Consolas"/>
+                <w:color w:val="0000FF"/>
+                <w:sz w:val="19"/>
+                <w:szCs w:val="19"/>
+                <w:highlight w:val="white"/>
+              </w:rPr>
+              <w:t>void</w:t>
+            </w:r>
+            <w:r>
+              <w:rPr>
+                <w:rFonts w:ascii="Consolas" w:hAnsi="Consolas" w:cs="Consolas"/>
+                <w:color w:val="000000"/>
+                <w:sz w:val="19"/>
+                <w:szCs w:val="19"/>
+                <w:highlight w:val="white"/>
+              </w:rPr>
+              <w:t xml:space="preserve"> </w:t>
+            </w:r>
+            <w:proofErr w:type="spellStart"/>
+            <w:r>
+              <w:rPr>
+                <w:rFonts w:ascii="Consolas" w:hAnsi="Consolas" w:cs="Consolas"/>
+                <w:color w:val="000000"/>
+                <w:sz w:val="19"/>
+                <w:szCs w:val="19"/>
+                <w:highlight w:val="white"/>
+              </w:rPr>
+              <w:t>AddCommand</w:t>
+            </w:r>
+            <w:proofErr w:type="spellEnd"/>
+            <w:r>
+              <w:rPr>
+                <w:rFonts w:ascii="Consolas" w:hAnsi="Consolas" w:cs="Consolas"/>
+                <w:color w:val="000000"/>
+                <w:sz w:val="19"/>
+                <w:szCs w:val="19"/>
+                <w:highlight w:val="white"/>
+              </w:rPr>
+              <w:t>(</w:t>
+            </w:r>
+            <w:r>
+              <w:rPr>
+                <w:rFonts w:ascii="Consolas" w:hAnsi="Consolas" w:cs="Consolas"/>
+                <w:color w:val="0000FF"/>
+                <w:sz w:val="19"/>
+                <w:szCs w:val="19"/>
+                <w:highlight w:val="white"/>
+              </w:rPr>
+              <w:t>string</w:t>
+            </w:r>
+            <w:r>
+              <w:rPr>
+                <w:rFonts w:ascii="Consolas" w:hAnsi="Consolas" w:cs="Consolas"/>
+                <w:color w:val="000000"/>
+                <w:sz w:val="19"/>
+                <w:szCs w:val="19"/>
+                <w:highlight w:val="white"/>
+              </w:rPr>
+              <w:t xml:space="preserve"> </w:t>
+            </w:r>
+            <w:proofErr w:type="spellStart"/>
+            <w:r>
+              <w:rPr>
+                <w:rFonts w:ascii="Consolas" w:hAnsi="Consolas" w:cs="Consolas"/>
+                <w:color w:val="000000"/>
+                <w:sz w:val="19"/>
+                <w:szCs w:val="19"/>
+                <w:highlight w:val="white"/>
+              </w:rPr>
+              <w:t>newCommand</w:t>
+            </w:r>
+            <w:proofErr w:type="spellEnd"/>
+            <w:r>
+              <w:rPr>
+                <w:rFonts w:ascii="Consolas" w:hAnsi="Consolas" w:cs="Consolas"/>
+                <w:color w:val="000000"/>
+                <w:sz w:val="19"/>
+                <w:szCs w:val="19"/>
+                <w:highlight w:val="white"/>
+              </w:rPr>
+              <w:t xml:space="preserve">, </w:t>
+            </w:r>
+            <w:proofErr w:type="spellStart"/>
+            <w:r>
+              <w:rPr>
+                <w:rFonts w:ascii="Consolas" w:hAnsi="Consolas" w:cs="Consolas"/>
+                <w:color w:val="2B91AF"/>
+                <w:sz w:val="19"/>
+                <w:szCs w:val="19"/>
+                <w:highlight w:val="white"/>
+              </w:rPr>
+              <w:t>CommandType</w:t>
+            </w:r>
+            <w:proofErr w:type="spellEnd"/>
+            <w:r>
+              <w:rPr>
+                <w:rFonts w:ascii="Consolas" w:hAnsi="Consolas" w:cs="Consolas"/>
+                <w:color w:val="000000"/>
+                <w:sz w:val="19"/>
+                <w:szCs w:val="19"/>
+                <w:highlight w:val="white"/>
+              </w:rPr>
+              <w:t xml:space="preserve"> </w:t>
+            </w:r>
+            <w:proofErr w:type="spellStart"/>
+            <w:r>
+              <w:rPr>
+                <w:rFonts w:ascii="Consolas" w:hAnsi="Consolas" w:cs="Consolas"/>
+                <w:color w:val="000000"/>
+                <w:sz w:val="19"/>
+                <w:szCs w:val="19"/>
+                <w:highlight w:val="white"/>
+              </w:rPr>
+              <w:t>commandType</w:t>
+            </w:r>
+            <w:proofErr w:type="spellEnd"/>
+            <w:r>
+              <w:rPr>
+                <w:rFonts w:ascii="Consolas" w:hAnsi="Consolas" w:cs="Consolas"/>
+                <w:color w:val="000000"/>
+                <w:sz w:val="19"/>
+                <w:szCs w:val="19"/>
+                <w:highlight w:val="white"/>
+              </w:rPr>
+              <w:t>)</w:t>
+            </w:r>
+          </w:p>
+        </w:tc>
+        <w:tc>
+          <w:tcPr>
+            <w:tcW w:w="5490" w:type="dxa"/>
+          </w:tcPr>
+          <w:p>
+            <w:pPr>
+              <w:cnfStyle w:val="000000010000" w:firstRow="0" w:lastRow="0" w:firstColumn="0" w:lastColumn="0" w:oddVBand="0" w:evenVBand="0" w:oddHBand="0" w:evenHBand="1" w:firstRowFirstColumn="0" w:firstRowLastColumn="0" w:lastRowFirstColumn="0" w:lastRowLastColumn="0"/>
+              <w:rPr>
+                <w:sz w:val="20"/>
+              </w:rPr>
+            </w:pPr>
+            <w:r>
+              <w:rPr>
+                <w:sz w:val="20"/>
+              </w:rPr>
+              <w:t xml:space="preserve">Add a new </w:t>
+            </w:r>
+            <w:proofErr w:type="spellStart"/>
+            <w:r>
+              <w:rPr>
+                <w:sz w:val="20"/>
+              </w:rPr>
+              <w:t>FlexiCommand</w:t>
+            </w:r>
+            <w:proofErr w:type="spellEnd"/>
+            <w:r>
+              <w:rPr>
+                <w:sz w:val="20"/>
+              </w:rPr>
+              <w:t xml:space="preserve">. </w:t>
+            </w:r>
+            <w:proofErr w:type="spellStart"/>
+            <w:r>
+              <w:rPr>
+                <w:sz w:val="20"/>
+              </w:rPr>
+              <w:t>Requries</w:t>
+            </w:r>
+            <w:proofErr w:type="spellEnd"/>
+            <w:r>
+              <w:rPr>
+                <w:sz w:val="20"/>
+              </w:rPr>
+              <w:t xml:space="preserve"> the command and </w:t>
+            </w:r>
+            <w:proofErr w:type="spellStart"/>
+            <w:r>
+              <w:rPr>
+                <w:sz w:val="20"/>
+              </w:rPr>
+              <w:t>CommandType</w:t>
+            </w:r>
+            <w:proofErr w:type="spellEnd"/>
+          </w:p>
+        </w:tc>
+      </w:tr>
+      <w:tr>
+        <w:trPr>
+          <w:cnfStyle w:val="000000100000" w:firstRow="0" w:lastRow="0" w:firstColumn="0" w:lastColumn="0" w:oddVBand="0" w:evenVBand="0" w:oddHBand="1" w:evenHBand="0" w:firstRowFirstColumn="0" w:firstRowLastColumn="0" w:lastRowFirstColumn="0" w:lastRowLastColumn="0"/>
+        </w:trPr>
+        <w:tc>
+          <w:tcPr>
+            <w:cnfStyle w:val="001000000000" w:firstRow="0" w:lastRow="0" w:firstColumn="1" w:lastColumn="0" w:oddVBand="0" w:evenVBand="0" w:oddHBand="0" w:evenHBand="0" w:firstRowFirstColumn="0" w:firstRowLastColumn="0" w:lastRowFirstColumn="0" w:lastRowLastColumn="0"/>
+            <w:tcW w:w="4068" w:type="dxa"/>
+          </w:tcPr>
+          <w:p>
+            <w:pPr>
+              <w:rPr>
+                <w:rFonts w:ascii="Consolas" w:hAnsi="Consolas" w:cs="Consolas"/>
+                <w:color w:val="0000FF"/>
+                <w:sz w:val="19"/>
+                <w:szCs w:val="19"/>
+              </w:rPr>
+            </w:pPr>
+            <w:r>
+              <w:rPr>
+                <w:rFonts w:ascii="Consolas" w:hAnsi="Consolas" w:cs="Consolas"/>
+                <w:color w:val="0000FF"/>
+                <w:sz w:val="19"/>
+                <w:szCs w:val="19"/>
+                <w:highlight w:val="white"/>
+              </w:rPr>
+              <w:t>public</w:t>
+            </w:r>
+            <w:r>
+              <w:rPr>
+                <w:rFonts w:ascii="Consolas" w:hAnsi="Consolas" w:cs="Consolas"/>
+                <w:color w:val="000000"/>
+                <w:sz w:val="19"/>
+                <w:szCs w:val="19"/>
+                <w:highlight w:val="white"/>
+              </w:rPr>
+              <w:t xml:space="preserve"> </w:t>
+            </w:r>
+            <w:r>
+              <w:rPr>
+                <w:rFonts w:ascii="Consolas" w:hAnsi="Consolas" w:cs="Consolas"/>
+                <w:color w:val="0000FF"/>
+                <w:sz w:val="19"/>
+                <w:szCs w:val="19"/>
+                <w:highlight w:val="white"/>
+              </w:rPr>
+              <w:t>void</w:t>
+            </w:r>
+            <w:r>
+              <w:rPr>
+                <w:rFonts w:ascii="Consolas" w:hAnsi="Consolas" w:cs="Consolas"/>
+                <w:color w:val="000000"/>
+                <w:sz w:val="19"/>
+                <w:szCs w:val="19"/>
+                <w:highlight w:val="white"/>
+              </w:rPr>
+              <w:t xml:space="preserve"> </w:t>
+            </w:r>
+            <w:proofErr w:type="spellStart"/>
+            <w:r>
+              <w:rPr>
+                <w:rFonts w:ascii="Consolas" w:hAnsi="Consolas" w:cs="Consolas"/>
+                <w:color w:val="000000"/>
+                <w:sz w:val="19"/>
+                <w:szCs w:val="19"/>
+                <w:highlight w:val="white"/>
+              </w:rPr>
+              <w:t>RemoveCommand</w:t>
+            </w:r>
+            <w:proofErr w:type="spellEnd"/>
+            <w:r>
+              <w:rPr>
+                <w:rFonts w:ascii="Consolas" w:hAnsi="Consolas" w:cs="Consolas"/>
+                <w:color w:val="000000"/>
+                <w:sz w:val="19"/>
+                <w:szCs w:val="19"/>
+                <w:highlight w:val="white"/>
+              </w:rPr>
+              <w:t>(</w:t>
+            </w:r>
+            <w:r>
+              <w:rPr>
+                <w:rFonts w:ascii="Consolas" w:hAnsi="Consolas" w:cs="Consolas"/>
+                <w:color w:val="0000FF"/>
+                <w:sz w:val="19"/>
+                <w:szCs w:val="19"/>
+                <w:highlight w:val="white"/>
+              </w:rPr>
+              <w:t>string</w:t>
+            </w:r>
+            <w:r>
+              <w:rPr>
+                <w:rFonts w:ascii="Consolas" w:hAnsi="Consolas" w:cs="Consolas"/>
+                <w:color w:val="000000"/>
+                <w:sz w:val="19"/>
+                <w:szCs w:val="19"/>
+                <w:highlight w:val="white"/>
+              </w:rPr>
+              <w:t xml:space="preserve"> </w:t>
+            </w:r>
+            <w:proofErr w:type="spellStart"/>
+            <w:r>
+              <w:rPr>
+                <w:rFonts w:ascii="Consolas" w:hAnsi="Consolas" w:cs="Consolas"/>
+                <w:color w:val="000000"/>
+                <w:sz w:val="19"/>
+                <w:szCs w:val="19"/>
+                <w:highlight w:val="white"/>
+              </w:rPr>
+              <w:t>commandToRemove</w:t>
+            </w:r>
+            <w:proofErr w:type="spellEnd"/>
+            <w:r>
+              <w:rPr>
+                <w:rFonts w:ascii="Consolas" w:hAnsi="Consolas" w:cs="Consolas"/>
+                <w:color w:val="000000"/>
+                <w:sz w:val="19"/>
+                <w:szCs w:val="19"/>
+                <w:highlight w:val="white"/>
+              </w:rPr>
+              <w:t xml:space="preserve">, </w:t>
+            </w:r>
+            <w:proofErr w:type="spellStart"/>
+            <w:r>
+              <w:rPr>
+                <w:rFonts w:ascii="Consolas" w:hAnsi="Consolas" w:cs="Consolas"/>
+                <w:color w:val="2B91AF"/>
+                <w:sz w:val="19"/>
+                <w:szCs w:val="19"/>
+                <w:highlight w:val="white"/>
+              </w:rPr>
+              <w:t>CommandType</w:t>
+            </w:r>
+            <w:proofErr w:type="spellEnd"/>
+            <w:r>
+              <w:rPr>
+                <w:rFonts w:ascii="Consolas" w:hAnsi="Consolas" w:cs="Consolas"/>
+                <w:color w:val="000000"/>
+                <w:sz w:val="19"/>
+                <w:szCs w:val="19"/>
+                <w:highlight w:val="white"/>
+              </w:rPr>
+              <w:t xml:space="preserve"> </w:t>
+            </w:r>
+            <w:proofErr w:type="spellStart"/>
+            <w:r>
+              <w:rPr>
+                <w:rFonts w:ascii="Consolas" w:hAnsi="Consolas" w:cs="Consolas"/>
+                <w:color w:val="000000"/>
+                <w:sz w:val="19"/>
+                <w:szCs w:val="19"/>
+                <w:highlight w:val="white"/>
+              </w:rPr>
+              <w:t>commandType</w:t>
+            </w:r>
+            <w:proofErr w:type="spellEnd"/>
+            <w:r>
+              <w:rPr>
+                <w:rFonts w:ascii="Consolas" w:hAnsi="Consolas" w:cs="Consolas"/>
+                <w:color w:val="000000"/>
+                <w:sz w:val="19"/>
+                <w:szCs w:val="19"/>
+                <w:highlight w:val="white"/>
+              </w:rPr>
+              <w:t>)</w:t>
+            </w:r>
+          </w:p>
+        </w:tc>
+        <w:tc>
+          <w:tcPr>
+            <w:tcW w:w="5490" w:type="dxa"/>
+          </w:tcPr>
+          <w:p>
+            <w:pPr>
+              <w:cnfStyle w:val="000000100000" w:firstRow="0" w:lastRow="0" w:firstColumn="0" w:lastColumn="0" w:oddVBand="0" w:evenVBand="0" w:oddHBand="1" w:evenHBand="0" w:firstRowFirstColumn="0" w:firstRowLastColumn="0" w:lastRowFirstColumn="0" w:lastRowLastColumn="0"/>
+              <w:rPr>
+                <w:sz w:val="20"/>
+              </w:rPr>
+            </w:pPr>
+            <w:r>
+              <w:rPr>
+                <w:sz w:val="20"/>
+              </w:rPr>
+              <w:t xml:space="preserve">Remove the specified </w:t>
+            </w:r>
+            <w:proofErr w:type="spellStart"/>
+            <w:r>
+              <w:rPr>
+                <w:sz w:val="20"/>
+              </w:rPr>
+              <w:t>FlexiCommand</w:t>
             </w:r>
             <w:proofErr w:type="spellEnd"/>
           </w:p>
@@ -7542,13 +9705,77 @@
             <w:r>
               <w:rPr>
                 <w:rFonts w:ascii="Consolas" w:hAnsi="Consolas" w:cs="Consolas"/>
+                <w:color w:val="2B91AF"/>
+                <w:sz w:val="19"/>
+                <w:szCs w:val="19"/>
+                <w:highlight w:val="white"/>
+              </w:rPr>
+              <w:t>List</w:t>
+            </w:r>
+            <w:r>
+              <w:rPr>
+                <w:rFonts w:ascii="Consolas" w:hAnsi="Consolas" w:cs="Consolas"/>
+                <w:color w:val="000000"/>
+                <w:sz w:val="19"/>
+                <w:szCs w:val="19"/>
+                <w:highlight w:val="white"/>
+              </w:rPr>
+              <w:t>&lt;</w:t>
+            </w:r>
+            <w:r>
+              <w:rPr>
+                <w:rFonts w:ascii="Consolas" w:hAnsi="Consolas" w:cs="Consolas"/>
                 <w:color w:val="0000FF"/>
                 <w:sz w:val="19"/>
                 <w:szCs w:val="19"/>
                 <w:highlight w:val="white"/>
               </w:rPr>
-              <w:t>void</w:t>
-            </w:r>
+              <w:t>string</w:t>
+            </w:r>
+            <w:r>
+              <w:rPr>
+                <w:rFonts w:ascii="Consolas" w:hAnsi="Consolas" w:cs="Consolas"/>
+                <w:color w:val="000000"/>
+                <w:sz w:val="19"/>
+                <w:szCs w:val="19"/>
+                <w:highlight w:val="white"/>
+              </w:rPr>
+              <w:t xml:space="preserve">&gt; </w:t>
+            </w:r>
+            <w:proofErr w:type="spellStart"/>
+            <w:r>
+              <w:rPr>
+                <w:rFonts w:ascii="Consolas" w:hAnsi="Consolas" w:cs="Consolas"/>
+                <w:color w:val="000000"/>
+                <w:sz w:val="19"/>
+                <w:szCs w:val="19"/>
+                <w:highlight w:val="white"/>
+              </w:rPr>
+              <w:t>GetCommandList</w:t>
+            </w:r>
+            <w:proofErr w:type="spellEnd"/>
+            <w:r>
+              <w:rPr>
+                <w:rFonts w:ascii="Consolas" w:hAnsi="Consolas" w:cs="Consolas"/>
+                <w:color w:val="000000"/>
+                <w:sz w:val="19"/>
+                <w:szCs w:val="19"/>
+                <w:highlight w:val="white"/>
+              </w:rPr>
+              <w:t>(</w:t>
+            </w:r>
+            <w:proofErr w:type="spellStart"/>
+            <w:r>
+              <w:rPr>
+                <w:rFonts w:ascii="Consolas" w:hAnsi="Consolas" w:cs="Consolas"/>
+                <w:color w:val="2B91AF"/>
+                <w:sz w:val="19"/>
+                <w:szCs w:val="19"/>
+                <w:highlight w:val="white"/>
+              </w:rPr>
+              <w:t>CommandType</w:t>
+            </w:r>
+            <w:proofErr w:type="spellEnd"/>
             <w:r>
               <w:rPr>
                 <w:rFonts w:ascii="Consolas" w:hAnsi="Consolas" w:cs="Consolas"/>
@@ -7568,7 +9795,7 @@
                 <w:szCs w:val="19"/>
                 <w:highlight w:val="white"/>
               </w:rPr>
-              <w:t>IncreaseSizeOfOutput</w:t>
+              <w:t>commandType</w:t>
             </w:r>
             <w:proofErr w:type="spellEnd"/>
             <w:r>
@@ -7579,7 +9806,7 @@
                 <w:szCs w:val="19"/>
                 <w:highlight w:val="white"/>
               </w:rPr>
-              <w:t>()</w:t>
+              <w:t>)</w:t>
             </w:r>
           </w:p>
         </w:tc>
@@ -7598,14 +9825,315 @@
               <w:rPr>
                 <w:sz w:val="20"/>
               </w:rPr>
-              <w:t xml:space="preserve">Increase the Text Size by 1 unit, while modifying the </w:t>
+              <w:t>Returns a list of all added/available user commands</w:t>
+            </w:r>
+          </w:p>
+        </w:tc>
+      </w:tr>
+      <w:tr>
+        <w:trPr>
+          <w:cnfStyle w:val="000000100000" w:firstRow="0" w:lastRow="0" w:firstColumn="0" w:lastColumn="0" w:oddVBand="0" w:evenVBand="0" w:oddHBand="1" w:evenHBand="0" w:firstRowFirstColumn="0" w:firstRowLastColumn="0" w:lastRowFirstColumn="0" w:lastRowLastColumn="0"/>
+        </w:trPr>
+        <w:tc>
+          <w:tcPr>
+            <w:cnfStyle w:val="001000000000" w:firstRow="0" w:lastRow="0" w:firstColumn="1" w:lastColumn="0" w:oddVBand="0" w:evenVBand="0" w:oddHBand="0" w:evenHBand="0" w:firstRowFirstColumn="0" w:firstRowLastColumn="0" w:lastRowFirstColumn="0" w:lastRowLastColumn="0"/>
+            <w:tcW w:w="4068" w:type="dxa"/>
+          </w:tcPr>
+          <w:p>
+            <w:pPr>
+              <w:rPr>
+                <w:rFonts w:ascii="Consolas" w:hAnsi="Consolas" w:cs="Consolas"/>
+                <w:color w:val="0000FF"/>
+                <w:sz w:val="19"/>
+                <w:szCs w:val="19"/>
+                <w:highlight w:val="white"/>
+              </w:rPr>
+            </w:pPr>
+            <w:r>
+              <w:rPr>
+                <w:rFonts w:ascii="Consolas" w:hAnsi="Consolas" w:cs="Consolas"/>
+                <w:color w:val="0000FF"/>
+                <w:sz w:val="19"/>
+                <w:szCs w:val="19"/>
+                <w:highlight w:val="white"/>
+              </w:rPr>
+              <w:t>public</w:t>
+            </w:r>
+            <w:r>
+              <w:rPr>
+                <w:rFonts w:ascii="Consolas" w:hAnsi="Consolas" w:cs="Consolas"/>
+                <w:color w:val="000000"/>
+                <w:sz w:val="19"/>
+                <w:szCs w:val="19"/>
+                <w:highlight w:val="white"/>
+              </w:rPr>
+              <w:t xml:space="preserve"> </w:t>
+            </w:r>
+            <w:r>
+              <w:rPr>
+                <w:rFonts w:ascii="Consolas" w:hAnsi="Consolas" w:cs="Consolas"/>
+                <w:color w:val="0000FF"/>
+                <w:sz w:val="19"/>
+                <w:szCs w:val="19"/>
+                <w:highlight w:val="white"/>
+              </w:rPr>
+              <w:t>void</w:t>
+            </w:r>
+            <w:r>
+              <w:rPr>
+                <w:rFonts w:ascii="Consolas" w:hAnsi="Consolas" w:cs="Consolas"/>
+                <w:color w:val="000000"/>
+                <w:sz w:val="19"/>
+                <w:szCs w:val="19"/>
+                <w:highlight w:val="white"/>
+              </w:rPr>
+              <w:t xml:space="preserve"> </w:t>
             </w:r>
             <w:proofErr w:type="spellStart"/>
             <w:r>
               <w:rPr>
+                <w:rFonts w:ascii="Consolas" w:hAnsi="Consolas" w:cs="Consolas"/>
+                <w:color w:val="000000"/>
+                <w:sz w:val="19"/>
+                <w:szCs w:val="19"/>
+                <w:highlight w:val="white"/>
+              </w:rPr>
+              <w:t>AddCommandsToStringParser</w:t>
+            </w:r>
+            <w:proofErr w:type="spellEnd"/>
+            <w:r>
+              <w:rPr>
+                <w:rFonts w:ascii="Consolas" w:hAnsi="Consolas" w:cs="Consolas"/>
+                <w:color w:val="000000"/>
+                <w:sz w:val="19"/>
+                <w:szCs w:val="19"/>
+                <w:highlight w:val="white"/>
+              </w:rPr>
+              <w:t>()</w:t>
+            </w:r>
+          </w:p>
+        </w:tc>
+        <w:tc>
+          <w:tcPr>
+            <w:tcW w:w="5490" w:type="dxa"/>
+          </w:tcPr>
+          <w:p>
+            <w:pPr>
+              <w:cnfStyle w:val="000000100000" w:firstRow="0" w:lastRow="0" w:firstColumn="0" w:lastColumn="0" w:oddVBand="0" w:evenVBand="0" w:oddHBand="1" w:evenHBand="0" w:firstRowFirstColumn="0" w:firstRowLastColumn="0" w:lastRowFirstColumn="0" w:lastRowLastColumn="0"/>
+              <w:rPr>
                 <w:sz w:val="20"/>
               </w:rPr>
-              <w:t>settingsManager</w:t>
+            </w:pPr>
+            <w:r>
+              <w:rPr>
+                <w:sz w:val="20"/>
+              </w:rPr>
+              <w:t xml:space="preserve">Pushes new set of </w:t>
+            </w:r>
+            <w:proofErr w:type="spellStart"/>
+            <w:r>
+              <w:rPr>
+                <w:sz w:val="20"/>
+              </w:rPr>
+              <w:t>FlexiCommands</w:t>
+            </w:r>
+            <w:proofErr w:type="spellEnd"/>
+            <w:r>
+              <w:rPr>
+                <w:sz w:val="20"/>
+              </w:rPr>
+              <w:t xml:space="preserve"> into the </w:t>
+            </w:r>
+            <w:proofErr w:type="spellStart"/>
+            <w:r>
+              <w:rPr>
+                <w:sz w:val="20"/>
+              </w:rPr>
+              <w:t>StringParser</w:t>
+            </w:r>
+            <w:proofErr w:type="spellEnd"/>
+          </w:p>
+        </w:tc>
+      </w:tr>
+      <w:tr>
+        <w:trPr>
+          <w:cnfStyle w:val="000000010000" w:firstRow="0" w:lastRow="0" w:firstColumn="0" w:lastColumn="0" w:oddVBand="0" w:evenVBand="0" w:oddHBand="0" w:evenHBand="1" w:firstRowFirstColumn="0" w:firstRowLastColumn="0" w:lastRowFirstColumn="0" w:lastRowLastColumn="0"/>
+        </w:trPr>
+        <w:tc>
+          <w:tcPr>
+            <w:cnfStyle w:val="001000000000" w:firstRow="0" w:lastRow="0" w:firstColumn="1" w:lastColumn="0" w:oddVBand="0" w:evenVBand="0" w:oddHBand="0" w:evenHBand="0" w:firstRowFirstColumn="0" w:firstRowLastColumn="0" w:lastRowFirstColumn="0" w:lastRowLastColumn="0"/>
+            <w:tcW w:w="4068" w:type="dxa"/>
+          </w:tcPr>
+          <w:p>
+            <w:pPr>
+              <w:rPr>
+                <w:rFonts w:ascii="Consolas" w:hAnsi="Consolas" w:cs="Consolas"/>
+                <w:color w:val="000000"/>
+                <w:sz w:val="19"/>
+                <w:szCs w:val="19"/>
+                <w:highlight w:val="white"/>
+              </w:rPr>
+            </w:pPr>
+            <w:r>
+              <w:rPr>
+                <w:rFonts w:ascii="Consolas" w:hAnsi="Consolas" w:cs="Consolas"/>
+                <w:color w:val="0000FF"/>
+                <w:sz w:val="19"/>
+                <w:szCs w:val="19"/>
+                <w:highlight w:val="white"/>
+              </w:rPr>
+              <w:t>public</w:t>
+            </w:r>
+            <w:r>
+              <w:rPr>
+                <w:rFonts w:ascii="Consolas" w:hAnsi="Consolas" w:cs="Consolas"/>
+                <w:color w:val="000000"/>
+                <w:sz w:val="19"/>
+                <w:szCs w:val="19"/>
+                <w:highlight w:val="white"/>
+              </w:rPr>
+              <w:t xml:space="preserve"> </w:t>
+            </w:r>
+            <w:r>
+              <w:rPr>
+                <w:rFonts w:ascii="Consolas" w:hAnsi="Consolas" w:cs="Consolas"/>
+                <w:color w:val="0000FF"/>
+                <w:sz w:val="19"/>
+                <w:szCs w:val="19"/>
+                <w:highlight w:val="white"/>
+              </w:rPr>
+              <w:t>void</w:t>
+            </w:r>
+            <w:r>
+              <w:rPr>
+                <w:rFonts w:ascii="Consolas" w:hAnsi="Consolas" w:cs="Consolas"/>
+                <w:color w:val="000000"/>
+                <w:sz w:val="19"/>
+                <w:szCs w:val="19"/>
+                <w:highlight w:val="white"/>
+              </w:rPr>
+              <w:t xml:space="preserve"> </w:t>
+            </w:r>
+            <w:proofErr w:type="spellStart"/>
+            <w:r>
+              <w:rPr>
+                <w:rFonts w:ascii="Consolas" w:hAnsi="Consolas" w:cs="Consolas"/>
+                <w:color w:val="000000"/>
+                <w:sz w:val="19"/>
+                <w:szCs w:val="19"/>
+                <w:highlight w:val="white"/>
+              </w:rPr>
+              <w:t>OpenFile</w:t>
+            </w:r>
+            <w:proofErr w:type="spellEnd"/>
+            <w:r>
+              <w:rPr>
+                <w:rFonts w:ascii="Consolas" w:hAnsi="Consolas" w:cs="Consolas"/>
+                <w:color w:val="000000"/>
+                <w:sz w:val="19"/>
+                <w:szCs w:val="19"/>
+                <w:highlight w:val="white"/>
+              </w:rPr>
+              <w:t>()</w:t>
+            </w:r>
+          </w:p>
+          <w:p>
+            <w:pPr>
+              <w:rPr>
+                <w:rFonts w:ascii="Consolas" w:hAnsi="Consolas" w:cs="Consolas"/>
+                <w:color w:val="0000FF"/>
+                <w:sz w:val="19"/>
+                <w:szCs w:val="19"/>
+                <w:highlight w:val="white"/>
+              </w:rPr>
+            </w:pPr>
+            <w:r>
+              <w:rPr>
+                <w:rFonts w:ascii="Consolas" w:hAnsi="Consolas" w:cs="Consolas"/>
+                <w:color w:val="0000FF"/>
+                <w:sz w:val="19"/>
+                <w:szCs w:val="19"/>
+                <w:highlight w:val="white"/>
+              </w:rPr>
+              <w:t>public</w:t>
+            </w:r>
+            <w:r>
+              <w:rPr>
+                <w:rFonts w:ascii="Consolas" w:hAnsi="Consolas" w:cs="Consolas"/>
+                <w:color w:val="000000"/>
+                <w:sz w:val="19"/>
+                <w:szCs w:val="19"/>
+                <w:highlight w:val="white"/>
+              </w:rPr>
+              <w:t xml:space="preserve"> </w:t>
+            </w:r>
+            <w:r>
+              <w:rPr>
+                <w:rFonts w:ascii="Consolas" w:hAnsi="Consolas" w:cs="Consolas"/>
+                <w:color w:val="0000FF"/>
+                <w:sz w:val="19"/>
+                <w:szCs w:val="19"/>
+                <w:highlight w:val="white"/>
+              </w:rPr>
+              <w:t>void</w:t>
+            </w:r>
+            <w:r>
+              <w:rPr>
+                <w:rFonts w:ascii="Consolas" w:hAnsi="Consolas" w:cs="Consolas"/>
+                <w:color w:val="000000"/>
+                <w:sz w:val="19"/>
+                <w:szCs w:val="19"/>
+                <w:highlight w:val="white"/>
+              </w:rPr>
+              <w:t xml:space="preserve"> </w:t>
+            </w:r>
+            <w:proofErr w:type="spellStart"/>
+            <w:r>
+              <w:rPr>
+                <w:rFonts w:ascii="Consolas" w:hAnsi="Consolas" w:cs="Consolas"/>
+                <w:color w:val="000000"/>
+                <w:sz w:val="19"/>
+                <w:szCs w:val="19"/>
+                <w:highlight w:val="white"/>
+              </w:rPr>
+              <w:t>WriteToFile</w:t>
+            </w:r>
+            <w:proofErr w:type="spellEnd"/>
+            <w:r>
+              <w:rPr>
+                <w:rFonts w:ascii="Consolas" w:hAnsi="Consolas" w:cs="Consolas"/>
+                <w:color w:val="000000"/>
+                <w:sz w:val="19"/>
+                <w:szCs w:val="19"/>
+                <w:highlight w:val="white"/>
+              </w:rPr>
+              <w:t>()</w:t>
+            </w:r>
+          </w:p>
+        </w:tc>
+        <w:tc>
+          <w:tcPr>
+            <w:tcW w:w="5490" w:type="dxa"/>
+          </w:tcPr>
+          <w:p>
+            <w:pPr>
+              <w:cnfStyle w:val="000000010000" w:firstRow="0" w:lastRow="0" w:firstColumn="0" w:lastColumn="0" w:oddVBand="0" w:evenVBand="0" w:oddHBand="0" w:evenHBand="1" w:firstRowFirstColumn="0" w:firstRowLastColumn="0" w:lastRowFirstColumn="0" w:lastRowLastColumn="0"/>
+              <w:rPr>
+                <w:sz w:val="20"/>
+              </w:rPr>
+            </w:pPr>
+            <w:r>
+              <w:rPr>
+                <w:sz w:val="20"/>
+              </w:rPr>
+              <w:t xml:space="preserve">Open and Write to File the </w:t>
+            </w:r>
+            <w:proofErr w:type="spellStart"/>
+            <w:r>
+              <w:rPr>
+                <w:sz w:val="20"/>
+              </w:rPr>
+              <w:t>SettingsList</w:t>
             </w:r>
             <w:proofErr w:type="spellEnd"/>
           </w:p>
@@ -7632,139 +10160,10 @@
             </w:pPr>
             <w:r>
               <w:rPr>
-                <w:rFonts w:ascii="Consolas" w:hAnsi="Consolas" w:cs="Consolas"/>
-                <w:color w:val="0000FF"/>
-                <w:sz w:val="19"/>
-                <w:szCs w:val="19"/>
-                <w:highlight w:val="white"/>
-              </w:rPr>
-              <w:t>public</w:t>
-            </w:r>
-            <w:r>
-              <w:rPr>
-                <w:rFonts w:ascii="Consolas" w:hAnsi="Consolas" w:cs="Consolas"/>
-                <w:color w:val="000000"/>
-                <w:sz w:val="19"/>
-                <w:szCs w:val="19"/>
-                <w:highlight w:val="white"/>
-              </w:rPr>
-              <w:t xml:space="preserve"> </w:t>
-            </w:r>
-            <w:r>
-              <w:rPr>
-                <w:rFonts w:ascii="Consolas" w:hAnsi="Consolas" w:cs="Consolas"/>
-                <w:color w:val="0000FF"/>
-                <w:sz w:val="19"/>
-                <w:szCs w:val="19"/>
-                <w:highlight w:val="white"/>
-              </w:rPr>
-              <w:t>void</w:t>
-            </w:r>
-            <w:r>
-              <w:rPr>
-                <w:rFonts w:ascii="Consolas" w:hAnsi="Consolas" w:cs="Consolas"/>
-                <w:color w:val="000000"/>
-                <w:sz w:val="19"/>
-                <w:szCs w:val="19"/>
-                <w:highlight w:val="white"/>
-              </w:rPr>
-              <w:t xml:space="preserve"> </w:t>
-            </w:r>
-            <w:proofErr w:type="spellStart"/>
-            <w:r>
-              <w:rPr>
-                <w:rFonts w:ascii="Consolas" w:hAnsi="Consolas" w:cs="Consolas"/>
-                <w:color w:val="000000"/>
-                <w:sz w:val="19"/>
-                <w:szCs w:val="19"/>
-                <w:highlight w:val="white"/>
-              </w:rPr>
-              <w:t>DisplayCommand</w:t>
-            </w:r>
-            <w:proofErr w:type="spellEnd"/>
-            <w:r>
-              <w:rPr>
-                <w:rFonts w:ascii="Consolas" w:hAnsi="Consolas" w:cs="Consolas"/>
-                <w:color w:val="000000"/>
-                <w:sz w:val="19"/>
-                <w:szCs w:val="19"/>
-                <w:highlight w:val="white"/>
-              </w:rPr>
-              <w:t>(</w:t>
-            </w:r>
-            <w:r>
-              <w:rPr>
-                <w:rFonts w:ascii="Consolas" w:hAnsi="Consolas" w:cs="Consolas"/>
-                <w:color w:val="0000FF"/>
-                <w:sz w:val="19"/>
-                <w:szCs w:val="19"/>
-                <w:highlight w:val="white"/>
-              </w:rPr>
-              <w:t>string</w:t>
-            </w:r>
-            <w:r>
-              <w:rPr>
-                <w:rFonts w:ascii="Consolas" w:hAnsi="Consolas" w:cs="Consolas"/>
-                <w:color w:val="000000"/>
-                <w:sz w:val="19"/>
-                <w:szCs w:val="19"/>
-                <w:highlight w:val="white"/>
-              </w:rPr>
-              <w:t xml:space="preserve"> </w:t>
-            </w:r>
-            <w:proofErr w:type="spellStart"/>
-            <w:r>
-              <w:rPr>
-                <w:rFonts w:ascii="Consolas" w:hAnsi="Consolas" w:cs="Consolas"/>
-                <w:color w:val="000000"/>
-                <w:sz w:val="19"/>
-                <w:szCs w:val="19"/>
-                <w:highlight w:val="white"/>
-              </w:rPr>
-              <w:t>userInput,</w:t>
-            </w:r>
-            <w:r>
-              <w:rPr>
-                <w:rFonts w:ascii="Consolas" w:hAnsi="Consolas" w:cs="Consolas"/>
-                <w:color w:val="0000FF"/>
-                <w:sz w:val="19"/>
-                <w:szCs w:val="19"/>
-                <w:highlight w:val="white"/>
-              </w:rPr>
-              <w:t>string</w:t>
-            </w:r>
-            <w:proofErr w:type="spellEnd"/>
-            <w:r>
-              <w:rPr>
-                <w:rFonts w:ascii="Consolas" w:hAnsi="Consolas" w:cs="Consolas"/>
-                <w:color w:val="000000"/>
-                <w:sz w:val="19"/>
-                <w:szCs w:val="19"/>
-                <w:highlight w:val="white"/>
-              </w:rPr>
-              <w:t xml:space="preserve"> </w:t>
-            </w:r>
-            <w:proofErr w:type="spellStart"/>
-            <w:r>
-              <w:rPr>
-                <w:rFonts w:ascii="Consolas" w:hAnsi="Consolas" w:cs="Consolas"/>
-                <w:color w:val="000000"/>
-                <w:sz w:val="19"/>
-                <w:szCs w:val="19"/>
-                <w:highlight w:val="white"/>
-              </w:rPr>
-              <w:t>systemOutput</w:t>
-            </w:r>
-            <w:proofErr w:type="spellEnd"/>
-            <w:r>
-              <w:rPr>
-                <w:rFonts w:ascii="Consolas" w:hAnsi="Consolas" w:cs="Consolas"/>
-                <w:color w:val="000000"/>
-                <w:sz w:val="19"/>
-                <w:szCs w:val="19"/>
-                <w:highlight w:val="white"/>
-              </w:rPr>
-              <w:t>)</w:t>
+                <w:rFonts w:asciiTheme="minorHAnsi" w:hAnsiTheme="minorHAnsi" w:cstheme="minorHAnsi"/>
+                <w:b w:val="0"/>
+              </w:rPr>
+              <w:t>Clone/Copy Operations</w:t>
             </w:r>
           </w:p>
         </w:tc>
@@ -7779,11 +10178,250 @@
                 <w:sz w:val="20"/>
               </w:rPr>
             </w:pPr>
-            <w:r>
+          </w:p>
+        </w:tc>
+      </w:tr>
+      <w:tr>
+        <w:trPr>
+          <w:cnfStyle w:val="000000010000" w:firstRow="0" w:lastRow="0" w:firstColumn="0" w:lastColumn="0" w:oddVBand="0" w:evenVBand="0" w:oddHBand="0" w:evenHBand="1" w:firstRowFirstColumn="0" w:firstRowLastColumn="0" w:lastRowFirstColumn="0" w:lastRowLastColumn="0"/>
+        </w:trPr>
+        <w:tc>
+          <w:tcPr>
+            <w:cnfStyle w:val="001000000000" w:firstRow="0" w:lastRow="0" w:firstColumn="1" w:lastColumn="0" w:oddVBand="0" w:evenVBand="0" w:oddHBand="0" w:evenHBand="0" w:firstRowFirstColumn="0" w:firstRowLastColumn="0" w:lastRowFirstColumn="0" w:lastRowLastColumn="0"/>
+            <w:tcW w:w="4068" w:type="dxa"/>
+          </w:tcPr>
+          <w:p>
+            <w:pPr>
+              <w:rPr>
+                <w:rFonts w:cstheme="minorHAnsi"/>
+                <w:b w:val="0"/>
+              </w:rPr>
+            </w:pPr>
+            <w:r>
+              <w:rPr>
+                <w:rFonts w:ascii="Consolas" w:hAnsi="Consolas" w:cs="Consolas"/>
+                <w:color w:val="0000FF"/>
+                <w:sz w:val="19"/>
+                <w:szCs w:val="19"/>
+                <w:highlight w:val="white"/>
+              </w:rPr>
+              <w:t>public</w:t>
+            </w:r>
+            <w:r>
+              <w:rPr>
+                <w:rFonts w:ascii="Consolas" w:hAnsi="Consolas" w:cs="Consolas"/>
+                <w:color w:val="000000"/>
+                <w:sz w:val="19"/>
+                <w:szCs w:val="19"/>
+                <w:highlight w:val="white"/>
+              </w:rPr>
+              <w:t xml:space="preserve"> </w:t>
+            </w:r>
+            <w:r>
+              <w:rPr>
+                <w:rFonts w:ascii="Consolas" w:hAnsi="Consolas" w:cs="Consolas"/>
+                <w:color w:val="0000FF"/>
+                <w:sz w:val="19"/>
+                <w:szCs w:val="19"/>
+                <w:highlight w:val="white"/>
+              </w:rPr>
+              <w:t>void</w:t>
+            </w:r>
+            <w:r>
+              <w:rPr>
+                <w:rFonts w:ascii="Consolas" w:hAnsi="Consolas" w:cs="Consolas"/>
+                <w:color w:val="000000"/>
+                <w:sz w:val="19"/>
+                <w:szCs w:val="19"/>
+                <w:highlight w:val="white"/>
+              </w:rPr>
+              <w:t xml:space="preserve"> </w:t>
+            </w:r>
+            <w:proofErr w:type="spellStart"/>
+            <w:r>
+              <w:rPr>
+                <w:rFonts w:ascii="Consolas" w:hAnsi="Consolas" w:cs="Consolas"/>
+                <w:color w:val="000000"/>
+                <w:sz w:val="19"/>
+                <w:szCs w:val="19"/>
+                <w:highlight w:val="white"/>
+              </w:rPr>
+              <w:t>CopyUpdatedCommandsFrom</w:t>
+            </w:r>
+            <w:proofErr w:type="spellEnd"/>
+            <w:r>
+              <w:rPr>
+                <w:rFonts w:ascii="Consolas" w:hAnsi="Consolas" w:cs="Consolas"/>
+                <w:color w:val="000000"/>
+                <w:sz w:val="19"/>
+                <w:szCs w:val="19"/>
+                <w:highlight w:val="white"/>
+              </w:rPr>
+              <w:t>(</w:t>
+            </w:r>
+            <w:r>
+              <w:rPr>
+                <w:rFonts w:ascii="Consolas" w:hAnsi="Consolas" w:cs="Consolas"/>
+                <w:color w:val="2B91AF"/>
+                <w:sz w:val="19"/>
+                <w:szCs w:val="19"/>
+                <w:highlight w:val="white"/>
+              </w:rPr>
+              <w:t>Settings</w:t>
+            </w:r>
+            <w:r>
+              <w:rPr>
+                <w:rFonts w:ascii="Consolas" w:hAnsi="Consolas" w:cs="Consolas"/>
+                <w:color w:val="000000"/>
+                <w:sz w:val="19"/>
+                <w:szCs w:val="19"/>
+                <w:highlight w:val="white"/>
+              </w:rPr>
+              <w:t xml:space="preserve"> </w:t>
+            </w:r>
+            <w:proofErr w:type="spellStart"/>
+            <w:r>
+              <w:rPr>
+                <w:rFonts w:ascii="Consolas" w:hAnsi="Consolas" w:cs="Consolas"/>
+                <w:color w:val="000000"/>
+                <w:sz w:val="19"/>
+                <w:szCs w:val="19"/>
+                <w:highlight w:val="white"/>
+              </w:rPr>
+              <w:t>passedSettings</w:t>
+            </w:r>
+            <w:proofErr w:type="spellEnd"/>
+            <w:r>
+              <w:rPr>
+                <w:rFonts w:ascii="Consolas" w:hAnsi="Consolas" w:cs="Consolas"/>
+                <w:color w:val="000000"/>
+                <w:sz w:val="19"/>
+                <w:szCs w:val="19"/>
+                <w:highlight w:val="white"/>
+              </w:rPr>
+              <w:t>)</w:t>
+            </w:r>
+          </w:p>
+        </w:tc>
+        <w:tc>
+          <w:tcPr>
+            <w:tcW w:w="5490" w:type="dxa"/>
+          </w:tcPr>
+          <w:p>
+            <w:pPr>
+              <w:cnfStyle w:val="000000010000" w:firstRow="0" w:lastRow="0" w:firstColumn="0" w:lastColumn="0" w:oddVBand="0" w:evenVBand="0" w:oddHBand="0" w:evenHBand="1" w:firstRowFirstColumn="0" w:firstRowLastColumn="0" w:lastRowFirstColumn="0" w:lastRowLastColumn="0"/>
               <w:rPr>
                 <w:sz w:val="20"/>
               </w:rPr>
-              <w:t>This method displays both ToDo++ output and input with correct formatting</w:t>
+            </w:pPr>
+            <w:r>
+              <w:rPr>
+                <w:sz w:val="20"/>
+              </w:rPr>
+              <w:t>Copies just the new commands from a copy of Settings</w:t>
+            </w:r>
+          </w:p>
+        </w:tc>
+      </w:tr>
+      <w:tr>
+        <w:trPr>
+          <w:cnfStyle w:val="000000100000" w:firstRow="0" w:lastRow="0" w:firstColumn="0" w:lastColumn="0" w:oddVBand="0" w:evenVBand="0" w:oddHBand="1" w:evenHBand="0" w:firstRowFirstColumn="0" w:firstRowLastColumn="0" w:lastRowFirstColumn="0" w:lastRowLastColumn="0"/>
+        </w:trPr>
+        <w:tc>
+          <w:tcPr>
+            <w:cnfStyle w:val="001000000000" w:firstRow="0" w:lastRow="0" w:firstColumn="1" w:lastColumn="0" w:oddVBand="0" w:evenVBand="0" w:oddHBand="0" w:evenHBand="0" w:firstRowFirstColumn="0" w:firstRowLastColumn="0" w:lastRowFirstColumn="0" w:lastRowLastColumn="0"/>
+            <w:tcW w:w="4068" w:type="dxa"/>
+          </w:tcPr>
+          <w:p>
+            <w:pPr>
+              <w:rPr>
+                <w:rFonts w:ascii="Consolas" w:hAnsi="Consolas" w:cs="Consolas"/>
+                <w:color w:val="0000FF"/>
+                <w:sz w:val="19"/>
+                <w:szCs w:val="19"/>
+                <w:highlight w:val="white"/>
+              </w:rPr>
+            </w:pPr>
+            <w:r>
+              <w:rPr>
+                <w:rFonts w:ascii="Consolas" w:hAnsi="Consolas" w:cs="Consolas"/>
+                <w:color w:val="0000FF"/>
+                <w:sz w:val="19"/>
+                <w:szCs w:val="19"/>
+                <w:highlight w:val="white"/>
+              </w:rPr>
+              <w:t>public</w:t>
+            </w:r>
+            <w:r>
+              <w:rPr>
+                <w:rFonts w:ascii="Consolas" w:hAnsi="Consolas" w:cs="Consolas"/>
+                <w:color w:val="000000"/>
+                <w:sz w:val="19"/>
+                <w:szCs w:val="19"/>
+                <w:highlight w:val="white"/>
+              </w:rPr>
+              <w:t xml:space="preserve"> </w:t>
+            </w:r>
+            <w:r>
+              <w:rPr>
+                <w:rFonts w:ascii="Consolas" w:hAnsi="Consolas" w:cs="Consolas"/>
+                <w:color w:val="2B91AF"/>
+                <w:sz w:val="19"/>
+                <w:szCs w:val="19"/>
+                <w:highlight w:val="white"/>
+              </w:rPr>
+              <w:t>Settings</w:t>
+            </w:r>
+            <w:r>
+              <w:rPr>
+                <w:rFonts w:ascii="Consolas" w:hAnsi="Consolas" w:cs="Consolas"/>
+                <w:color w:val="000000"/>
+                <w:sz w:val="19"/>
+                <w:szCs w:val="19"/>
+                <w:highlight w:val="white"/>
+              </w:rPr>
+              <w:t xml:space="preserve"> </w:t>
+            </w:r>
+            <w:proofErr w:type="spellStart"/>
+            <w:r>
+              <w:rPr>
+                <w:rFonts w:ascii="Consolas" w:hAnsi="Consolas" w:cs="Consolas"/>
+                <w:color w:val="000000"/>
+                <w:sz w:val="19"/>
+                <w:szCs w:val="19"/>
+                <w:highlight w:val="white"/>
+              </w:rPr>
+              <w:t>CloneObj</w:t>
+            </w:r>
+            <w:proofErr w:type="spellEnd"/>
+            <w:r>
+              <w:rPr>
+                <w:rFonts w:ascii="Consolas" w:hAnsi="Consolas" w:cs="Consolas"/>
+                <w:color w:val="000000"/>
+                <w:sz w:val="19"/>
+                <w:szCs w:val="19"/>
+                <w:highlight w:val="white"/>
+              </w:rPr>
+              <w:t>()</w:t>
+            </w:r>
+          </w:p>
+        </w:tc>
+        <w:tc>
+          <w:tcPr>
+            <w:tcW w:w="5490" w:type="dxa"/>
+          </w:tcPr>
+          <w:p>
+            <w:pPr>
+              <w:cnfStyle w:val="000000100000" w:firstRow="0" w:lastRow="0" w:firstColumn="0" w:lastColumn="0" w:oddVBand="0" w:evenVBand="0" w:oddHBand="1" w:evenHBand="0" w:firstRowFirstColumn="0" w:firstRowLastColumn="0" w:lastRowFirstColumn="0" w:lastRowLastColumn="0"/>
+              <w:rPr>
+                <w:sz w:val="20"/>
+              </w:rPr>
+            </w:pPr>
+            <w:r>
+              <w:rPr>
+                <w:sz w:val="20"/>
+              </w:rPr>
+              <w:t>Clones an instance of Settings (Deep Copy)</w:t>
             </w:r>
           </w:p>
         </w:tc>
@@ -7797,6 +10435,7 @@
         </w:rPr>
       </w:pPr>
     </w:p>
+    <w:p/>
     <w:p/>
     <w:sectPr>
       <w:pgSz w:w="12240" w:h="15840"/>
@@ -9058,7 +11697,7 @@
 </file>
 
 <file path=customXml/itemProps1.xml><?xml version="1.0" encoding="utf-8"?>
-<ds:datastoreItem xmlns:ds="http://schemas.openxmlformats.org/officeDocument/2006/customXml" ds:itemID="{8EF17504-5566-4414-9BCF-E3B2694417BD}">
+<ds:datastoreItem xmlns:ds="http://schemas.openxmlformats.org/officeDocument/2006/customXml" ds:itemID="{0605B31E-B371-4C31-A4CD-6D7954D985B7}">
   <ds:schemaRefs>
     <ds:schemaRef ds:uri="http://schemas.openxmlformats.org/officeDocument/2006/bibliography"/>
   </ds:schemaRefs>

</xml_diff>